<commit_message>
Passage de mathtype à Latex dans le word
</commit_message>
<xml_diff>
--- a/Rédaction/Papier_avec 2013_travail.docx
+++ b/Rédaction/Papier_avec 2013_travail.docx
@@ -2,6 +2,7 @@
 <file path=word/document.xml><?xml version="1.0" encoding="utf-8"?>
 <w:document xmlns:wpc="http://schemas.microsoft.com/office/word/2010/wordprocessingCanvas" xmlns:mo="http://schemas.microsoft.com/office/mac/office/2008/main" xmlns:mc="http://schemas.openxmlformats.org/markup-compatibility/2006" xmlns:mv="urn:schemas-microsoft-com:mac:vml" xmlns:o="urn:schemas-microsoft-com:office:office" xmlns:r="http://schemas.openxmlformats.org/officeDocument/2006/relationships" xmlns:m="http://schemas.openxmlformats.org/officeDocument/2006/math" xmlns:v="urn:schemas-microsoft-com:vml" xmlns:wp14="http://schemas.microsoft.com/office/word/2010/wordprocessingDrawing" xmlns:wp="http://schemas.openxmlformats.org/drawingml/2006/wordprocessingDrawing" xmlns:w10="urn:schemas-microsoft-com:office:word" xmlns:w="http://schemas.openxmlformats.org/wordprocessingml/2006/main" xmlns:w14="http://schemas.microsoft.com/office/word/2010/wordml" xmlns:wpg="http://schemas.microsoft.com/office/word/2010/wordprocessingGroup" xmlns:wpi="http://schemas.microsoft.com/office/word/2010/wordprocessingInk" xmlns:wne="http://schemas.microsoft.com/office/word/2006/wordml" xmlns:wps="http://schemas.microsoft.com/office/word/2010/wordprocessingShape" mc:Ignorable="w14 wp14">
   <w:body>
+    <w:bookmarkStart w:id="0" w:name="_GoBack"/>
     <w:p>
       <w:pPr>
         <w:pStyle w:val="Titre"/>
@@ -179,20 +180,20 @@
         </w:rPr>
         <w:t xml:space="preserve">This paper shows that declining exporter-specific product heterogeneity can explain the non-decreasing distance elasticity of trade in 1963-2009. The paper first examines common explanations of the distance puzzle: sample and sectoral composition effects and the rise of FTAs. In the Armington framework, perceived increasing substitutability of exporter-specific product bundles, i.e. the elasticity of trade flows to trade costs, can explain an increase in the distance coefficient. We provide robust empirical evidence that was the case over 1963-2009. Consequently, the well-documented increase in the distance coefficient is compatible with a reduction in the elasticity of trade costs to </w:t>
       </w:r>
-      <w:commentRangeStart w:id="0"/>
+      <w:commentRangeStart w:id="1"/>
       <w:r>
         <w:rPr>
           <w:lang w:val="en-US"/>
         </w:rPr>
         <w:t>distance</w:t>
       </w:r>
-      <w:commentRangeEnd w:id="0"/>
+      <w:commentRangeEnd w:id="1"/>
       <w:r>
         <w:rPr>
           <w:rStyle w:val="Marquedannotation"/>
           <w:lang w:val="en-US"/>
         </w:rPr>
-        <w:commentReference w:id="0"/>
+        <w:commentReference w:id="1"/>
       </w:r>
       <w:r>
         <w:rPr>
@@ -421,20 +422,20 @@
         </w:rPr>
         <w:t xml:space="preserve">This paper investigates the empirical relevance of the possibility that within the Armington framework the non-decreasing distance elasticity of trade is due to an increasing sensitivity of consumers to price differences (i.e. a reduction in the perceived heterogeneity of country-specific goods bundles). We make the simple point that the flattening out of the world may go hand in hand with a persistent impeding effect of distance on trade if consumers perceive product bundles shipped out by each country to the world market as increasingly </w:t>
       </w:r>
-      <w:commentRangeStart w:id="1"/>
+      <w:commentRangeStart w:id="2"/>
       <w:r>
         <w:rPr>
           <w:lang w:val="en-US"/>
         </w:rPr>
         <w:t>substitutable</w:t>
       </w:r>
-      <w:commentRangeEnd w:id="1"/>
+      <w:commentRangeEnd w:id="2"/>
       <w:r>
         <w:rPr>
           <w:rStyle w:val="Marquedannotation"/>
           <w:lang w:val="en-US"/>
         </w:rPr>
-        <w:commentReference w:id="1"/>
+        <w:commentReference w:id="2"/>
       </w:r>
       <w:r>
         <w:rPr>
@@ -523,14 +524,7 @@
         <w:rPr>
           <w:lang w:val="en-US"/>
         </w:rPr>
-        <w:t xml:space="preserve">advocate estimating the gravity model in multiplicative form using a specific non-linear estimator, the Poisson Pseudo Maximum Likelihood (PPML). Contrary to the canonical log-linear approach, this estimator provides consistent coefficient estimates and is robust to rounding error and overdispersion </w:t>
-      </w:r>
-      <w:r>
-        <w:rPr>
-          <w:lang w:val="en-US"/>
-        </w:rPr>
-        <w:lastRenderedPageBreak/>
-        <w:t>which are both likely features of trade data</w:t>
+        <w:t>advocate estimating the gravity model in multiplicative form using a specific non-linear estimator, the Poisson Pseudo Maximum Likelihood (PPML). Contrary to the canonical log-linear approach, this estimator provides consistent coefficient estimates and is robust to rounding error and overdispersion which are both likely features of trade data</w:t>
       </w:r>
       <w:r>
         <w:rPr>
@@ -683,7 +677,7 @@
         </w:rPr>
         <w:t xml:space="preserve"> who pointed out that the log-linear specification was subject to sample selection bias due to the exclusion of zero trade flows. They conjectured that the distance puzzle was an artefact of reduction in this bias through the extensive margin of trade</w:t>
       </w:r>
-      <w:commentRangeStart w:id="2"/>
+      <w:commentRangeStart w:id="3"/>
       <w:r>
         <w:rPr>
           <w:rStyle w:val="Marquenotebasdepage"/>
@@ -691,13 +685,13 @@
         </w:rPr>
         <w:footnoteReference w:id="8"/>
       </w:r>
-      <w:commentRangeEnd w:id="2"/>
+      <w:commentRangeEnd w:id="3"/>
       <w:r>
         <w:rPr>
           <w:rStyle w:val="Marquedannotation"/>
           <w:lang w:val="en-US"/>
         </w:rPr>
-        <w:commentReference w:id="2"/>
+        <w:commentReference w:id="3"/>
       </w:r>
       <w:r>
         <w:rPr>
@@ -719,20 +713,20 @@
         </w:rPr>
         <w:t xml:space="preserve">The second and most prominent strand of the literature singled out the underpinnings of the trade cost function as key to understanding the distance puzzle. The basic point formulated by Buch2004 is that the distance elasticity of trade is invariant to reductions in transportation and communication costs if their distribution over distance remains unchanged </w:t>
       </w:r>
-      <w:commentRangeStart w:id="3"/>
+      <w:commentRangeStart w:id="4"/>
       <w:r>
         <w:rPr>
           <w:lang w:val="en-US"/>
         </w:rPr>
         <w:t>Furthermore</w:t>
       </w:r>
-      <w:commentRangeEnd w:id="3"/>
+      <w:commentRangeEnd w:id="4"/>
       <w:r>
         <w:rPr>
           <w:rStyle w:val="Marquedannotation"/>
           <w:lang w:val="en-US"/>
         </w:rPr>
-        <w:commentReference w:id="3"/>
+        <w:commentReference w:id="4"/>
       </w:r>
       <w:r>
         <w:rPr>
@@ -811,14 +805,7 @@
         <w:rPr>
           <w:lang w:val="en-US"/>
         </w:rPr>
-        <w:t xml:space="preserve">. More generally, if freight costs account for an ever smaller fraction of distance-dependent trade </w:t>
-      </w:r>
-      <w:r>
-        <w:rPr>
-          <w:lang w:val="en-US"/>
-        </w:rPr>
-        <w:lastRenderedPageBreak/>
-        <w:t>costs, the distance elasticity of trade will be determined by other, possibly persistent, cost components</w:t>
+        <w:t>. More generally, if freight costs account for an ever smaller fraction of distance-dependent trade costs, the distance elasticity of trade will be determined by other, possibly persistent, cost components</w:t>
       </w:r>
       <w:r>
         <w:rPr>
@@ -1033,14 +1020,7 @@
         <w:rPr>
           <w:lang w:val="en-US"/>
         </w:rPr>
-        <w:t xml:space="preserve"> provides a theoretical foundation for the gravity equation through the lens of network analysis which demonstrates that the distance coefficient can be invariant to the trade cost function. In this model the rate of distance decay in aggregate trade is linked to the rate of </w:t>
-      </w:r>
-      <w:r>
-        <w:rPr>
-          <w:lang w:val="en-US"/>
-        </w:rPr>
-        <w:lastRenderedPageBreak/>
-        <w:t>decay in the density of firms which cover that distance with their network of contacts. As the geographic dispersion of the network is increasing in firm size, the shape parameter of the firm size distribution plays a key role in explaining movements in the distance coefficient. Thus, technological advances in transportation increase the geographic dispersion of exp</w:t>
+        <w:t xml:space="preserve"> provides a theoretical foundation for the gravity equation through the lens of network analysis which demonstrates that the distance coefficient can be invariant to the trade cost function. In this model the rate of distance decay in aggregate trade is linked to the rate of decay in the density of firms which cover that distance with their network of contacts. As the geographic dispersion of the network is increasing in firm size, the shape parameter of the firm size distribution plays a key role in explaining movements in the distance coefficient. Thus, technological advances in transportation increase the geographic dispersion of exp</w:t>
       </w:r>
       <w:r>
         <w:rPr>
@@ -1048,20 +1028,20 @@
         </w:rPr>
         <w:t xml:space="preserve">orts at the level of the firm </w:t>
       </w:r>
-      <w:commentRangeStart w:id="4"/>
+      <w:commentRangeStart w:id="5"/>
       <w:r>
         <w:rPr>
           <w:lang w:val="en-US"/>
         </w:rPr>
         <w:t>but</w:t>
       </w:r>
-      <w:commentRangeEnd w:id="4"/>
+      <w:commentRangeEnd w:id="5"/>
       <w:r>
         <w:rPr>
           <w:rStyle w:val="Marquedannotation"/>
           <w:lang w:val="en-US"/>
         </w:rPr>
-        <w:commentReference w:id="4"/>
+        <w:commentReference w:id="5"/>
       </w:r>
       <w:r>
         <w:rPr>
@@ -1277,12 +1257,11 @@
         <w:rPr>
           <w:lang w:val="en-US"/>
         </w:rPr>
-        <w:lastRenderedPageBreak/>
         <w:t xml:space="preserve">To the best of our knowledge, </w:t>
       </w:r>
-      <w:bookmarkStart w:id="5" w:name="OLE_LINK1"/>
-      <w:bookmarkStart w:id="6" w:name="OLE_LINK2"/>
-      <w:bookmarkStart w:id="7" w:name="OLE_LINK5"/>
+      <w:bookmarkStart w:id="6" w:name="OLE_LINK1"/>
+      <w:bookmarkStart w:id="7" w:name="OLE_LINK2"/>
+      <w:bookmarkStart w:id="8" w:name="OLE_LINK5"/>
       <w:r>
         <w:rPr>
           <w:lang w:val="en-US"/>
@@ -1314,9 +1293,9 @@
         </w:rPr>
         <w:fldChar w:fldCharType="end"/>
       </w:r>
-      <w:bookmarkEnd w:id="5"/>
       <w:bookmarkEnd w:id="6"/>
       <w:bookmarkEnd w:id="7"/>
+      <w:bookmarkEnd w:id="8"/>
       <w:r>
         <w:rPr>
           <w:lang w:val="en-US"/>
@@ -1347,8 +1326,8 @@
         </w:rPr>
         <w:t xml:space="preserve"> Armington elasticities obtained by </w:t>
       </w:r>
-      <w:bookmarkStart w:id="8" w:name="OLE_LINK3"/>
-      <w:bookmarkStart w:id="9" w:name="OLE_LINK4"/>
+      <w:bookmarkStart w:id="9" w:name="OLE_LINK3"/>
+      <w:bookmarkStart w:id="10" w:name="OLE_LINK4"/>
       <w:r>
         <w:rPr>
           <w:lang w:val="en-US"/>
@@ -1380,8 +1359,8 @@
         </w:rPr>
         <w:fldChar w:fldCharType="end"/>
       </w:r>
-      <w:bookmarkEnd w:id="8"/>
       <w:bookmarkEnd w:id="9"/>
+      <w:bookmarkEnd w:id="10"/>
       <w:r>
         <w:rPr>
           <w:lang w:val="en-US"/>
@@ -1644,15 +1623,14 @@
           <w:lang w:val="en-US"/>
         </w:rPr>
       </w:pPr>
-      <w:bookmarkStart w:id="10" w:name="_Ref295556979"/>
-      <w:r>
-        <w:rPr>
-          <w:lang w:val="en-US"/>
-        </w:rPr>
-        <w:lastRenderedPageBreak/>
+      <w:bookmarkStart w:id="11" w:name="_Ref295556979"/>
+      <w:r>
+        <w:rPr>
+          <w:lang w:val="en-US"/>
+        </w:rPr>
         <w:t>The magnitude of the distance puzzle</w:t>
       </w:r>
-      <w:bookmarkEnd w:id="10"/>
+      <w:bookmarkEnd w:id="11"/>
     </w:p>
     <w:p>
       <w:pPr>
@@ -1935,6 +1913,11 @@
         <w:rPr>
           <w:lang w:val="en-US"/>
         </w:rPr>
+      </w:r>
+      <w:r>
+        <w:rPr>
+          <w:lang w:val="en-US"/>
+        </w:rPr>
         <w:fldChar w:fldCharType="separate"/>
       </w:r>
       <w:r>
@@ -2106,7 +2089,7 @@
           <w:lang w:val="en-US"/>
         </w:rPr>
       </w:pPr>
-      <w:bookmarkStart w:id="11" w:name="_Ref295494504"/>
+      <w:bookmarkStart w:id="12" w:name="_Ref295494504"/>
       <w:r>
         <w:rPr>
           <w:lang w:val="en-US"/>
@@ -2144,7 +2127,7 @@
         </w:rPr>
         <w:fldChar w:fldCharType="end"/>
       </w:r>
-      <w:bookmarkEnd w:id="11"/>
+      <w:bookmarkEnd w:id="12"/>
       <w:r>
         <w:rPr>
           <w:szCs w:val="24"/>
@@ -2250,14 +2233,7 @@
         <w:rPr>
           <w:lang w:val="en-US"/>
         </w:rPr>
-        <w:t xml:space="preserve"> and 1990 and by 20 </w:t>
-      </w:r>
-      <w:r>
-        <w:rPr>
-          <w:lang w:val="en-US"/>
-        </w:rPr>
-        <w:lastRenderedPageBreak/>
-        <w:t>percent</w:t>
+        <w:t xml:space="preserve"> and 1990 and by 20 percent</w:t>
       </w:r>
       <w:r>
         <w:rPr>
@@ -2459,7 +2435,7 @@
           <v:shape id="_x0000_i1025" type="#_x0000_t75" style="width:14pt;height:21pt" o:ole="">
             <v:imagedata r:id="rId11" o:title=""/>
           </v:shape>
-          <o:OLEObject Type="Embed" ProgID="Equation.DSMT4" ShapeID="_x0000_i1025" DrawAspect="Content" ObjectID="_1408023304" r:id="rId12"/>
+          <o:OLEObject Type="Embed" ProgID="Equation.DSMT4" ShapeID="_x0000_i1025" DrawAspect="Content" ObjectID="_1450756301" r:id="rId12"/>
         </w:object>
       </w:r>
       <w:r>
@@ -2700,22 +2676,35 @@
       <w:r>
         <w:fldChar w:fldCharType="end"/>
       </w:r>
-      <w:bookmarkStart w:id="12" w:name="ZEqnNum902969"/>
+      <w:bookmarkStart w:id="13" w:name="ZEqnNum902969"/>
       <w:r>
         <w:instrText>(</w:instrText>
       </w:r>
-      <w:fldSimple w:instr=" SEQ MTEqn \c \* Arabic \* MERGEFORMAT ">
-        <w:r>
-          <w:rPr>
-            <w:noProof/>
-          </w:rPr>
-          <w:instrText>1</w:instrText>
-        </w:r>
-      </w:fldSimple>
+      <w:r>
+        <w:fldChar w:fldCharType="begin"/>
+      </w:r>
+      <w:r>
+        <w:instrText xml:space="preserve"> SEQ MTEqn \c \* Arabic \* MERGEFORMAT </w:instrText>
+      </w:r>
+      <w:r>
+        <w:fldChar w:fldCharType="separate"/>
+      </w:r>
+      <w:r>
+        <w:rPr>
+          <w:noProof/>
+        </w:rPr>
+        <w:instrText>1</w:instrText>
+      </w:r>
+      <w:r>
+        <w:rPr>
+          <w:noProof/>
+        </w:rPr>
+        <w:fldChar w:fldCharType="end"/>
+      </w:r>
       <w:r>
         <w:instrText>)</w:instrText>
       </w:r>
-      <w:bookmarkEnd w:id="12"/>
+      <w:bookmarkEnd w:id="13"/>
       <w:r>
         <w:fldChar w:fldCharType="end"/>
       </w:r>
@@ -2759,14 +2748,7 @@
         <w:rPr>
           <w:lang w:val="en-US"/>
         </w:rPr>
-        <w:t xml:space="preserve">As total bilateral trade costs ${{\tau }_{ijt}}$ are not directly observed for each pair and year, we model them as a function of observable time-invariant bilateral controls which are distance, adjacency, and common language together with persistent but time-varying controls </w:t>
-      </w:r>
-      <w:r>
-        <w:rPr>
-          <w:lang w:val="en-US"/>
-        </w:rPr>
-        <w:lastRenderedPageBreak/>
-        <w:t>standard in the gravity literature which are historical and current colonial linkages as well as belonging or having once belonged to the same country. We include an unobserved bilateral trade cost component ${{\nu }_{ijt}}$ assumed to have mean zero conditional on the observables</w:t>
+        <w:t>As total bilateral trade costs ${{\tau }_{ijt}}$ are not directly observed for each pair and year, we model them as a function of observable time-invariant bilateral controls which are distance, adjacency, and common language together with persistent but time-varying controls standard in the gravity literature which are historical and current colonial linkages as well as belonging or having once belonged to the same country. We include an unobserved bilateral trade cost component ${{\nu }_{ijt}}$ assumed to have mean zero conditional on the observables</w:t>
       </w:r>
       <w:r>
         <w:rPr>
@@ -2828,22 +2810,35 @@
       <w:r>
         <w:fldChar w:fldCharType="end"/>
       </w:r>
-      <w:bookmarkStart w:id="13" w:name="ZEqnNum929327"/>
+      <w:bookmarkStart w:id="14" w:name="ZEqnNum929327"/>
       <w:r>
         <w:instrText>(</w:instrText>
       </w:r>
-      <w:fldSimple w:instr=" SEQ MTEqn \c \* Arabic \* MERGEFORMAT ">
-        <w:r>
-          <w:rPr>
-            <w:noProof/>
-          </w:rPr>
-          <w:instrText>2</w:instrText>
-        </w:r>
-      </w:fldSimple>
+      <w:r>
+        <w:fldChar w:fldCharType="begin"/>
+      </w:r>
+      <w:r>
+        <w:instrText xml:space="preserve"> SEQ MTEqn \c \* Arabic \* MERGEFORMAT </w:instrText>
+      </w:r>
+      <w:r>
+        <w:fldChar w:fldCharType="separate"/>
+      </w:r>
+      <w:r>
+        <w:rPr>
+          <w:noProof/>
+        </w:rPr>
+        <w:instrText>2</w:instrText>
+      </w:r>
+      <w:r>
+        <w:rPr>
+          <w:noProof/>
+        </w:rPr>
+        <w:fldChar w:fldCharType="end"/>
+      </w:r>
       <w:r>
         <w:instrText>)</w:instrText>
       </w:r>
-      <w:bookmarkEnd w:id="13"/>
+      <w:bookmarkEnd w:id="14"/>
       <w:r>
         <w:fldChar w:fldCharType="end"/>
       </w:r>
@@ -2996,22 +2991,35 @@
       <w:r>
         <w:fldChar w:fldCharType="end"/>
       </w:r>
-      <w:bookmarkStart w:id="14" w:name="ZEqnNum185423"/>
+      <w:bookmarkStart w:id="15" w:name="ZEqnNum185423"/>
       <w:r>
         <w:instrText>(</w:instrText>
       </w:r>
-      <w:fldSimple w:instr=" SEQ MTEqn \c \* Arabic \* MERGEFORMAT ">
-        <w:r>
-          <w:rPr>
-            <w:noProof/>
-          </w:rPr>
-          <w:instrText>3</w:instrText>
-        </w:r>
-      </w:fldSimple>
+      <w:r>
+        <w:fldChar w:fldCharType="begin"/>
+      </w:r>
+      <w:r>
+        <w:instrText xml:space="preserve"> SEQ MTEqn \c \* Arabic \* MERGEFORMAT </w:instrText>
+      </w:r>
+      <w:r>
+        <w:fldChar w:fldCharType="separate"/>
+      </w:r>
+      <w:r>
+        <w:rPr>
+          <w:noProof/>
+        </w:rPr>
+        <w:instrText>3</w:instrText>
+      </w:r>
+      <w:r>
+        <w:rPr>
+          <w:noProof/>
+        </w:rPr>
+        <w:fldChar w:fldCharType="end"/>
+      </w:r>
       <w:r>
         <w:instrText>)</w:instrText>
       </w:r>
-      <w:bookmarkEnd w:id="14"/>
+      <w:bookmarkEnd w:id="15"/>
       <w:r>
         <w:fldChar w:fldCharType="end"/>
       </w:r>
@@ -3140,10 +3148,9 @@
           <w:szCs w:val="24"/>
           <w:lang w:val="en-US"/>
         </w:rPr>
-        <w:lastRenderedPageBreak/>
         <w:t xml:space="preserve"> </w:t>
       </w:r>
-      <w:bookmarkStart w:id="15" w:name="_Ref295491341"/>
+      <w:bookmarkStart w:id="16" w:name="_Ref295491341"/>
       <w:r>
         <w:rPr>
           <w:lang w:val="en-US"/>
@@ -3181,7 +3188,7 @@
         </w:rPr>
         <w:fldChar w:fldCharType="end"/>
       </w:r>
-      <w:bookmarkEnd w:id="15"/>
+      <w:bookmarkEnd w:id="16"/>
       <w:r>
         <w:rPr>
           <w:lang w:val="en-US"/>
@@ -3431,7 +3438,6 @@
         <w:rPr>
           <w:lang w:val="en-US"/>
         </w:rPr>
-        <w:lastRenderedPageBreak/>
         <w:t>The magnitude of sectoral composition effects</w:t>
       </w:r>
     </w:p>
@@ -3687,12 +3693,11 @@
           <w:lang w:val="en-US"/>
         </w:rPr>
       </w:pPr>
-      <w:bookmarkStart w:id="16" w:name="_Ref295492102"/>
-      <w:r>
-        <w:rPr>
-          <w:lang w:val="en-US"/>
-        </w:rPr>
-        <w:lastRenderedPageBreak/>
+      <w:bookmarkStart w:id="17" w:name="_Ref295492102"/>
+      <w:r>
+        <w:rPr>
+          <w:lang w:val="en-US"/>
+        </w:rPr>
         <w:t xml:space="preserve">Figure </w:t>
       </w:r>
       <w:r>
@@ -3726,7 +3731,7 @@
         </w:rPr>
         <w:fldChar w:fldCharType="end"/>
       </w:r>
-      <w:bookmarkEnd w:id="16"/>
+      <w:bookmarkEnd w:id="17"/>
       <w:r>
         <w:rPr>
           <w:lang w:val="en-US"/>
@@ -3970,12 +3975,11 @@
           <w:lang w:val="en-US"/>
         </w:rPr>
       </w:pPr>
-      <w:bookmarkStart w:id="17" w:name="_Ref295492593"/>
-      <w:r>
-        <w:rPr>
-          <w:lang w:val="en-US"/>
-        </w:rPr>
-        <w:lastRenderedPageBreak/>
+      <w:bookmarkStart w:id="18" w:name="_Ref295492593"/>
+      <w:r>
+        <w:rPr>
+          <w:lang w:val="en-US"/>
+        </w:rPr>
         <w:t xml:space="preserve">Figure </w:t>
       </w:r>
       <w:r>
@@ -4009,7 +4013,7 @@
         </w:rPr>
         <w:fldChar w:fldCharType="end"/>
       </w:r>
-      <w:bookmarkEnd w:id="17"/>
+      <w:bookmarkEnd w:id="18"/>
       <w:r>
         <w:rPr>
           <w:lang w:val="en-US"/>
@@ -4276,14 +4280,7 @@
         <w:rPr>
           <w:lang w:val="en-US"/>
         </w:rPr>
-        <w:t xml:space="preserve">). The effect of distance decreases by 1% per year without controlling </w:t>
-      </w:r>
-      <w:r>
-        <w:rPr>
-          <w:lang w:val="en-US"/>
-        </w:rPr>
-        <w:lastRenderedPageBreak/>
-        <w:t>for sectoral composition effects (left pane), and it decreases by .5% per year when the composition of the country bundle is fixed (right pane</w:t>
+        <w:t>). The effect of distance decreases by 1% per year without controlling for sectoral composition effects (left pane), and it decreases by .5% per year when the composition of the country bundle is fixed (right pane</w:t>
       </w:r>
       <w:r>
         <w:rPr>
@@ -4318,7 +4315,7 @@
           <w:lang w:val="en-US"/>
         </w:rPr>
       </w:pPr>
-      <w:bookmarkStart w:id="18" w:name="_Ref295492771"/>
+      <w:bookmarkStart w:id="19" w:name="_Ref295492771"/>
       <w:r>
         <w:rPr>
           <w:lang w:val="en-US"/>
@@ -4356,7 +4353,7 @@
         </w:rPr>
         <w:fldChar w:fldCharType="end"/>
       </w:r>
-      <w:bookmarkEnd w:id="18"/>
+      <w:bookmarkEnd w:id="19"/>
       <w:r>
         <w:rPr>
           <w:lang w:val="en-US"/>
@@ -4521,7 +4518,7 @@
         </w:rPr>
         <w:t xml:space="preserve"> </w:t>
       </w:r>
-      <w:bookmarkStart w:id="19" w:name="_Ref295492813"/>
+      <w:bookmarkStart w:id="20" w:name="_Ref295492813"/>
       <w:r>
         <w:rPr>
           <w:lang w:val="en-US"/>
@@ -4559,7 +4556,7 @@
         </w:rPr>
         <w:fldChar w:fldCharType="end"/>
       </w:r>
-      <w:bookmarkEnd w:id="19"/>
+      <w:bookmarkEnd w:id="20"/>
       <w:r>
         <w:rPr>
           <w:lang w:val="en-US"/>
@@ -4647,7 +4644,6 @@
         <w:rPr>
           <w:lang w:val="en-US"/>
         </w:rPr>
-        <w:lastRenderedPageBreak/>
         <w:t xml:space="preserve">One way to explore this objection is to verify the endogeneity of FTA formation. If some, deep, FTA might plausibly have trade-creation effects, others, swallow, FTA might not. </w:t>
       </w:r>
       <w:r>
@@ -4918,7 +4914,7 @@
         </w:rPr>
         <w:t xml:space="preserve"> </w:t>
       </w:r>
-      <w:bookmarkStart w:id="20" w:name="_Ref295494435"/>
+      <w:bookmarkStart w:id="21" w:name="_Ref295494435"/>
       <w:r>
         <w:rPr>
           <w:lang w:val="en-US"/>
@@ -4956,7 +4952,7 @@
         </w:rPr>
         <w:fldChar w:fldCharType="end"/>
       </w:r>
-      <w:bookmarkEnd w:id="20"/>
+      <w:bookmarkEnd w:id="21"/>
       <w:r>
         <w:rPr>
           <w:lang w:val="en-US"/>
@@ -6054,7 +6050,6 @@
         <w:rPr>
           <w:lang w:val="en-US"/>
         </w:rPr>
-        <w:lastRenderedPageBreak/>
         <w:t>Interpreting the distance coefficient</w:t>
       </w:r>
     </w:p>
@@ -6264,14 +6259,7 @@
         <w:rPr>
           <w:lang w:val="en-US"/>
         </w:rPr>
-        <w:t xml:space="preserve"> is the lower tier </w:t>
-      </w:r>
-      <w:r>
-        <w:rPr>
-          <w:lang w:val="en-US"/>
-        </w:rPr>
-        <w:lastRenderedPageBreak/>
-        <w:t>Armington elasticity of substitution. It measures the degree of substitutability of goods of different national origin.</w:t>
+        <w:t xml:space="preserve"> is the lower tier Armington elasticity of substitution. It measures the degree of substitutability of goods of different national origin.</w:t>
       </w:r>
       <w:r>
         <w:rPr>
@@ -6500,14 +6488,7 @@
         <w:rPr>
           <w:lang w:val="en-US"/>
         </w:rPr>
-        <w:t xml:space="preserve"> </w:t>
-      </w:r>
-      <w:r>
-        <w:rPr>
-          <w:lang w:val="en-US"/>
-        </w:rPr>
-        <w:lastRenderedPageBreak/>
-        <w:t>provide evidence on the evolution of sectoral Armington lower-tier elasticities between 1972-1988 and 1990-2001 for American imports. They find that they have decreased for all types of goods at all levels of product disaggregation, i.e. at the 10-digit, 5-digit, and 3-digit levels. These results indicate that the parameter estimated on aggregate trade data would also have decreased, deepening the distance puzzle. But to the best of our knowledge, no paper has as yet provided evidence on the evolution of Armington elasticities for aggregate bilateral trade while constraining the parameter to be the same across destination markets.</w:t>
+        <w:t xml:space="preserve"> provide evidence on the evolution of sectoral Armington lower-tier elasticities between 1972-1988 and 1990-2001 for American imports. They find that they have decreased for all types of goods at all levels of product disaggregation, i.e. at the 10-digit, 5-digit, and 3-digit levels. These results indicate that the parameter estimated on aggregate trade data would also have decreased, deepening the distance puzzle. But to the best of our knowledge, no paper has as yet provided evidence on the evolution of Armington elasticities for aggregate bilateral trade while constraining the parameter to be the same across destination markets.</w:t>
       </w:r>
     </w:p>
     <w:p>
@@ -6517,14 +6498,14 @@
           <w:lang w:val="en-US"/>
         </w:rPr>
       </w:pPr>
-      <w:bookmarkStart w:id="21" w:name="_Ref295556219"/>
+      <w:bookmarkStart w:id="22" w:name="_Ref295556219"/>
       <w:r>
         <w:rPr>
           <w:lang w:val="en-US"/>
         </w:rPr>
         <w:t>A method to measure trade elasticity in the Armington framework</w:t>
       </w:r>
-      <w:bookmarkEnd w:id="21"/>
+      <w:bookmarkEnd w:id="22"/>
     </w:p>
     <w:p>
       <w:pPr>
@@ -6549,7 +6530,6 @@
         <w:rPr>
           <w:lang w:val="en-US"/>
         </w:rPr>
-        <w:lastRenderedPageBreak/>
         <w:t>The UN COMTRADE bilateral trade database covers the majority of countries over 1962-2009. It gives information on trade flows and cif unit values at the SITC 4-digit level. This data are sufficient to estimate the trade elasticity in the Armington framework. If we have importer-specific prices in destination markets and importer-specific market share, we should be able to observe some statistical regularities. The basic intuition of the method we use starts from the well-known result that assuming CES utility function in the one-good Armington framework we have:</w:t>
       </w:r>
     </w:p>
@@ -6561,278 +6541,307 @@
         <w:rPr>
           <w:position w:val="-36"/>
         </w:rPr>
-        <w:object w:dxaOrig="1780" w:dyaOrig="900" w14:anchorId="5FDF5F10">
-          <v:shape id="_x0000_i1026" type="#_x0000_t75" style="width:89pt;height:45pt" o:ole="">
+        <w:t>\[{{X}_{ij}}={{\left( \frac{{{P}_{ij}}}{{{P}_{j}}} \right)}^{-(\sigma -1)}}{{Y}_{j}}\]</w:t>
+      </w:r>
+    </w:p>
+    <w:p>
+      <w:pPr>
+        <w:rPr>
+          <w:lang w:val="en-US"/>
+        </w:rPr>
+      </w:pPr>
+      <w:r>
+        <w:rPr>
+          <w:lang w:val="en-US"/>
+        </w:rPr>
+        <w:t xml:space="preserve">where </w:t>
+      </w:r>
+      <w:r>
+        <w:rPr>
+          <w:lang w:val="en-US"/>
+        </w:rPr>
+        <w:fldChar w:fldCharType="begin"/>
+      </w:r>
+      <w:r>
+        <w:rPr>
+          <w:lang w:val="en-US"/>
+        </w:rPr>
+        <w:instrText xml:space="preserve"> EQ </w:instrText>
+      </w:r>
+      <w:r>
+        <w:rPr>
+          <w:i/>
+          <w:iCs/>
+          <w:lang w:val="en-US"/>
+        </w:rPr>
+        <w:instrText>X</w:instrText>
+      </w:r>
+      <w:r>
+        <w:rPr>
+          <w:lang w:val="en-US"/>
+        </w:rPr>
+        <w:instrText>\s\do6(</w:instrText>
+      </w:r>
+      <w:r>
+        <w:rPr>
+          <w:i/>
+          <w:iCs/>
+          <w:sz w:val="20"/>
+          <w:lang w:val="en-US"/>
+        </w:rPr>
+        <w:instrText>ij</w:instrText>
+      </w:r>
+      <w:r>
+        <w:rPr>
+          <w:lang w:val="en-US"/>
+        </w:rPr>
+        <w:instrText>)</w:instrText>
+      </w:r>
+      <w:r>
+        <w:rPr>
+          <w:lang w:val="en-US"/>
+        </w:rPr>
+        <w:fldChar w:fldCharType="end"/>
+      </w:r>
+      <w:r>
+        <w:rPr>
+          <w:lang w:val="en-US"/>
+        </w:rPr>
+        <w:t xml:space="preserve"> is the cif value of the exports from i to j, </w:t>
+      </w:r>
+      <w:r>
+        <w:rPr>
+          <w:lang w:val="en-US"/>
+        </w:rPr>
+        <w:fldChar w:fldCharType="begin"/>
+      </w:r>
+      <w:r>
+        <w:rPr>
+          <w:lang w:val="en-US"/>
+        </w:rPr>
+        <w:instrText xml:space="preserve"> EQ </w:instrText>
+      </w:r>
+      <w:r>
+        <w:rPr>
+          <w:i/>
+          <w:iCs/>
+          <w:lang w:val="en-US"/>
+        </w:rPr>
+        <w:instrText>P</w:instrText>
+      </w:r>
+      <w:r>
+        <w:rPr>
+          <w:lang w:val="en-US"/>
+        </w:rPr>
+        <w:instrText>\s\do6(</w:instrText>
+      </w:r>
+      <w:r>
+        <w:rPr>
+          <w:i/>
+          <w:iCs/>
+          <w:sz w:val="20"/>
+          <w:lang w:val="en-US"/>
+        </w:rPr>
+        <w:instrText>ij</w:instrText>
+      </w:r>
+      <w:r>
+        <w:rPr>
+          <w:lang w:val="en-US"/>
+        </w:rPr>
+        <w:instrText>)</w:instrText>
+      </w:r>
+      <w:r>
+        <w:rPr>
+          <w:lang w:val="en-US"/>
+        </w:rPr>
+        <w:fldChar w:fldCharType="end"/>
+      </w:r>
+      <w:r>
+        <w:rPr>
+          <w:lang w:val="en-US"/>
+        </w:rPr>
+        <w:t xml:space="preserve"> is the cif price of the good shipped from </w:t>
+      </w:r>
+      <w:r>
+        <w:rPr>
+          <w:i/>
+          <w:iCs/>
+          <w:lang w:val="en-US"/>
+        </w:rPr>
+        <w:t>i</w:t>
+      </w:r>
+      <w:r>
+        <w:rPr>
+          <w:lang w:val="en-US"/>
+        </w:rPr>
+        <w:t xml:space="preserve"> to </w:t>
+      </w:r>
+      <w:r>
+        <w:rPr>
+          <w:i/>
+          <w:iCs/>
+          <w:lang w:val="en-US"/>
+        </w:rPr>
+        <w:t>j</w:t>
+      </w:r>
+      <w:r>
+        <w:rPr>
+          <w:lang w:val="en-US"/>
+        </w:rPr>
+        <w:t xml:space="preserve"> and </w:t>
+      </w:r>
+      <w:r>
+        <w:rPr>
+          <w:lang w:val="en-US"/>
+        </w:rPr>
+        <w:fldChar w:fldCharType="begin"/>
+      </w:r>
+      <w:r>
+        <w:rPr>
+          <w:lang w:val="en-US"/>
+        </w:rPr>
+        <w:instrText xml:space="preserve"> EQ </w:instrText>
+      </w:r>
+      <w:r>
+        <w:rPr>
+          <w:i/>
+          <w:iCs/>
+          <w:lang w:val="en-US"/>
+        </w:rPr>
+        <w:instrText>P</w:instrText>
+      </w:r>
+      <w:r>
+        <w:rPr>
+          <w:lang w:val="en-US"/>
+        </w:rPr>
+        <w:instrText>\s\do6(</w:instrText>
+      </w:r>
+      <w:r>
+        <w:rPr>
+          <w:i/>
+          <w:iCs/>
+          <w:sz w:val="20"/>
+          <w:lang w:val="en-US"/>
+        </w:rPr>
+        <w:instrText>j</w:instrText>
+      </w:r>
+      <w:r>
+        <w:rPr>
+          <w:lang w:val="en-US"/>
+        </w:rPr>
+        <w:instrText>)</w:instrText>
+      </w:r>
+      <w:r>
+        <w:rPr>
+          <w:lang w:val="en-US"/>
+        </w:rPr>
+        <w:fldChar w:fldCharType="end"/>
+      </w:r>
+      <w:r>
+        <w:rPr>
+          <w:lang w:val="en-US"/>
+        </w:rPr>
+        <w:t xml:space="preserve"> is the price index in the destination and </w:t>
+      </w:r>
+      <w:r>
+        <w:rPr>
+          <w:lang w:val="en-US"/>
+        </w:rPr>
+        <w:fldChar w:fldCharType="begin"/>
+      </w:r>
+      <w:r>
+        <w:rPr>
+          <w:lang w:val="en-US"/>
+        </w:rPr>
+        <w:instrText xml:space="preserve"> EQ </w:instrText>
+      </w:r>
+      <w:r>
+        <w:rPr>
+          <w:i/>
+          <w:iCs/>
+          <w:lang w:val="en-US"/>
+        </w:rPr>
+        <w:instrText>Y</w:instrText>
+      </w:r>
+      <w:r>
+        <w:rPr>
+          <w:lang w:val="en-US"/>
+        </w:rPr>
+        <w:instrText>\s\do6(</w:instrText>
+      </w:r>
+      <w:r>
+        <w:rPr>
+          <w:i/>
+          <w:iCs/>
+          <w:sz w:val="20"/>
+          <w:lang w:val="en-US"/>
+        </w:rPr>
+        <w:instrText>j</w:instrText>
+      </w:r>
+      <w:r>
+        <w:rPr>
+          <w:lang w:val="en-US"/>
+        </w:rPr>
+        <w:instrText>)</w:instrText>
+      </w:r>
+      <w:r>
+        <w:rPr>
+          <w:lang w:val="en-US"/>
+        </w:rPr>
+        <w:fldChar w:fldCharType="end"/>
+      </w:r>
+      <w:r>
+        <w:rPr>
+          <w:lang w:val="en-US"/>
+        </w:rPr>
+        <w:t xml:space="preserve"> total import demand in the destination.</w:t>
+      </w:r>
+      <w:r>
+        <w:rPr>
+          <w:rStyle w:val="Marquenotebasdepage"/>
+          <w:lang w:val="en-US"/>
+        </w:rPr>
+        <w:footnoteReference w:id="26"/>
+      </w:r>
+      <w:r>
+        <w:rPr>
+          <w:lang w:val="en-US"/>
+        </w:rPr>
+        <w:t xml:space="preserve"> The exponent </w:t>
+      </w:r>
+      <w:r>
+        <w:rPr>
+          <w:position w:val="-16"/>
+        </w:rPr>
+        <w:object w:dxaOrig="700" w:dyaOrig="440" w14:anchorId="39EBF8BB">
+          <v:shape id="_x0000_i1107" type="#_x0000_t75" style="width:35pt;height:22pt" o:ole="">
             <v:imagedata r:id="rId18" o:title=""/>
           </v:shape>
-          <o:OLEObject Type="Embed" ProgID="Equation.DSMT4" ShapeID="_x0000_i1026" DrawAspect="Content" ObjectID="_1408023305" r:id="rId19"/>
+          <o:OLEObject Type="Embed" ProgID="Equation.DSMT4" ShapeID="_x0000_i1107" DrawAspect="Content" ObjectID="_1450756302" r:id="rId19"/>
         </w:object>
       </w:r>
-    </w:p>
-    <w:p>
-      <w:pPr>
-        <w:rPr>
-          <w:lang w:val="en-US"/>
-        </w:rPr>
-      </w:pPr>
-      <w:r>
-        <w:rPr>
-          <w:lang w:val="en-US"/>
-        </w:rPr>
-        <w:t xml:space="preserve">where </w:t>
-      </w:r>
-      <w:r>
-        <w:rPr>
-          <w:lang w:val="en-US"/>
-        </w:rPr>
-        <w:fldChar w:fldCharType="begin"/>
-      </w:r>
-      <w:r>
-        <w:rPr>
-          <w:lang w:val="en-US"/>
-        </w:rPr>
-        <w:instrText xml:space="preserve"> EQ </w:instrText>
-      </w:r>
-      <w:r>
-        <w:rPr>
-          <w:i/>
-          <w:iCs/>
-          <w:lang w:val="en-US"/>
-        </w:rPr>
-        <w:instrText>X</w:instrText>
-      </w:r>
-      <w:r>
-        <w:rPr>
-          <w:lang w:val="en-US"/>
-        </w:rPr>
-        <w:instrText>\s\do6(</w:instrText>
-      </w:r>
-      <w:r>
-        <w:rPr>
-          <w:i/>
-          <w:iCs/>
-          <w:sz w:val="20"/>
-          <w:lang w:val="en-US"/>
-        </w:rPr>
-        <w:instrText>ij</w:instrText>
-      </w:r>
-      <w:r>
-        <w:rPr>
-          <w:lang w:val="en-US"/>
-        </w:rPr>
-        <w:instrText>)</w:instrText>
-      </w:r>
-      <w:r>
-        <w:rPr>
-          <w:lang w:val="en-US"/>
-        </w:rPr>
-        <w:fldChar w:fldCharType="end"/>
-      </w:r>
-      <w:r>
-        <w:rPr>
-          <w:lang w:val="en-US"/>
-        </w:rPr>
-        <w:t xml:space="preserve"> is the cif value of the exports from i to j, </w:t>
-      </w:r>
-      <w:r>
-        <w:rPr>
-          <w:lang w:val="en-US"/>
-        </w:rPr>
-        <w:fldChar w:fldCharType="begin"/>
-      </w:r>
-      <w:r>
-        <w:rPr>
-          <w:lang w:val="en-US"/>
-        </w:rPr>
-        <w:instrText xml:space="preserve"> EQ </w:instrText>
-      </w:r>
-      <w:r>
-        <w:rPr>
-          <w:i/>
-          <w:iCs/>
-          <w:lang w:val="en-US"/>
-        </w:rPr>
-        <w:instrText>P</w:instrText>
-      </w:r>
-      <w:r>
-        <w:rPr>
-          <w:lang w:val="en-US"/>
-        </w:rPr>
-        <w:instrText>\s\do6(</w:instrText>
-      </w:r>
-      <w:r>
-        <w:rPr>
-          <w:i/>
-          <w:iCs/>
-          <w:sz w:val="20"/>
-          <w:lang w:val="en-US"/>
-        </w:rPr>
-        <w:instrText>ij</w:instrText>
-      </w:r>
-      <w:r>
-        <w:rPr>
-          <w:lang w:val="en-US"/>
-        </w:rPr>
-        <w:instrText>)</w:instrText>
-      </w:r>
-      <w:r>
-        <w:rPr>
-          <w:lang w:val="en-US"/>
-        </w:rPr>
-        <w:fldChar w:fldCharType="end"/>
-      </w:r>
-      <w:r>
-        <w:rPr>
-          <w:lang w:val="en-US"/>
-        </w:rPr>
-        <w:t xml:space="preserve"> is the cif price of the good shipped from </w:t>
-      </w:r>
-      <w:r>
-        <w:rPr>
-          <w:i/>
-          <w:iCs/>
-          <w:lang w:val="en-US"/>
-        </w:rPr>
-        <w:t>i</w:t>
-      </w:r>
-      <w:r>
-        <w:rPr>
-          <w:lang w:val="en-US"/>
-        </w:rPr>
-        <w:t xml:space="preserve"> to </w:t>
-      </w:r>
-      <w:r>
-        <w:rPr>
-          <w:i/>
-          <w:iCs/>
-          <w:lang w:val="en-US"/>
-        </w:rPr>
-        <w:t>j</w:t>
-      </w:r>
-      <w:r>
-        <w:rPr>
-          <w:lang w:val="en-US"/>
-        </w:rPr>
-        <w:t xml:space="preserve"> and </w:t>
-      </w:r>
-      <w:r>
-        <w:rPr>
-          <w:lang w:val="en-US"/>
-        </w:rPr>
-        <w:fldChar w:fldCharType="begin"/>
-      </w:r>
-      <w:r>
-        <w:rPr>
-          <w:lang w:val="en-US"/>
-        </w:rPr>
-        <w:instrText xml:space="preserve"> EQ </w:instrText>
-      </w:r>
-      <w:r>
-        <w:rPr>
-          <w:i/>
-          <w:iCs/>
-          <w:lang w:val="en-US"/>
-        </w:rPr>
-        <w:instrText>P</w:instrText>
-      </w:r>
-      <w:r>
-        <w:rPr>
-          <w:lang w:val="en-US"/>
-        </w:rPr>
-        <w:instrText>\s\do6(</w:instrText>
-      </w:r>
-      <w:r>
-        <w:rPr>
-          <w:i/>
-          <w:iCs/>
-          <w:sz w:val="20"/>
-          <w:lang w:val="en-US"/>
-        </w:rPr>
-        <w:instrText>j</w:instrText>
-      </w:r>
-      <w:r>
-        <w:rPr>
-          <w:lang w:val="en-US"/>
-        </w:rPr>
-        <w:instrText>)</w:instrText>
-      </w:r>
-      <w:r>
-        <w:rPr>
-          <w:lang w:val="en-US"/>
-        </w:rPr>
-        <w:fldChar w:fldCharType="end"/>
-      </w:r>
-      <w:r>
-        <w:rPr>
-          <w:lang w:val="en-US"/>
-        </w:rPr>
-        <w:t xml:space="preserve"> is the price index in the destination and </w:t>
-      </w:r>
-      <w:r>
-        <w:rPr>
-          <w:lang w:val="en-US"/>
-        </w:rPr>
-        <w:fldChar w:fldCharType="begin"/>
-      </w:r>
-      <w:r>
-        <w:rPr>
-          <w:lang w:val="en-US"/>
-        </w:rPr>
-        <w:instrText xml:space="preserve"> EQ </w:instrText>
-      </w:r>
-      <w:r>
-        <w:rPr>
-          <w:i/>
-          <w:iCs/>
-          <w:lang w:val="en-US"/>
-        </w:rPr>
-        <w:instrText>Y</w:instrText>
-      </w:r>
-      <w:r>
-        <w:rPr>
-          <w:lang w:val="en-US"/>
-        </w:rPr>
-        <w:instrText>\s\do6(</w:instrText>
-      </w:r>
-      <w:r>
-        <w:rPr>
-          <w:i/>
-          <w:iCs/>
-          <w:sz w:val="20"/>
-          <w:lang w:val="en-US"/>
-        </w:rPr>
-        <w:instrText>j</w:instrText>
-      </w:r>
-      <w:r>
-        <w:rPr>
-          <w:lang w:val="en-US"/>
-        </w:rPr>
-        <w:instrText>)</w:instrText>
-      </w:r>
-      <w:r>
-        <w:rPr>
-          <w:lang w:val="en-US"/>
-        </w:rPr>
-        <w:fldChar w:fldCharType="end"/>
-      </w:r>
-      <w:r>
-        <w:rPr>
-          <w:lang w:val="en-US"/>
-        </w:rPr>
-        <w:t xml:space="preserve"> total import demand in the destination.</w:t>
-      </w:r>
-      <w:r>
-        <w:rPr>
-          <w:rStyle w:val="Marquenotebasdepage"/>
-          <w:lang w:val="en-US"/>
-        </w:rPr>
-        <w:footnoteReference w:id="26"/>
-      </w:r>
-      <w:r>
-        <w:rPr>
-          <w:lang w:val="en-US"/>
-        </w:rPr>
-        <w:t xml:space="preserve"> The exponent $\left( \sigma -1 \right)$ captures substitutability of country-composite goods across frameworks. It is also the aggregate trade elasticity $\zeta $ in the Armington framework.</w:t>
+      <w:r>
+        <w:rPr>
+          <w:lang w:val="en-US"/>
+        </w:rPr>
+        <w:t xml:space="preserve"> captures substitutability of country-composite goods across frameworks. It is also the aggregate trade elasticity </w:t>
+      </w:r>
+      <w:r>
+        <w:rPr>
+          <w:position w:val="-10"/>
+        </w:rPr>
+        <w:object w:dxaOrig="200" w:dyaOrig="320" w14:anchorId="17FEAE5B">
+          <v:shape id="_x0000_i1110" type="#_x0000_t75" style="width:10pt;height:16pt" o:ole="">
+            <v:imagedata r:id="rId20" o:title=""/>
+          </v:shape>
+          <o:OLEObject Type="Embed" ProgID="Equation.DSMT4" ShapeID="_x0000_i1110" DrawAspect="Content" ObjectID="_1450756303" r:id="rId21"/>
+        </w:object>
+      </w:r>
+      <w:r>
+        <w:rPr>
+          <w:lang w:val="en-US"/>
+        </w:rPr>
+        <w:t xml:space="preserve"> in the Armington framework.</w:t>
       </w:r>
     </w:p>
     <w:p>
@@ -6911,40 +6920,6 @@
         </w:rPr>
         <w:pict w14:anchorId="6C68B081">
           <v:shape id="_x0000_i1027" type="#_x0000_t75" style="width:7pt;height:12pt">
-            <v:imagedata r:id="rId20" o:title=""/>
-          </v:shape>
-        </w:pict>
-      </w:r>
-      <w:r>
-        <w:rPr>
-          <w:lang w:val="en-US"/>
-        </w:rPr>
-        <w:t xml:space="preserve"> to destination country </w:t>
-      </w:r>
-      <w:r>
-        <w:rPr>
-          <w:position w:val="-10"/>
-          <w:lang w:val="en-US"/>
-        </w:rPr>
-        <w:pict w14:anchorId="07482C45">
-          <v:shape id="_x0000_i1028" type="#_x0000_t75" style="width:10pt;height:15pt">
-            <v:imagedata r:id="rId21" o:title=""/>
-          </v:shape>
-        </w:pict>
-      </w:r>
-      <w:r>
-        <w:rPr>
-          <w:lang w:val="en-US"/>
-        </w:rPr>
-        <w:t xml:space="preserve"> as the sum of imports from each sector </w:t>
-      </w:r>
-      <w:r>
-        <w:rPr>
-          <w:position w:val="-4"/>
-          <w:lang w:val="en-US"/>
-        </w:rPr>
-        <w:pict w14:anchorId="76D6F9A7">
-          <v:shape id="_x0000_i1029" type="#_x0000_t75" style="width:10pt;height:13pt">
             <v:imagedata r:id="rId22" o:title=""/>
           </v:shape>
         </w:pict>
@@ -6953,25 +6928,53 @@
         <w:rPr>
           <w:lang w:val="en-US"/>
         </w:rPr>
-        <w:t xml:space="preserve"> where a sector corresponds to a SITC 4-digit category:</w:t>
-      </w:r>
-      <w:r>
-        <w:rPr>
-          <w:lang w:val="en-US"/>
-        </w:rPr>
-        <w:t> </w:t>
-      </w:r>
-      <w:r>
-        <w:rPr>
-          <w:position w:val="-28"/>
-          <w:lang w:val="en-US"/>
-        </w:rPr>
-        <w:object w:dxaOrig="1300" w:dyaOrig="560" w14:anchorId="157A6ED9">
-          <v:shape id="_x0000_i1030" type="#_x0000_t75" style="width:65pt;height:28pt" o:ole="">
+        <w:t xml:space="preserve"> to destination country </w:t>
+      </w:r>
+      <w:r>
+        <w:rPr>
+          <w:position w:val="-10"/>
+          <w:lang w:val="en-US"/>
+        </w:rPr>
+        <w:pict w14:anchorId="07482C45">
+          <v:shape id="_x0000_i1028" type="#_x0000_t75" style="width:10pt;height:15pt">
             <v:imagedata r:id="rId23" o:title=""/>
           </v:shape>
-          <o:OLEObject Type="Embed" ProgID="Equation.DSMT4" ShapeID="_x0000_i1030" DrawAspect="Content" ObjectID="_1408023306" r:id="rId24"/>
-        </w:object>
+        </w:pict>
+      </w:r>
+      <w:r>
+        <w:rPr>
+          <w:lang w:val="en-US"/>
+        </w:rPr>
+        <w:t xml:space="preserve"> as the sum of imports from each sector </w:t>
+      </w:r>
+      <w:r>
+        <w:rPr>
+          <w:position w:val="-4"/>
+          <w:lang w:val="en-US"/>
+        </w:rPr>
+        <w:pict w14:anchorId="76D6F9A7">
+          <v:shape id="_x0000_i1029" type="#_x0000_t75" style="width:10pt;height:13pt">
+            <v:imagedata r:id="rId24" o:title=""/>
+          </v:shape>
+        </w:pict>
+      </w:r>
+      <w:r>
+        <w:rPr>
+          <w:lang w:val="en-US"/>
+        </w:rPr>
+        <w:t xml:space="preserve"> where a sector corresponds to a SITC 4-digit category:</w:t>
+      </w:r>
+      <w:r>
+        <w:rPr>
+          <w:lang w:val="en-US"/>
+        </w:rPr>
+        <w:t> </w:t>
+      </w:r>
+      <w:r>
+        <w:rPr>
+          <w:lang w:val="en-US"/>
+        </w:rPr>
+        <w:t>${{X}_{ij}}=\sum\limits_{k}{{{X}_{k,ij}}}$</w:t>
       </w:r>
       <w:r>
         <w:rPr>
@@ -7032,180 +7035,369 @@
         <w:pStyle w:val="MTDisplayEquation"/>
       </w:pPr>
       <w:r>
-        <w:rPr>
-          <w:position w:val="-42"/>
-        </w:rPr>
-        <w:object w:dxaOrig="2440" w:dyaOrig="1020" w14:anchorId="6FB72704">
-          <v:shape id="_x0000_i1033" type="#_x0000_t75" style="width:122pt;height:51pt" o:ole="">
+        <w:t>\[\begin{array}{*{35}{l}}</w:t>
+      </w:r>
+    </w:p>
+    <w:p>
+      <w:pPr>
+        <w:pStyle w:val="MTDisplayEquation"/>
+      </w:pPr>
+      <w:r>
+        <w:t xml:space="preserve">   {{Y}_{k,j}} &amp; = &amp; {{\left( \frac{{{P}_{k,j}}}{{{\beta }_{k}}{{P}_{j}}} \right)}^{1-\sigma }}{{Y}_{j}}  \\</w:t>
+      </w:r>
+    </w:p>
+    <w:p>
+      <w:pPr>
+        <w:pStyle w:val="MTDisplayEquation"/>
+      </w:pPr>
+      <w:r>
+        <w:t>\end{array}\]</w:t>
+      </w:r>
+    </w:p>
+    <w:p>
+      <w:pPr>
+        <w:rPr>
+          <w:lang w:val="en-US"/>
+        </w:rPr>
+      </w:pPr>
+      <w:r>
+        <w:rPr>
+          <w:lang w:val="en-US"/>
+        </w:rPr>
+        <w:t xml:space="preserve">Where </w:t>
+      </w:r>
+      <w:r>
+        <w:rPr>
+          <w:lang w:val="en-US"/>
+        </w:rPr>
+        <w:t>${{P}_{k,j}}$</w:t>
+      </w:r>
+      <w:r>
+        <w:rPr>
+          <w:lang w:val="en-US"/>
+        </w:rPr>
+        <w:t xml:space="preserve"> and </w:t>
+      </w:r>
+      <w:r>
+        <w:rPr>
+          <w:lang w:val="en-US"/>
+        </w:rPr>
+        <w:t>${{P}_{j}}$</w:t>
+      </w:r>
+      <w:r>
+        <w:rPr>
+          <w:lang w:val="en-US"/>
+        </w:rPr>
+        <w:t xml:space="preserve"> are price indexes, </w:t>
+      </w:r>
+      <w:r>
+        <w:rPr>
+          <w:lang w:val="en-US"/>
+        </w:rPr>
+        <w:t>${{\beta }_{k}}&gt;0$</w:t>
+      </w:r>
+      <w:r>
+        <w:rPr>
+          <w:lang w:val="en-US"/>
+        </w:rPr>
+        <w:t xml:space="preserve"> is a sector-specific preference parameter, </w:t>
+      </w:r>
+      <w:r>
+        <w:rPr>
+          <w:lang w:val="en-US"/>
+        </w:rPr>
+        <w:t>${{Y}_{j}}$</w:t>
+      </w:r>
+      <w:r>
+        <w:rPr>
+          <w:lang w:val="en-US"/>
+        </w:rPr>
+        <w:t xml:space="preserve"> is total demand for imported goods, </w:t>
+      </w:r>
+      <w:r>
+        <w:rPr>
+          <w:lang w:val="en-US"/>
+        </w:rPr>
+        <w:t>$\sigma &gt;1$</w:t>
+      </w:r>
+      <w:r>
+        <w:rPr>
+          <w:lang w:val="en-US"/>
+        </w:rPr>
+        <w:t xml:space="preserve"> is the elasticity of substitution between sectors. </w:t>
+      </w:r>
+    </w:p>
+    <w:p>
+      <w:pPr>
+        <w:ind w:firstLine="340"/>
+        <w:rPr>
+          <w:lang w:val="en-US"/>
+        </w:rPr>
+      </w:pPr>
+      <w:r>
+        <w:rPr>
+          <w:lang w:val="en-US"/>
+        </w:rPr>
+        <w:t xml:space="preserve"> Assume each country exports a specific national variety. Preferences within each sector </w:t>
+      </w:r>
+      <w:r>
+        <w:rPr>
+          <w:lang w:val="en-US"/>
+        </w:rPr>
+        <w:t>$k$</w:t>
+      </w:r>
+      <w:r>
+        <w:rPr>
+          <w:lang w:val="en-US"/>
+        </w:rPr>
+        <w:t xml:space="preserve"> between national varieties are assumed well represented by a CES utility function with the same </w:t>
+      </w:r>
+      <w:r>
+        <w:rPr>
+          <w:lang w:val="en-US"/>
+        </w:rPr>
+        <w:t>$\sigma $</w:t>
+      </w:r>
+      <w:r>
+        <w:rPr>
+          <w:lang w:val="en-US"/>
+        </w:rPr>
+        <w:t xml:space="preserve"> parameter as the intersectoral CES utility function. Intrasectoral demand for varieties exported by </w:t>
+      </w:r>
+      <w:r>
+        <w:rPr>
+          <w:lang w:val="en-US"/>
+        </w:rPr>
+        <w:t>$i$</w:t>
+      </w:r>
+      <w:r>
+        <w:rPr>
+          <w:lang w:val="en-US"/>
+        </w:rPr>
+        <w:t xml:space="preserve"> in </w:t>
+      </w:r>
+      <w:r>
+        <w:rPr>
+          <w:lang w:val="en-US"/>
+        </w:rPr>
+        <w:t>$j$</w:t>
+      </w:r>
+      <w:r>
+        <w:rPr>
+          <w:lang w:val="en-US"/>
+        </w:rPr>
+        <w:t xml:space="preserve"> in sector </w:t>
+      </w:r>
+      <w:r>
+        <w:rPr>
+          <w:lang w:val="en-US"/>
+        </w:rPr>
+        <w:t>$k$</w:t>
+      </w:r>
+      <w:r>
+        <w:rPr>
+          <w:lang w:val="en-US"/>
+        </w:rPr>
+        <w:t xml:space="preserve"> is: </w:t>
+      </w:r>
+    </w:p>
+    <w:p>
+      <w:pPr>
+        <w:pStyle w:val="MTDisplayEquation"/>
+      </w:pPr>
+      <w:r>
+        <w:t>\[\begin{array}{*{35}{l}}</w:t>
+      </w:r>
+    </w:p>
+    <w:p>
+      <w:pPr>
+        <w:pStyle w:val="MTDisplayEquation"/>
+      </w:pPr>
+      <w:r>
+        <w:t xml:space="preserve">   {{X}_{k,ij}} &amp; = &amp; {{\left( \frac{{{p}_{k,ij}}}{{{\gamma }_{i}}{{P}_{k,j}}} \right)}^{1-\sigma }}{{Y}_{k,j}}  \\</w:t>
+      </w:r>
+    </w:p>
+    <w:p>
+      <w:pPr>
+        <w:pStyle w:val="MTDisplayEquation"/>
+      </w:pPr>
+      <w:r>
+        <w:t>\end{array}\]</w:t>
+      </w:r>
+    </w:p>
+    <w:p>
+      <w:pPr>
+        <w:ind w:firstLine="340"/>
+        <w:rPr>
+          <w:lang w:val="en-US"/>
+        </w:rPr>
+      </w:pPr>
+      <w:r>
+        <w:rPr>
+          <w:lang w:val="en-US"/>
+        </w:rPr>
+        <w:t xml:space="preserve">Where </w:t>
+      </w:r>
+      <w:r>
+        <w:rPr>
+          <w:lang w:val="en-US"/>
+        </w:rPr>
+        <w:t>${{\gamma }_{i}}&gt;0$</w:t>
+      </w:r>
+      <w:r>
+        <w:rPr>
+          <w:lang w:val="en-US"/>
+        </w:rPr>
+        <w:t xml:space="preserve"> is a origin-country-specific preference parameter and </w:t>
+      </w:r>
+      <w:r>
+        <w:rPr>
+          <w:lang w:val="en-US"/>
+        </w:rPr>
+        <w:t>${{P}_{k,j}}$</w:t>
+      </w:r>
+      <w:r>
+        <w:rPr>
+          <w:lang w:val="en-US"/>
+        </w:rPr>
+        <w:t xml:space="preserve"> is the CES price index:</w:t>
+      </w:r>
+    </w:p>
+    <w:p>
+      <w:pPr>
+        <w:pStyle w:val="MTDisplayEquation"/>
+      </w:pPr>
+      <w:r>
+        <w:t>\[\begin{array}{*{35}{l}}</w:t>
+      </w:r>
+    </w:p>
+    <w:p>
+      <w:pPr>
+        <w:pStyle w:val="MTDisplayEquation"/>
+      </w:pPr>
+      <w:r>
+        <w:t xml:space="preserve">   {{P}_{k,j}} &amp; = &amp; {{\left[ \sum\limits_{i\ne j}{{{\left( \frac{{{p}_{k,ij}}}{{{\gamma }_{i}}} \right)}^{1-\sigma }}} \right]}^{1/(1-\sigma )}}  \\</w:t>
+      </w:r>
+    </w:p>
+    <w:p>
+      <w:pPr>
+        <w:pStyle w:val="MTDisplayEquation"/>
+      </w:pPr>
+      <w:r>
+        <w:t>\end{array}\]</w:t>
+      </w:r>
+    </w:p>
+    <w:p>
+      <w:pPr>
+        <w:ind w:firstLine="340"/>
+        <w:rPr>
+          <w:lang w:val="en-US"/>
+        </w:rPr>
+      </w:pPr>
+      <w:r>
+        <w:rPr>
+          <w:lang w:val="en-US"/>
+        </w:rPr>
+        <w:t xml:space="preserve">  Defining </w:t>
+      </w:r>
+      <w:r>
+        <w:rPr>
+          <w:lang w:val="en-US"/>
+        </w:rPr>
+        <w:t>$\frac{{{Y}_{k,j}}}{{{Y}_{j}}}={{\omega }_{k,j}}$</w:t>
+      </w:r>
+      <w:r>
+        <w:rPr>
+          <w:lang w:val="en-US"/>
+        </w:rPr>
+        <w:t xml:space="preserve">, we get: </w:t>
+      </w:r>
+    </w:p>
+    <w:p>
+      <w:pPr>
+        <w:pStyle w:val="MTDisplayEquation"/>
+      </w:pPr>
+      <w:r>
+        <w:t>\[\begin{array}{*{35}{l}}</w:t>
+      </w:r>
+    </w:p>
+    <w:p>
+      <w:pPr>
+        <w:pStyle w:val="MTDisplayEquation"/>
+      </w:pPr>
+      <w:r>
+        <w:t xml:space="preserve">   \frac{{{X}_{k,ij}}}{{{Y}_{j}}} &amp; = &amp; {{\omega }_{k,j}}{{\left( \frac{{{p}_{k,ij}}}{{{\gamma }_{i}}{{P}_{k,j}}} \right)}^{1-\sigma }}  \\</w:t>
+      </w:r>
+    </w:p>
+    <w:p>
+      <w:pPr>
+        <w:pStyle w:val="MTDisplayEquation"/>
+      </w:pPr>
+      <w:r>
+        <w:t>\end{array}\]</w:t>
+      </w:r>
+    </w:p>
+    <w:p>
+      <w:pPr>
+        <w:ind w:firstLine="340"/>
+        <w:rPr>
+          <w:lang w:val="en-US"/>
+        </w:rPr>
+      </w:pPr>
+      <w:r>
+        <w:rPr>
+          <w:lang w:val="en-US"/>
+        </w:rPr>
+        <w:t xml:space="preserve"> Summing over all SITC 4-digit sectors: </w:t>
+      </w:r>
+    </w:p>
+    <w:p>
+      <w:pPr>
+        <w:pStyle w:val="MTDisplayEquation"/>
+      </w:pPr>
+      <w:r>
+        <w:t>\[\begin{array}{*{35}{l}}</w:t>
+      </w:r>
+    </w:p>
+    <w:p>
+      <w:pPr>
+        <w:pStyle w:val="MTDisplayEquation"/>
+      </w:pPr>
+      <w:r>
+        <w:t xml:space="preserve">   \sum\limits_{k=1}^{K}{\frac{{{X}_{k,ij}}}{{{Y}_{j}}}}=\frac{{{X}_{ij}}}{{{Y}_{j}}} &amp; = &amp; \gamma _{i}^{\sigma -1}\sum\limits_{k=1}^{K}{{{\omega }_{k,j}}}{{\left[ \frac{{{p}_{k,ij}}}{{{P}_{k,j}}} \right]}^{1-\sigma }}  \\</w:t>
+      </w:r>
+    </w:p>
+    <w:p>
+      <w:pPr>
+        <w:pStyle w:val="MTDisplayEquation"/>
+      </w:pPr>
+      <w:r>
+        <w:t>\end{array}\]</w:t>
+      </w:r>
+    </w:p>
+    <w:p>
+      <w:pPr>
+        <w:ind w:firstLine="340"/>
+        <w:rPr>
+          <w:lang w:val="en-US"/>
+        </w:rPr>
+      </w:pPr>
+      <w:r>
+        <w:rPr>
+          <w:lang w:val="en-US"/>
+        </w:rPr>
+        <w:t xml:space="preserve">The market share equation for aggregate bilateral trade as a function of the weighted average of sectoral relative prices of </w:t>
+      </w:r>
+      <w:r>
+        <w:rPr>
+          <w:position w:val="-4"/>
+          <w:lang w:val="en-US"/>
+        </w:rPr>
+        <w:pict w14:anchorId="76CFF87D">
+          <v:shape id="_x0000_i1051" type="#_x0000_t75" style="width:7pt;height:12pt">
             <v:imagedata r:id="rId27" o:title=""/>
           </v:shape>
-          <o:OLEObject Type="Embed" ProgID="Equation.DSMT4" ShapeID="_x0000_i1033" DrawAspect="Content" ObjectID="_1408023307" r:id="rId28"/>
-        </w:object>
-      </w:r>
-    </w:p>
-    <w:p>
-      <w:pPr>
-        <w:rPr>
-          <w:lang w:val="en-US"/>
-        </w:rPr>
-      </w:pPr>
-      <w:r>
-        <w:rPr>
-          <w:lang w:val="en-US"/>
-        </w:rPr>
-        <w:t xml:space="preserve">Where </w:t>
-      </w:r>
-      <w:r>
-        <w:rPr>
-          <w:position w:val="-16"/>
-          <w:lang w:val="en-US"/>
-        </w:rPr>
-        <w:object w:dxaOrig="380" w:dyaOrig="420" w14:anchorId="5F631EBF">
-          <v:shape id="_x0000_i1034" type="#_x0000_t75" style="width:19pt;height:21pt" o:ole="">
-            <v:imagedata r:id="rId29" o:title=""/>
-          </v:shape>
-          <o:OLEObject Type="Embed" ProgID="Equation.DSMT4" ShapeID="_x0000_i1034" DrawAspect="Content" ObjectID="_1408023308" r:id="rId30"/>
-        </w:object>
-      </w:r>
-      <w:r>
-        <w:rPr>
-          <w:lang w:val="en-US"/>
-        </w:rPr>
-        <w:t xml:space="preserve"> and </w:t>
-      </w:r>
-      <w:r>
-        <w:rPr>
-          <w:position w:val="-16"/>
-          <w:lang w:val="en-US"/>
-        </w:rPr>
-        <w:object w:dxaOrig="260" w:dyaOrig="420" w14:anchorId="7FEB5AE6">
-          <v:shape id="_x0000_i1035" type="#_x0000_t75" style="width:13pt;height:21pt" o:ole="">
-            <v:imagedata r:id="rId31" o:title=""/>
-          </v:shape>
-          <o:OLEObject Type="Embed" ProgID="Equation.DSMT4" ShapeID="_x0000_i1035" DrawAspect="Content" ObjectID="_1408023309" r:id="rId32"/>
-        </w:object>
-      </w:r>
-      <w:r>
-        <w:rPr>
-          <w:lang w:val="en-US"/>
-        </w:rPr>
-        <w:t xml:space="preserve"> are price indexes, </w:t>
-      </w:r>
-      <w:r>
-        <w:rPr>
-          <w:position w:val="-12"/>
-          <w:lang w:val="en-US"/>
-        </w:rPr>
-        <w:object w:dxaOrig="660" w:dyaOrig="380" w14:anchorId="4BEE0C85">
-          <v:shape id="_x0000_i1036" type="#_x0000_t75" style="width:33pt;height:19pt" o:ole="">
-            <v:imagedata r:id="rId33" o:title=""/>
-          </v:shape>
-          <o:OLEObject Type="Embed" ProgID="Equation.DSMT4" ShapeID="_x0000_i1036" DrawAspect="Content" ObjectID="_1408023310" r:id="rId34"/>
-        </w:object>
-      </w:r>
-      <w:r>
-        <w:rPr>
-          <w:lang w:val="en-US"/>
-        </w:rPr>
-        <w:t xml:space="preserve"> is a sector-specific preference parameter, </w:t>
-      </w:r>
-      <w:r>
-        <w:rPr>
-          <w:position w:val="-16"/>
-          <w:lang w:val="en-US"/>
-        </w:rPr>
-        <w:object w:dxaOrig="260" w:dyaOrig="420" w14:anchorId="44197108">
-          <v:shape id="_x0000_i1037" type="#_x0000_t75" style="width:13pt;height:21pt" o:ole="">
-            <v:imagedata r:id="rId35" o:title=""/>
-          </v:shape>
-          <o:OLEObject Type="Embed" ProgID="Equation.DSMT4" ShapeID="_x0000_i1037" DrawAspect="Content" ObjectID="_1408023311" r:id="rId36"/>
-        </w:object>
-      </w:r>
-      <w:r>
-        <w:rPr>
-          <w:lang w:val="en-US"/>
-        </w:rPr>
-        <w:t xml:space="preserve"> is total demand for imported goods, </w:t>
-      </w:r>
-      <w:r>
-        <w:rPr>
-          <w:position w:val="-6"/>
-          <w:lang w:val="en-US"/>
-        </w:rPr>
-        <w:object w:dxaOrig="560" w:dyaOrig="260" w14:anchorId="0D5F1AB9">
-          <v:shape id="_x0000_i1038" type="#_x0000_t75" style="width:28pt;height:13pt" o:ole="">
-            <v:imagedata r:id="rId37" o:title=""/>
-          </v:shape>
-          <o:OLEObject Type="Embed" ProgID="Equation.DSMT4" ShapeID="_x0000_i1038" DrawAspect="Content" ObjectID="_1408023312" r:id="rId38"/>
-        </w:object>
-      </w:r>
-      <w:r>
-        <w:rPr>
-          <w:lang w:val="en-US"/>
-        </w:rPr>
-        <w:t xml:space="preserve"> is the elasticity of substitution between sectors. </w:t>
-      </w:r>
-    </w:p>
-    <w:p>
-      <w:pPr>
-        <w:ind w:firstLine="340"/>
-        <w:rPr>
-          <w:lang w:val="en-US"/>
-        </w:rPr>
-      </w:pPr>
-      <w:r>
-        <w:rPr>
-          <w:lang w:val="en-US"/>
-        </w:rPr>
-        <w:t xml:space="preserve"> Assume each country exports a specific national variety. Preferences within each sector </w:t>
-      </w:r>
-      <w:r>
-        <w:rPr>
-          <w:position w:val="-4"/>
-          <w:lang w:val="en-US"/>
-        </w:rPr>
-        <w:object w:dxaOrig="200" w:dyaOrig="260" w14:anchorId="04DE6F20">
-          <v:shape id="_x0000_i1039" type="#_x0000_t75" style="width:10pt;height:13pt" o:ole="">
-            <v:imagedata r:id="rId39" o:title=""/>
-          </v:shape>
-          <o:OLEObject Type="Embed" ProgID="Equation.DSMT4" ShapeID="_x0000_i1039" DrawAspect="Content" ObjectID="_1408023313" r:id="rId40"/>
-        </w:object>
-      </w:r>
-      <w:r>
-        <w:rPr>
-          <w:lang w:val="en-US"/>
-        </w:rPr>
-        <w:t xml:space="preserve"> between national varieties are assumed well represented by a CES utility function with the same </w:t>
-      </w:r>
-      <w:r>
-        <w:rPr>
-          <w:position w:val="-6"/>
-          <w:lang w:val="en-US"/>
-        </w:rPr>
-        <w:object w:dxaOrig="240" w:dyaOrig="220" w14:anchorId="0BBDFB06">
-          <v:shape id="_x0000_i1040" type="#_x0000_t75" style="width:12pt;height:11pt" o:ole="">
-            <v:imagedata r:id="rId41" o:title=""/>
-          </v:shape>
-          <o:OLEObject Type="Embed" ProgID="Equation.DSMT4" ShapeID="_x0000_i1040" DrawAspect="Content" ObjectID="_1408023314" r:id="rId42"/>
-        </w:object>
-      </w:r>
-      <w:r>
-        <w:rPr>
-          <w:lang w:val="en-US"/>
-        </w:rPr>
-        <w:t xml:space="preserve"> parameter as the intersectoral CES utility function. Intrasectoral demand for varieties exported by </w:t>
-      </w:r>
-      <w:r>
-        <w:rPr>
-          <w:position w:val="-4"/>
-          <w:lang w:val="en-US"/>
-        </w:rPr>
-        <w:object w:dxaOrig="140" w:dyaOrig="240" w14:anchorId="0EBD14FE">
-          <v:shape id="_x0000_i1041" type="#_x0000_t75" style="width:7pt;height:12pt" o:ole="">
-            <v:imagedata r:id="rId43" o:title=""/>
-          </v:shape>
-          <o:OLEObject Type="Embed" ProgID="Equation.DSMT4" ShapeID="_x0000_i1041" DrawAspect="Content" ObjectID="_1408023315" r:id="rId44"/>
-        </w:object>
+        </w:pict>
       </w:r>
       <w:r>
         <w:rPr>
@@ -7218,219 +7410,9 @@
           <w:position w:val="-10"/>
           <w:lang w:val="en-US"/>
         </w:rPr>
-        <w:object w:dxaOrig="200" w:dyaOrig="300" w14:anchorId="02569919">
-          <v:shape id="_x0000_i1042" type="#_x0000_t75" style="width:10pt;height:15pt" o:ole="">
-            <v:imagedata r:id="rId45" o:title=""/>
-          </v:shape>
-          <o:OLEObject Type="Embed" ProgID="Equation.DSMT4" ShapeID="_x0000_i1042" DrawAspect="Content" ObjectID="_1408023316" r:id="rId46"/>
-        </w:object>
-      </w:r>
-      <w:r>
-        <w:rPr>
-          <w:lang w:val="en-US"/>
-        </w:rPr>
-        <w:t xml:space="preserve"> in sector </w:t>
-      </w:r>
-      <w:r>
-        <w:rPr>
-          <w:position w:val="-4"/>
-          <w:lang w:val="en-US"/>
-        </w:rPr>
-        <w:object w:dxaOrig="200" w:dyaOrig="260" w14:anchorId="549B2F7E">
-          <v:shape id="_x0000_i1043" type="#_x0000_t75" style="width:10pt;height:13pt" o:ole="">
-            <v:imagedata r:id="rId47" o:title=""/>
-          </v:shape>
-          <o:OLEObject Type="Embed" ProgID="Equation.DSMT4" ShapeID="_x0000_i1043" DrawAspect="Content" ObjectID="_1408023317" r:id="rId48"/>
-        </w:object>
-      </w:r>
-      <w:r>
-        <w:rPr>
-          <w:lang w:val="en-US"/>
-        </w:rPr>
-        <w:t xml:space="preserve"> is: </w:t>
-      </w:r>
-    </w:p>
-    <w:p>
-      <w:pPr>
-        <w:pStyle w:val="MTDisplayEquation"/>
-      </w:pPr>
-      <w:r>
-        <w:rPr>
-          <w:position w:val="-42"/>
-        </w:rPr>
-        <w:object w:dxaOrig="2720" w:dyaOrig="1020" w14:anchorId="3018C4C1">
-          <v:shape id="_x0000_i1044" type="#_x0000_t75" style="width:136pt;height:51pt" o:ole="">
-            <v:imagedata r:id="rId49" o:title=""/>
-          </v:shape>
-          <o:OLEObject Type="Embed" ProgID="Equation.DSMT4" ShapeID="_x0000_i1044" DrawAspect="Content" ObjectID="_1408023318" r:id="rId50"/>
-        </w:object>
-      </w:r>
-    </w:p>
-    <w:p>
-      <w:pPr>
-        <w:ind w:firstLine="340"/>
-        <w:rPr>
-          <w:lang w:val="en-US"/>
-        </w:rPr>
-      </w:pPr>
-      <w:r>
-        <w:rPr>
-          <w:lang w:val="en-US"/>
-        </w:rPr>
-        <w:t xml:space="preserve">Where </w:t>
-      </w:r>
-      <w:r>
-        <w:rPr>
-          <w:position w:val="-12"/>
-          <w:lang w:val="en-US"/>
-        </w:rPr>
-        <w:object w:dxaOrig="620" w:dyaOrig="380" w14:anchorId="60C70377">
-          <v:shape id="_x0000_i1045" type="#_x0000_t75" style="width:31pt;height:19pt" o:ole="">
-            <v:imagedata r:id="rId51" o:title=""/>
-          </v:shape>
-          <o:OLEObject Type="Embed" ProgID="Equation.DSMT4" ShapeID="_x0000_i1045" DrawAspect="Content" ObjectID="_1408023319" r:id="rId52"/>
-        </w:object>
-      </w:r>
-      <w:r>
-        <w:rPr>
-          <w:lang w:val="en-US"/>
-        </w:rPr>
-        <w:t xml:space="preserve"> is a origin-country-specific preference parameter and </w:t>
-      </w:r>
-      <w:r>
-        <w:rPr>
-          <w:position w:val="-16"/>
-          <w:lang w:val="en-US"/>
-        </w:rPr>
-        <w:object w:dxaOrig="380" w:dyaOrig="420" w14:anchorId="36AA8AA3">
-          <v:shape id="_x0000_i1046" type="#_x0000_t75" style="width:19pt;height:21pt" o:ole="">
-            <v:imagedata r:id="rId53" o:title=""/>
-          </v:shape>
-          <o:OLEObject Type="Embed" ProgID="Equation.DSMT4" ShapeID="_x0000_i1046" DrawAspect="Content" ObjectID="_1408023320" r:id="rId54"/>
-        </w:object>
-      </w:r>
-      <w:r>
-        <w:rPr>
-          <w:lang w:val="en-US"/>
-        </w:rPr>
-        <w:t xml:space="preserve"> is the CES price index:</w:t>
-      </w:r>
-    </w:p>
-    <w:p>
-      <w:pPr>
-        <w:pStyle w:val="MTDisplayEquation"/>
-      </w:pPr>
-      <w:r>
-        <w:rPr>
-          <w:position w:val="-48"/>
-        </w:rPr>
-        <w:object w:dxaOrig="3140" w:dyaOrig="1160" w14:anchorId="68B5FA88">
-          <v:shape id="_x0000_i1047" type="#_x0000_t75" style="width:157pt;height:58pt" o:ole="">
-            <v:imagedata r:id="rId55" o:title=""/>
-          </v:shape>
-          <o:OLEObject Type="Embed" ProgID="Equation.DSMT4" ShapeID="_x0000_i1047" DrawAspect="Content" ObjectID="_1408023321" r:id="rId56"/>
-        </w:object>
-      </w:r>
-    </w:p>
-    <w:p>
-      <w:pPr>
-        <w:ind w:firstLine="340"/>
-        <w:rPr>
-          <w:lang w:val="en-US"/>
-        </w:rPr>
-      </w:pPr>
-      <w:r>
-        <w:rPr>
-          <w:lang w:val="en-US"/>
-        </w:rPr>
-        <w:t xml:space="preserve">  Defining </w:t>
-      </w:r>
-      <w:r>
-        <w:rPr>
-          <w:position w:val="-34"/>
-          <w:lang w:val="en-US"/>
-        </w:rPr>
-        <w:object w:dxaOrig="1040" w:dyaOrig="800" w14:anchorId="2E70A46A">
-          <v:shape id="_x0000_i1048" type="#_x0000_t75" style="width:52pt;height:40pt" o:ole="">
-            <v:imagedata r:id="rId57" o:title=""/>
-          </v:shape>
-          <o:OLEObject Type="Embed" ProgID="Equation.DSMT4" ShapeID="_x0000_i1048" DrawAspect="Content" ObjectID="_1408023322" r:id="rId58"/>
-        </w:object>
-      </w:r>
-      <w:r>
-        <w:rPr>
-          <w:lang w:val="en-US"/>
-        </w:rPr>
-        <w:t xml:space="preserve">, we get: </w:t>
-      </w:r>
-    </w:p>
-    <w:p>
-      <w:pPr>
-        <w:pStyle w:val="MTDisplayEquation"/>
-      </w:pPr>
-      <w:r>
-        <w:rPr>
-          <w:position w:val="-42"/>
-        </w:rPr>
-        <w:object w:dxaOrig="2820" w:dyaOrig="1020" w14:anchorId="0665F61E">
-          <v:shape id="_x0000_i1049" type="#_x0000_t75" style="width:141pt;height:51pt" o:ole="">
-            <v:imagedata r:id="rId59" o:title=""/>
-          </v:shape>
-          <o:OLEObject Type="Embed" ProgID="Equation.DSMT4" ShapeID="_x0000_i1049" DrawAspect="Content" ObjectID="_1408023323" r:id="rId60"/>
-        </w:object>
-      </w:r>
-    </w:p>
-    <w:p>
-      <w:pPr>
-        <w:ind w:firstLine="340"/>
-        <w:rPr>
-          <w:lang w:val="en-US"/>
-        </w:rPr>
-      </w:pPr>
-      <w:r>
-        <w:rPr>
-          <w:lang w:val="en-US"/>
-        </w:rPr>
-        <w:t xml:space="preserve"> Summing over all SITC 4-digit sectors: </w:t>
-      </w:r>
-    </w:p>
-    <w:p>
-      <w:pPr>
-        <w:pStyle w:val="MTDisplayEquation"/>
-      </w:pPr>
-      <w:r>
-        <w:rPr>
-          <w:position w:val="-42"/>
-        </w:rPr>
-        <w:object w:dxaOrig="4200" w:dyaOrig="1020" w14:anchorId="3E682197">
-          <v:shape id="_x0000_i1050" type="#_x0000_t75" style="width:210pt;height:51pt" o:ole="">
-            <v:imagedata r:id="rId61" o:title=""/>
-          </v:shape>
-          <o:OLEObject Type="Embed" ProgID="Equation.DSMT4" ShapeID="_x0000_i1050" DrawAspect="Content" ObjectID="_1408023324" r:id="rId62"/>
-        </w:object>
-      </w:r>
-    </w:p>
-    <w:p>
-      <w:pPr>
-        <w:ind w:firstLine="340"/>
-        <w:rPr>
-          <w:lang w:val="en-US"/>
-        </w:rPr>
-      </w:pPr>
-      <w:r>
-        <w:rPr>
-          <w:lang w:val="en-US"/>
-        </w:rPr>
-        <w:t xml:space="preserve">The market share equation for aggregate bilateral trade as a function of the weighted average of sectoral relative prices of </w:t>
-      </w:r>
-      <w:r>
-        <w:rPr>
-          <w:position w:val="-4"/>
-          <w:lang w:val="en-US"/>
-        </w:rPr>
-        <w:pict w14:anchorId="76CFF87D">
-          <v:shape id="_x0000_i1051" type="#_x0000_t75" style="width:7pt;height:12pt">
-            <v:imagedata r:id="rId63" o:title=""/>
+        <w:pict w14:anchorId="237CC41B">
+          <v:shape id="_x0000_i1052" type="#_x0000_t75" style="width:10pt;height:15pt">
+            <v:imagedata r:id="rId28" o:title=""/>
           </v:shape>
         </w:pict>
       </w:r>
@@ -7438,23 +7420,6 @@
         <w:rPr>
           <w:lang w:val="en-US"/>
         </w:rPr>
-        <w:t xml:space="preserve"> in </w:t>
-      </w:r>
-      <w:r>
-        <w:rPr>
-          <w:position w:val="-10"/>
-          <w:lang w:val="en-US"/>
-        </w:rPr>
-        <w:pict w14:anchorId="237CC41B">
-          <v:shape id="_x0000_i1052" type="#_x0000_t75" style="width:10pt;height:15pt">
-            <v:imagedata r:id="rId64" o:title=""/>
-          </v:shape>
-        </w:pict>
-      </w:r>
-      <w:r>
-        <w:rPr>
-          <w:lang w:val="en-US"/>
-        </w:rPr>
         <w:t xml:space="preserve"> is: </w:t>
       </w:r>
     </w:p>
@@ -7500,17 +7465,40 @@
         <w:rPr>
           <w:position w:val="-56"/>
         </w:rPr>
-        <w:object w:dxaOrig="3080" w:dyaOrig="1100" w14:anchorId="04A57232">
-          <v:shape id="_x0000_i1053" type="#_x0000_t75" style="width:154pt;height:55pt" o:ole="">
-            <v:imagedata r:id="rId65" o:title=""/>
-          </v:shape>
-          <o:OLEObject Type="Embed" ProgID="Equation.DSMT4" ShapeID="_x0000_i1053" DrawAspect="Content" ObjectID="_1408023325" r:id="rId66"/>
-        </w:object>
+        <w:t>\[\begin{array}{*{35}{l}}</w:t>
       </w:r>
     </w:p>
     <w:p>
       <w:pPr>
         <w:pStyle w:val="MTDisplayEquation"/>
+        <w:rPr>
+          <w:position w:val="-56"/>
+        </w:rPr>
+      </w:pPr>
+      <w:r>
+        <w:rPr>
+          <w:position w:val="-56"/>
+        </w:rPr>
+        <w:t xml:space="preserve">   \frac{{{X}_{ij}}}{{{Y}_{j}}} &amp; = &amp; {{\kappa }_{i}}\sum\limits_{k=1}^{K}{{{\omega }_{k,j}}}\frac{p_{k,ij}^{1-\sigma }}{\sum\limits_{l\ne j}{{{\kappa }_{l}}}p_{k,lj}^{1-\sigma }}  \\</w:t>
+      </w:r>
+    </w:p>
+    <w:p>
+      <w:pPr>
+        <w:pStyle w:val="MTDisplayEquation"/>
+        <w:rPr>
+          <w:position w:val="-56"/>
+        </w:rPr>
+      </w:pPr>
+      <w:r>
+        <w:rPr>
+          <w:position w:val="-56"/>
+        </w:rPr>
+        <w:t>\end{array}\]</w:t>
+      </w:r>
+    </w:p>
+    <w:p>
+      <w:pPr>
+        <w:pStyle w:val="MTDisplayEquation"/>
       </w:pPr>
     </w:p>
     <w:p>
@@ -7532,15 +7520,23 @@
         <w:pStyle w:val="MTDisplayEquation"/>
       </w:pPr>
       <w:r>
-        <w:rPr>
-          <w:position w:val="-56"/>
-        </w:rPr>
-        <w:object w:dxaOrig="3440" w:dyaOrig="1100" w14:anchorId="14E194BA">
-          <v:shape id="_x0000_i1054" type="#_x0000_t75" style="width:172pt;height:55pt" o:ole="">
-            <v:imagedata r:id="rId67" o:title=""/>
-          </v:shape>
-          <o:OLEObject Type="Embed" ProgID="Equation.DSMT4" ShapeID="_x0000_i1054" DrawAspect="Content" ObjectID="_1408023326" r:id="rId68"/>
-        </w:object>
+        <w:t>\[\begin{array}{*{35}{l}}</w:t>
+      </w:r>
+    </w:p>
+    <w:p>
+      <w:pPr>
+        <w:pStyle w:val="MTDisplayEquation"/>
+      </w:pPr>
+      <w:r>
+        <w:t xml:space="preserve">   \frac{{{X}_{ij}}}{{{Y}_{j}}} &amp; = &amp; {{\kappa }_{i}}\sum\limits_{k=1}^{K}{{{\omega }_{k,j}}}\frac{p_{k,ij}^{1-\sigma }}{\sum\limits_{l\ne j}{{{\kappa }_{l}}}p_{k,lj}^{1-\sigma }}  \\</w:t>
+      </w:r>
+    </w:p>
+    <w:p>
+      <w:pPr>
+        <w:pStyle w:val="MTDisplayEquation"/>
+      </w:pPr>
+      <w:r>
+        <w:t>\end{array}.{{e}^{{{\varepsilon }_{i,j}}}}\]</w:t>
       </w:r>
     </w:p>
     <w:p>
@@ -7557,15 +7553,9 @@
       </w:r>
       <w:r>
         <w:rPr>
-          <w:position w:val="-16"/>
-          <w:lang w:val="en-US"/>
-        </w:rPr>
-        <w:object w:dxaOrig="420" w:dyaOrig="420" w14:anchorId="76D56EA6">
-          <v:shape id="_x0000_i1055" type="#_x0000_t75" style="width:21pt;height:21pt" o:ole="">
-            <v:imagedata r:id="rId69" o:title=""/>
-          </v:shape>
-          <o:OLEObject Type="Embed" ProgID="Equation.DSMT4" ShapeID="_x0000_i1055" DrawAspect="Content" ObjectID="_1408023327" r:id="rId70"/>
-        </w:object>
+          <w:lang w:val="en-US"/>
+        </w:rPr>
+        <w:t>${{p}_{k,ij}}$</w:t>
       </w:r>
       <w:r>
         <w:rPr>
@@ -7603,20 +7593,20 @@
         </w:rPr>
         <w:t xml:space="preserve">equation for each year with a non-linear least square procedure in </w:t>
       </w:r>
-      <w:commentRangeStart w:id="22"/>
+      <w:commentRangeStart w:id="23"/>
       <w:r>
         <w:rPr>
           <w:lang w:val="en-US"/>
         </w:rPr>
         <w:t>STATA</w:t>
       </w:r>
-      <w:commentRangeEnd w:id="22"/>
+      <w:commentRangeEnd w:id="23"/>
       <w:r>
         <w:rPr>
           <w:rStyle w:val="Marquedannotation"/>
           <w:lang w:val="en-US"/>
         </w:rPr>
-        <w:commentReference w:id="22"/>
+        <w:commentReference w:id="23"/>
       </w:r>
       <w:r>
         <w:rPr>
@@ -7633,15 +7623,23 @@
         <w:tab/>
       </w:r>
       <w:r>
-        <w:rPr>
-          <w:position w:val="-58"/>
-        </w:rPr>
-        <w:object w:dxaOrig="5100" w:dyaOrig="1300" w14:anchorId="710B75AA">
-          <v:shape id="_x0000_i1056" type="#_x0000_t75" style="width:255pt;height:65pt" o:ole="">
-            <v:imagedata r:id="rId71" o:title=""/>
-          </v:shape>
-          <o:OLEObject Type="Embed" ProgID="Equation.DSMT4" ShapeID="_x0000_i1056" DrawAspect="Content" ObjectID="_1408023328" r:id="rId72"/>
-        </w:object>
+        <w:t>\[\begin{array}{*{35}{l}}</w:t>
+      </w:r>
+    </w:p>
+    <w:p>
+      <w:pPr>
+        <w:pStyle w:val="MTDisplayEquation"/>
+      </w:pPr>
+      <w:r>
+        <w:t xml:space="preserve">   \ln \left( \frac{{{X}_{ij}}}{{{Y}_{j}}} \right) &amp; = &amp; \ln \left( {{\kappa }_{i}} \right)+\ln \left( \sum\limits_{k=1}^{K}{\frac{{{Y}_{k,j}}}{{{Y}_{j}}}.}\frac{p_{k,ij}^{1-\sigma }}{\sum\limits_{l\ne j}{{{\kappa }_{l}}}p_{k,lj}^{1-\sigma }} \right)  \\</w:t>
+      </w:r>
+    </w:p>
+    <w:p>
+      <w:pPr>
+        <w:pStyle w:val="MTDisplayEquation"/>
+      </w:pPr>
+      <w:r>
+        <w:t>\end{array}+{{\varepsilon }_{i,j}}\]</w:t>
       </w:r>
       <w:r>
         <w:tab/>
@@ -7661,22 +7659,35 @@
       <w:r>
         <w:fldChar w:fldCharType="end"/>
       </w:r>
-      <w:bookmarkStart w:id="26" w:name="ZEqnNum296116"/>
+      <w:bookmarkStart w:id="27" w:name="ZEqnNum296116"/>
       <w:r>
         <w:instrText>(</w:instrText>
       </w:r>
-      <w:fldSimple w:instr=" SEQ MTEqn \c \* Arabic \* MERGEFORMAT ">
-        <w:r>
-          <w:rPr>
-            <w:noProof/>
-          </w:rPr>
-          <w:instrText>4</w:instrText>
-        </w:r>
-      </w:fldSimple>
+      <w:r>
+        <w:fldChar w:fldCharType="begin"/>
+      </w:r>
+      <w:r>
+        <w:instrText xml:space="preserve"> SEQ MTEqn \c \* Arabic \* MERGEFORMAT </w:instrText>
+      </w:r>
+      <w:r>
+        <w:fldChar w:fldCharType="separate"/>
+      </w:r>
+      <w:r>
+        <w:rPr>
+          <w:noProof/>
+        </w:rPr>
+        <w:instrText>4</w:instrText>
+      </w:r>
+      <w:r>
+        <w:rPr>
+          <w:noProof/>
+        </w:rPr>
+        <w:fldChar w:fldCharType="end"/>
+      </w:r>
       <w:r>
         <w:instrText>)</w:instrText>
       </w:r>
-      <w:bookmarkEnd w:id="26"/>
+      <w:bookmarkEnd w:id="27"/>
       <w:r>
         <w:fldChar w:fldCharType="end"/>
       </w:r>
@@ -7691,20 +7702,13 @@
         <w:rPr>
           <w:lang w:val="en-US"/>
         </w:rPr>
-        <w:lastRenderedPageBreak/>
         <w:t xml:space="preserve">This yields annual estimates of </w:t>
       </w:r>
       <w:r>
         <w:rPr>
-          <w:position w:val="-12"/>
-          <w:lang w:val="en-US"/>
-        </w:rPr>
-        <w:object w:dxaOrig="260" w:dyaOrig="380" w14:anchorId="5EEC39EA">
-          <v:shape id="_x0000_i1057" type="#_x0000_t75" style="width:13pt;height:19pt" o:ole="">
-            <v:imagedata r:id="rId73" o:title=""/>
-          </v:shape>
-          <o:OLEObject Type="Embed" ProgID="Equation.DSMT4" ShapeID="_x0000_i1057" DrawAspect="Content" ObjectID="_1408023329" r:id="rId74"/>
-        </w:object>
+          <w:lang w:val="en-US"/>
+        </w:rPr>
+        <w:t>${{\kappa }_{i}}$</w:t>
       </w:r>
       <w:r>
         <w:rPr>
@@ -7714,15 +7718,9 @@
       </w:r>
       <w:r>
         <w:rPr>
-          <w:position w:val="-6"/>
-          <w:lang w:val="en-US"/>
-        </w:rPr>
-        <w:object w:dxaOrig="240" w:dyaOrig="220" w14:anchorId="04A0E5F4">
-          <v:shape id="_x0000_i1058" type="#_x0000_t75" style="width:12pt;height:11pt" o:ole="">
-            <v:imagedata r:id="rId75" o:title=""/>
-          </v:shape>
-          <o:OLEObject Type="Embed" ProgID="Equation.DSMT4" ShapeID="_x0000_i1058" DrawAspect="Content" ObjectID="_1408023330" r:id="rId76"/>
-        </w:object>
+          <w:lang w:val="en-US"/>
+        </w:rPr>
+        <w:t>$\sigma $</w:t>
       </w:r>
       <w:r>
         <w:rPr>
@@ -7751,14 +7749,14 @@
           <w:lang w:val="en-US"/>
         </w:rPr>
       </w:pPr>
-      <w:bookmarkStart w:id="27" w:name="_Ref295551575"/>
+      <w:bookmarkStart w:id="28" w:name="_Ref295551575"/>
       <w:r>
         <w:rPr>
           <w:lang w:val="en-US"/>
         </w:rPr>
         <w:t>Evolution of the Armington trade elasticity in 1963-2009</w:t>
       </w:r>
-      <w:bookmarkEnd w:id="27"/>
+      <w:bookmarkEnd w:id="28"/>
     </w:p>
     <w:p>
       <w:pPr>
@@ -7767,14 +7765,14 @@
           <w:lang w:val="en-US"/>
         </w:rPr>
       </w:pPr>
-      <w:bookmarkStart w:id="28" w:name="_Ref295556384"/>
+      <w:bookmarkStart w:id="29" w:name="_Ref295556384"/>
       <w:r>
         <w:rPr>
           <w:lang w:val="en-US"/>
         </w:rPr>
         <w:t>The incidence of missing unit values</w:t>
       </w:r>
-      <w:bookmarkEnd w:id="28"/>
+      <w:bookmarkEnd w:id="29"/>
     </w:p>
     <w:p>
       <w:pPr>
@@ -7801,20 +7799,20 @@
         </w:rPr>
         <w:t xml:space="preserve">A first difficulty arises when the trade flow is observed but information on quantities is missing, and it is therefore not possible to compute the unit value. On average, lacking uv corresponds to 14% of total recorded trade in 1962-2009, with a gradual decrease from 17% to 10% between 1962-2000, and a subsequent increase back to 18% in 2001-2009. </w:t>
       </w:r>
-      <w:commentRangeStart w:id="29"/>
+      <w:commentRangeStart w:id="30"/>
       <w:r>
         <w:rPr>
           <w:lang w:val="en-US"/>
         </w:rPr>
         <w:t>In</w:t>
       </w:r>
-      <w:commentRangeEnd w:id="29"/>
+      <w:commentRangeEnd w:id="30"/>
       <w:r>
         <w:rPr>
           <w:rStyle w:val="Marquedannotation"/>
           <w:lang w:val="en-US"/>
         </w:rPr>
-        <w:commentReference w:id="29"/>
+        <w:commentReference w:id="30"/>
       </w:r>
       <w:r>
         <w:rPr>
@@ -7828,20 +7826,20 @@
         </w:rPr>
         <w:t xml:space="preserve">% in 2007-2009. We assume that information on quantities is missing due to imperfections in the data collection procedure, and that bilateral trade flows are observed with a similar degree of precision whether or not quantity had been recorded. To deal with missing uv, we impute prices from similar products using a stepwise price imputation </w:t>
       </w:r>
-      <w:commentRangeStart w:id="30"/>
+      <w:commentRangeStart w:id="31"/>
       <w:r>
         <w:rPr>
           <w:lang w:val="en-US"/>
         </w:rPr>
         <w:t>procedure</w:t>
       </w:r>
-      <w:commentRangeEnd w:id="30"/>
+      <w:commentRangeEnd w:id="31"/>
       <w:r>
         <w:rPr>
           <w:rStyle w:val="Marquedannotation"/>
           <w:lang w:val="en-US"/>
         </w:rPr>
-        <w:commentReference w:id="30"/>
+        <w:commentReference w:id="31"/>
       </w:r>
       <w:r>
         <w:rPr>
@@ -7877,20 +7875,20 @@
         </w:rPr>
         <w:t xml:space="preserve"> level. We then proceed level by level for aggregation: the relative price of the composite sectoral good of the source is constructed at the 4-digit level using the weighted average relative price observed at the 4’-digit level, with destination-specific weights for each variety of the 4’-digit good the source is active </w:t>
       </w:r>
-      <w:commentRangeStart w:id="31"/>
+      <w:commentRangeStart w:id="32"/>
       <w:r>
         <w:rPr>
           <w:lang w:val="en-US"/>
         </w:rPr>
         <w:t>in</w:t>
       </w:r>
-      <w:commentRangeEnd w:id="31"/>
+      <w:commentRangeEnd w:id="32"/>
       <w:r>
         <w:rPr>
           <w:rStyle w:val="Marquedannotation"/>
           <w:lang w:val="en-US"/>
         </w:rPr>
-        <w:commentReference w:id="31"/>
+        <w:commentReference w:id="32"/>
       </w:r>
       <w:r>
         <w:rPr>
@@ -7908,14 +7906,7 @@
         <w:rPr>
           <w:lang w:val="en-US"/>
         </w:rPr>
-        <w:t xml:space="preserve">This improves the estimation of prices if one assumes that missing destination-specific relative prices at the 4’-digit can be approximated by the mean </w:t>
-      </w:r>
-      <w:r>
-        <w:rPr>
-          <w:lang w:val="en-US"/>
-        </w:rPr>
-        <w:lastRenderedPageBreak/>
-        <w:t>observed destination-specific relative price among the corresponding 4-digit group (and similarly at each aggregation level).</w:t>
+        <w:t>This improves the estimation of prices if one assumes that missing destination-specific relative prices at the 4’-digit can be approximated by the mean observed destination-specific relative price among the corresponding 4-digit group (and similarly at each aggregation level).</w:t>
       </w:r>
     </w:p>
     <w:p>
@@ -8151,14 +8142,7 @@
         <w:rPr>
           <w:lang w:val="en-US"/>
         </w:rPr>
-        <w:t xml:space="preserve"> shows it is not the case. The share of ztf is strongly decreasing in market share, i.e. the underestimation factor is larger for small exporters (though they already have higher prices). As a result, for a given observed distribution of market shares, the underlying dispersion in relative prices of the composite good is greater than </w:t>
-      </w:r>
-      <w:r>
-        <w:rPr>
-          <w:lang w:val="en-US"/>
-        </w:rPr>
-        <w:lastRenderedPageBreak/>
-        <w:t xml:space="preserve">the observed dispersion in relative prices. </w:t>
+        <w:t xml:space="preserve"> shows it is not the case. The share of ztf is strongly decreasing in market share, i.e. the underestimation factor is larger for small exporters (though they already have higher prices). As a result, for a given observed distribution of market shares, the underlying dispersion in relative prices of the composite good is greater than the observed dispersion in relative prices. </w:t>
       </w:r>
       <w:r>
         <w:rPr>
@@ -8168,15 +8152,9 @@
       </w:r>
       <w:r>
         <w:rPr>
-          <w:position w:val="-6"/>
-          <w:lang w:val="en-US"/>
-        </w:rPr>
-        <w:object w:dxaOrig="240" w:dyaOrig="280" w14:anchorId="7CBB750D">
-          <v:shape id="_x0000_i1059" type="#_x0000_t75" style="width:12pt;height:14pt" o:ole="">
-            <v:imagedata r:id="rId77" o:title=""/>
-          </v:shape>
-          <o:OLEObject Type="Embed" ProgID="Equation.DSMT4" ShapeID="_x0000_i1059" DrawAspect="Content" ObjectID="_1408023331" r:id="rId78"/>
-        </w:object>
+          <w:lang w:val="en-US"/>
+        </w:rPr>
+        <w:t>$\tilde{\sigma }$</w:t>
       </w:r>
       <w:r>
         <w:rPr>
@@ -8186,15 +8164,9 @@
       </w:r>
       <w:r>
         <w:rPr>
-          <w:position w:val="-6"/>
-          <w:lang w:val="en-US"/>
-        </w:rPr>
-        <w:object w:dxaOrig="240" w:dyaOrig="220" w14:anchorId="1BDA8AB3">
-          <v:shape id="_x0000_i1060" type="#_x0000_t75" style="width:12pt;height:11pt" o:ole="">
-            <v:imagedata r:id="rId79" o:title=""/>
-          </v:shape>
-          <o:OLEObject Type="Embed" ProgID="Equation.DSMT4" ShapeID="_x0000_i1060" DrawAspect="Content" ObjectID="_1408023332" r:id="rId80"/>
-        </w:object>
+          <w:lang w:val="en-US"/>
+        </w:rPr>
+        <w:t>$\sigma $</w:t>
       </w:r>
       <w:r>
         <w:rPr>
@@ -8320,15 +8292,9 @@
       </w:r>
       <w:r>
         <w:rPr>
-          <w:position w:val="-6"/>
-          <w:lang w:val="en-US"/>
-        </w:rPr>
-        <w:object w:dxaOrig="240" w:dyaOrig="280" w14:anchorId="11E91FF4">
-          <v:shape id="_x0000_i1061" type="#_x0000_t75" style="width:12pt;height:14pt" o:ole="">
-            <v:imagedata r:id="rId81" o:title=""/>
-          </v:shape>
-          <o:OLEObject Type="Embed" ProgID="Equation.DSMT4" ShapeID="_x0000_i1061" DrawAspect="Content" ObjectID="_1408023333" r:id="rId82"/>
-        </w:object>
+          <w:lang w:val="en-US"/>
+        </w:rPr>
+        <w:t>$\tilde{\sigma }$</w:t>
       </w:r>
       <w:r>
         <w:rPr>
@@ -8336,20 +8302,20 @@
         </w:rPr>
         <w:t xml:space="preserve"> is progressively </w:t>
       </w:r>
-      <w:commentRangeStart w:id="32"/>
+      <w:commentRangeStart w:id="33"/>
       <w:r>
         <w:rPr>
           <w:lang w:val="en-US"/>
         </w:rPr>
         <w:t>reduced</w:t>
       </w:r>
-      <w:commentRangeEnd w:id="32"/>
+      <w:commentRangeEnd w:id="33"/>
       <w:r>
         <w:rPr>
           <w:rStyle w:val="Marquedannotation"/>
           <w:lang w:val="en-US"/>
         </w:rPr>
-        <w:commentReference w:id="32"/>
+        <w:commentReference w:id="33"/>
       </w:r>
       <w:r>
         <w:rPr>
@@ -8372,7 +8338,7 @@
         </w:rPr>
         <w:t xml:space="preserve"> </w:t>
       </w:r>
-      <w:bookmarkStart w:id="33" w:name="_Ref295555671"/>
+      <w:bookmarkStart w:id="34" w:name="_Ref295555671"/>
       <w:r>
         <w:rPr>
           <w:lang w:val="en-US"/>
@@ -8410,7 +8376,7 @@
         </w:rPr>
         <w:fldChar w:fldCharType="end"/>
       </w:r>
-      <w:bookmarkEnd w:id="33"/>
+      <w:bookmarkEnd w:id="34"/>
       <w:r>
         <w:rPr>
           <w:lang w:val="en-US"/>
@@ -10458,7 +10424,7 @@
           <w:lang w:val="en-US"/>
         </w:rPr>
       </w:pPr>
-      <w:bookmarkStart w:id="34" w:name="_Ref295555753"/>
+      <w:bookmarkStart w:id="35" w:name="_Ref295555753"/>
       <w:r>
         <w:rPr>
           <w:lang w:val="en-US"/>
@@ -10496,7 +10462,7 @@
         </w:rPr>
         <w:fldChar w:fldCharType="end"/>
       </w:r>
-      <w:bookmarkEnd w:id="34"/>
+      <w:bookmarkEnd w:id="35"/>
       <w:r>
         <w:rPr>
           <w:lang w:val="en-US"/>
@@ -10951,14 +10917,7 @@
         <w:rPr>
           <w:lang w:val="en-US"/>
         </w:rPr>
-        <w:t xml:space="preserve">Thus, the hypothesis we make on unobserved sectoral prices in ztf sectors does not always impede interpreting the evolution of the underlying substitutability parameter. In particular, because the overestimation bias is reduced overtime, if it is found that the estimated parameter </w:t>
-      </w:r>
-      <w:r>
-        <w:rPr>
-          <w:lang w:val="en-US"/>
-        </w:rPr>
-        <w:lastRenderedPageBreak/>
-        <w:t>increases in absolute value, this evolution necessarily provides a lower bound on the increase in the underlying substitutability parameter.</w:t>
+        <w:t>Thus, the hypothesis we make on unobserved sectoral prices in ztf sectors does not always impede interpreting the evolution of the underlying substitutability parameter. In particular, because the overestimation bias is reduced overtime, if it is found that the estimated parameter increases in absolute value, this evolution necessarily provides a lower bound on the increase in the underlying substitutability parameter.</w:t>
       </w:r>
     </w:p>
     <w:p>
@@ -11018,15 +10977,9 @@
       </w:r>
       <w:r>
         <w:rPr>
-          <w:position w:val="-16"/>
-          <w:lang w:val="en-US"/>
-        </w:rPr>
-        <w:object w:dxaOrig="700" w:dyaOrig="440" w14:anchorId="7FF0DEBF">
-          <v:shape id="_x0000_i1102" type="#_x0000_t75" style="width:35pt;height:22pt" o:ole="">
-            <v:imagedata r:id="rId83" o:title=""/>
-          </v:shape>
-          <o:OLEObject Type="Embed" ProgID="Equation.DSMT4" ShapeID="_x0000_i1102" DrawAspect="Content" ObjectID="_1408023334" r:id="rId84"/>
-        </w:object>
+          <w:lang w:val="en-US"/>
+        </w:rPr>
+        <w:t>$\left( 1-\sigma  \right)$</w:t>
       </w:r>
       <w:r>
         <w:rPr>
@@ -11199,7 +11152,7 @@
           <w:lang w:val="en-US"/>
         </w:rPr>
       </w:pPr>
-      <w:bookmarkStart w:id="35" w:name="_Ref295555905"/>
+      <w:bookmarkStart w:id="36" w:name="_Ref295555905"/>
       <w:r>
         <w:rPr>
           <w:lang w:val="en-US"/>
@@ -11237,7 +11190,7 @@
         </w:rPr>
         <w:fldChar w:fldCharType="end"/>
       </w:r>
-      <w:bookmarkEnd w:id="35"/>
+      <w:bookmarkEnd w:id="36"/>
       <w:r>
         <w:rPr>
           <w:lang w:val="en-US"/>
@@ -11246,15 +11199,9 @@
       </w:r>
       <w:r>
         <w:rPr>
-          <w:position w:val="-6"/>
-          <w:lang w:val="en-US"/>
-        </w:rPr>
-        <w:object w:dxaOrig="240" w:dyaOrig="280" w14:anchorId="227E9EB4">
-          <v:shape id="_x0000_i1104" type="#_x0000_t75" style="width:12pt;height:14pt" o:ole="">
-            <v:imagedata r:id="rId85" o:title=""/>
-          </v:shape>
-          <o:OLEObject Type="Embed" ProgID="Equation.DSMT4" ShapeID="_x0000_i1104" DrawAspect="Content" ObjectID="_1408023335" r:id="rId86"/>
-        </w:object>
+          <w:lang w:val="en-US"/>
+        </w:rPr>
+        <w:t>\[\tilde{\sigma }\]</w:t>
       </w:r>
       <w:r>
         <w:rPr>
@@ -11297,7 +11244,7 @@
                     <pic:cNvPicPr/>
                   </pic:nvPicPr>
                   <pic:blipFill>
-                    <a:blip r:embed="rId87">
+                    <a:blip r:embed="rId29">
                       <a:extLst>
                         <a:ext uri="{28A0092B-C50C-407E-A947-70E740481C1C}">
                           <a14:useLocalDpi xmlns:a14="http://schemas.microsoft.com/office/drawing/2010/main" val="0"/>
@@ -11369,14 +11316,7 @@
         <w:rPr>
           <w:lang w:val="en-US"/>
         </w:rPr>
-        <w:t xml:space="preserve">We provide a robustness check by estimating the evolution of the heterogeneity parameter for aggregate bilateral trade on a different dataset. We use the BACI dataset which reports </w:t>
-      </w:r>
-      <w:r>
-        <w:rPr>
-          <w:lang w:val="en-US"/>
-        </w:rPr>
-        <w:lastRenderedPageBreak/>
-        <w:t xml:space="preserve">bilateral trade data at the HS-1992 6-digit disaggregation level for 1995-2009. The accuracy of the relative prices of country-composite goods constructed with this dataset is improved because the harmonization procedure applied by </w:t>
+        <w:t xml:space="preserve">We provide a robustness check by estimating the evolution of the heterogeneity parameter for aggregate bilateral trade on a different dataset. We use the BACI dataset which reports bilateral trade data at the HS-1992 6-digit disaggregation level for 1995-2009. The accuracy of the relative prices of country-composite goods constructed with this dataset is improved because the harmonization procedure applied by </w:t>
       </w:r>
       <w:r>
         <w:rPr>
@@ -11421,20 +11361,20 @@
         </w:rPr>
         <w:t xml:space="preserve">l of aggregation are </w:t>
       </w:r>
-      <w:commentRangeStart w:id="36"/>
+      <w:commentRangeStart w:id="37"/>
       <w:r>
         <w:rPr>
           <w:lang w:val="en-US"/>
         </w:rPr>
         <w:t>different</w:t>
       </w:r>
-      <w:commentRangeEnd w:id="36"/>
+      <w:commentRangeEnd w:id="37"/>
       <w:r>
         <w:rPr>
           <w:rStyle w:val="Marquedannotation"/>
           <w:lang w:val="en-US"/>
         </w:rPr>
-        <w:commentReference w:id="36"/>
+        <w:commentReference w:id="37"/>
       </w:r>
       <w:r>
         <w:rPr>
@@ -11451,7 +11391,7 @@
           <w:lang w:val="en-US"/>
         </w:rPr>
       </w:pPr>
-      <w:bookmarkStart w:id="37" w:name="_Ref295556071"/>
+      <w:bookmarkStart w:id="38" w:name="_Ref295556071"/>
       <w:r>
         <w:rPr>
           <w:lang w:val="en-US"/>
@@ -11489,7 +11429,7 @@
         </w:rPr>
         <w:fldChar w:fldCharType="end"/>
       </w:r>
-      <w:bookmarkEnd w:id="37"/>
+      <w:bookmarkEnd w:id="38"/>
       <w:r>
         <w:rPr>
           <w:lang w:val="en-US"/>
@@ -11526,7 +11466,7 @@
                     </pic:cNvPicPr>
                   </pic:nvPicPr>
                   <pic:blipFill>
-                    <a:blip r:embed="rId88">
+                    <a:blip r:embed="rId30">
                       <a:extLst>
                         <a:ext uri="{28A0092B-C50C-407E-A947-70E740481C1C}">
                           <a14:useLocalDpi xmlns:a14="http://schemas.microsoft.com/office/drawing/2010/main" val="0"/>
@@ -11600,7 +11540,7 @@
                     </pic:cNvPicPr>
                   </pic:nvPicPr>
                   <pic:blipFill>
-                    <a:blip r:embed="rId89">
+                    <a:blip r:embed="rId31">
                       <a:extLst>
                         <a:ext uri="{28A0092B-C50C-407E-A947-70E740481C1C}">
                           <a14:useLocalDpi xmlns:a14="http://schemas.microsoft.com/office/drawing/2010/main" val="0"/>
@@ -11692,14 +11632,7 @@
         <w:rPr>
           <w:lang w:val="en-US"/>
         </w:rPr>
-        <w:t xml:space="preserve"> shows that our results hold: the elasticity parameter is found to increase in absolute value from 1995-2009. This can be compared with the equivalent period in our original dataset: the increase in the elasticity is much steeper on the BACI dataset. This finding supports the idea that our benchmark estimation likely provides a lower bound on the increase in the aggregate trade elasticity. However, the level of the elasticity estimated in 1995-1999 on BACI data is </w:t>
-      </w:r>
-      <w:r>
-        <w:rPr>
-          <w:lang w:val="en-US"/>
-        </w:rPr>
-        <w:lastRenderedPageBreak/>
-        <w:t xml:space="preserve">puzzling and suggests the existence of an attenuation bias. This is the focus of our second robustness check. </w:t>
+        <w:t xml:space="preserve"> shows that our results hold: the elasticity parameter is found to increase in absolute value from 1995-2009. This can be compared with the equivalent period in our original dataset: the increase in the elasticity is much steeper on the BACI dataset. This finding supports the idea that our benchmark estimation likely provides a lower bound on the increase in the aggregate trade elasticity. However, the level of the elasticity estimated in 1995-1999 on BACI data is puzzling and suggests the existence of an attenuation bias. This is the focus of our second robustness check. </w:t>
       </w:r>
     </w:p>
     <w:p>
@@ -11740,19 +11673,19 @@
         </w:rPr>
         <w:t xml:space="preserve"> </w:t>
       </w:r>
-      <w:commentRangeStart w:id="38"/>
+      <w:commentRangeStart w:id="39"/>
       <w:r>
         <w:rPr>
           <w:lang w:val="en-US"/>
         </w:rPr>
         <w:t>Price instrumenting</w:t>
       </w:r>
-      <w:commentRangeEnd w:id="38"/>
+      <w:commentRangeEnd w:id="39"/>
       <w:r>
         <w:rPr>
           <w:rStyle w:val="Marquedannotation"/>
         </w:rPr>
-        <w:commentReference w:id="38"/>
+        <w:commentReference w:id="39"/>
       </w:r>
       <w:r>
         <w:rPr>
@@ -11854,15 +11787,9 @@
       </w:r>
       <w:r>
         <w:rPr>
-          <w:position w:val="-6"/>
-          <w:lang w:val="en-US"/>
-        </w:rPr>
-        <w:object w:dxaOrig="240" w:dyaOrig="220" w14:anchorId="0E807462">
-          <v:shape id="_x0000_i1064" type="#_x0000_t75" style="width:12pt;height:11pt" o:ole="">
-            <v:imagedata r:id="rId90" o:title=""/>
-          </v:shape>
-          <o:OLEObject Type="Embed" ProgID="Equation.DSMT4" ShapeID="_x0000_i1064" DrawAspect="Content" ObjectID="_1408023336" r:id="rId91"/>
-        </w:object>
+          <w:lang w:val="en-US"/>
+        </w:rPr>
+        <w:t>$\sigma $</w:t>
       </w:r>
       <w:r>
         <w:rPr>
@@ -11940,15 +11867,9 @@
       </w:r>
       <w:r>
         <w:rPr>
-          <w:position w:val="-6"/>
-          <w:lang w:val="en-US"/>
-        </w:rPr>
-        <w:object w:dxaOrig="240" w:dyaOrig="220" w14:anchorId="499A8AAF">
-          <v:shape id="_x0000_i1065" type="#_x0000_t75" style="width:12pt;height:11pt" o:ole="">
-            <v:imagedata r:id="rId92" o:title=""/>
-          </v:shape>
-          <o:OLEObject Type="Embed" ProgID="Equation.DSMT4" ShapeID="_x0000_i1065" DrawAspect="Content" ObjectID="_1408023337" r:id="rId93"/>
-        </w:object>
+          <w:lang w:val="en-US"/>
+        </w:rPr>
+        <w:t>$\sigma $</w:t>
       </w:r>
       <w:r>
         <w:rPr>
@@ -12170,15 +12091,9 @@
       </w:r>
       <w:r>
         <w:rPr>
-          <w:position w:val="-16"/>
-          <w:lang w:val="en-US"/>
-        </w:rPr>
-        <w:object w:dxaOrig="500" w:dyaOrig="420" w14:anchorId="2328EEA0">
-          <v:shape id="_x0000_i1066" type="#_x0000_t75" style="width:25pt;height:21pt" o:ole="">
-            <v:imagedata r:id="rId94" o:title=""/>
-          </v:shape>
-          <o:OLEObject Type="Embed" ProgID="Equation.DSMT4" ShapeID="_x0000_i1066" DrawAspect="Content" ObjectID="_1408023338" r:id="rId95"/>
-        </w:object>
+          <w:lang w:val="en-US"/>
+        </w:rPr>
+        <w:t>${{p}_{k,ij,t}}$</w:t>
       </w:r>
       <w:r>
         <w:rPr>
@@ -12188,15 +12103,9 @@
       </w:r>
       <w:r>
         <w:rPr>
-          <w:position w:val="-16"/>
-          <w:lang w:val="en-US"/>
-        </w:rPr>
-        <w:object w:dxaOrig="500" w:dyaOrig="420" w14:anchorId="74FFCB1E">
-          <v:shape id="_x0000_i1067" type="#_x0000_t75" style="width:25pt;height:21pt" o:ole="">
-            <v:imagedata r:id="rId96" o:title=""/>
-          </v:shape>
-          <o:OLEObject Type="Embed" ProgID="Equation.DSMT4" ShapeID="_x0000_i1067" DrawAspect="Content" ObjectID="_1408023339" r:id="rId97"/>
-        </w:object>
+          <w:lang w:val="en-US"/>
+        </w:rPr>
+        <w:t>${{\hat{p}}_{k,ij,t}}$</w:t>
       </w:r>
       <w:r>
         <w:rPr>
@@ -12284,15 +12193,9 @@
       </w:r>
       <w:r>
         <w:rPr>
-          <w:position w:val="-12"/>
-          <w:lang w:val="en-US"/>
-        </w:rPr>
-        <w:object w:dxaOrig="320" w:dyaOrig="380" w14:anchorId="39A02C6D">
-          <v:shape id="_x0000_i1068" type="#_x0000_t75" style="width:16pt;height:19pt" o:ole="">
-            <v:imagedata r:id="rId98" o:title=""/>
-          </v:shape>
-          <o:OLEObject Type="Embed" ProgID="Equation.DSMT4" ShapeID="_x0000_i1068" DrawAspect="Content" ObjectID="_1408023340" r:id="rId99"/>
-        </w:object>
+          <w:lang w:val="en-US"/>
+        </w:rPr>
+        <w:t>${{C}_{it}}$</w:t>
       </w:r>
       <w:r>
         <w:rPr>
@@ -12320,15 +12223,9 @@
       </w:r>
       <w:r>
         <w:rPr>
-          <w:position w:val="-16"/>
-          <w:lang w:val="en-US"/>
-        </w:rPr>
-        <w:object w:dxaOrig="420" w:dyaOrig="420" w14:anchorId="5680D555">
-          <v:shape id="_x0000_i1069" type="#_x0000_t75" style="width:21pt;height:21pt" o:ole="">
-            <v:imagedata r:id="rId100" o:title=""/>
-          </v:shape>
-          <o:OLEObject Type="Embed" ProgID="Equation.DSMT4" ShapeID="_x0000_i1069" DrawAspect="Content" ObjectID="_1408023341" r:id="rId101"/>
-        </w:object>
+          <w:lang w:val="en-US"/>
+        </w:rPr>
+        <w:t>${{z}_{k,i,t}}$</w:t>
       </w:r>
       <w:r>
         <w:rPr>
@@ -12362,15 +12259,9 @@
       </w:r>
       <w:r>
         <w:rPr>
-          <w:position w:val="-16"/>
-          <w:lang w:val="en-US"/>
-        </w:rPr>
-        <w:object w:dxaOrig="360" w:dyaOrig="420" w14:anchorId="5B41CA6F">
-          <v:shape id="_x0000_i1070" type="#_x0000_t75" style="width:18pt;height:21pt" o:ole="">
-            <v:imagedata r:id="rId102" o:title=""/>
-          </v:shape>
-          <o:OLEObject Type="Embed" ProgID="Equation.DSMT4" ShapeID="_x0000_i1070" DrawAspect="Content" ObjectID="_1408023342" r:id="rId103"/>
-        </w:object>
+          <w:lang w:val="en-US"/>
+        </w:rPr>
+        <w:t>${{z}_{ij,t}}$</w:t>
       </w:r>
       <w:r>
         <w:rPr>
@@ -12398,15 +12289,9 @@
       </w:r>
       <w:r>
         <w:rPr>
-          <w:position w:val="-4"/>
-          <w:lang w:val="en-US"/>
-        </w:rPr>
-        <w:object w:dxaOrig="160" w:dyaOrig="260" w14:anchorId="26FE1661">
-          <v:shape id="_x0000_i1071" type="#_x0000_t75" style="width:8pt;height:13pt" o:ole="">
-            <v:imagedata r:id="rId104" o:title=""/>
-          </v:shape>
-          <o:OLEObject Type="Embed" ProgID="Equation.DSMT4" ShapeID="_x0000_i1071" DrawAspect="Content" ObjectID="_1408023343" r:id="rId105"/>
-        </w:object>
+          <w:lang w:val="en-US"/>
+        </w:rPr>
+        <w:t>$l$</w:t>
       </w:r>
       <w:r>
         <w:rPr>
@@ -12432,15 +12317,7 @@
         <w:pStyle w:val="MTDisplayEquation"/>
       </w:pPr>
       <w:r>
-        <w:rPr>
-          <w:position w:val="-16"/>
-        </w:rPr>
-        <w:object w:dxaOrig="1760" w:dyaOrig="420" w14:anchorId="4D5886EA">
-          <v:shape id="_x0000_i1072" type="#_x0000_t75" style="width:88pt;height:21pt" o:ole="">
-            <v:imagedata r:id="rId106" o:title=""/>
-          </v:shape>
-          <o:OLEObject Type="Embed" ProgID="Equation.DSMT4" ShapeID="_x0000_i1072" DrawAspect="Content" ObjectID="_1408023344" r:id="rId107"/>
-        </w:object>
+        <w:t>\[{{c}_{k,ij,t}}={{C}_{i,t}}.{{z}_{k,i,t}}.{{z}_{ij,t}}\]</w:t>
       </w:r>
       <w:r>
         <w:t xml:space="preserve"> </w:t>
@@ -12477,15 +12354,94 @@
       </w:r>
       <w:r>
         <w:rPr>
+          <w:lang w:val="en-US"/>
+        </w:rPr>
+        <w:t>${{C}_{i,t}}=P_{i,t}^{v}$</w:t>
+      </w:r>
+      <w:r>
+        <w:rPr>
           <w:position w:val="-16"/>
           <w:lang w:val="en-US"/>
         </w:rPr>
-        <w:object w:dxaOrig="860" w:dyaOrig="440" w14:anchorId="3DF1ED62">
-          <v:shape id="_x0000_i1073" type="#_x0000_t75" style="width:43pt;height:22pt" o:ole="">
-            <v:imagedata r:id="rId108" o:title=""/>
-          </v:shape>
-          <o:OLEObject Type="Embed" ProgID="Equation.DSMT4" ShapeID="_x0000_i1073" DrawAspect="Content" ObjectID="_1408023345" r:id="rId109"/>
-        </w:object>
+        <w:t xml:space="preserve"> </w:t>
+      </w:r>
+      <w:r>
+        <w:rPr>
+          <w:lang w:val="en-US"/>
+        </w:rPr>
+        <w:t xml:space="preserve">where </w:t>
+      </w:r>
+      <w:r>
+        <w:rPr>
+          <w:lang w:val="en-US"/>
+        </w:rPr>
+        <w:t>$v=\left\{ gdp,i \right\}$</w:t>
+      </w:r>
+      <w:r>
+        <w:rPr>
+          <w:lang w:val="en-US"/>
+        </w:rPr>
+        <w:t>. Prices are a more or less sensitive to costs, depending on the competition conditions in each sector.</w:t>
+      </w:r>
+      <w:r>
+        <w:rPr>
+          <w:lang w:val="en-US"/>
+        </w:rPr>
+        <w:t xml:space="preserve"> The elasticity of prices to costs is </w:t>
+      </w:r>
+      <w:r>
+        <w:rPr>
+          <w:lang w:val="en-US"/>
+        </w:rPr>
+        <w:t>\[{{\alpha }_{k,t}}\]</w:t>
+      </w:r>
+      <w:r>
+        <w:rPr>
+          <w:lang w:val="en-US"/>
+        </w:rPr>
+        <w:t xml:space="preserve"> (&gt;0).</w:t>
+      </w:r>
+      <w:r>
+        <w:rPr>
+          <w:lang w:val="en-US"/>
+        </w:rPr>
+        <w:t xml:space="preserve"> It is a measure of the path-through that depends on specific </w:t>
+      </w:r>
+      <w:r>
+        <w:rPr>
+          <w:lang w:val="en-US"/>
+        </w:rPr>
+        <w:t>sector</w:t>
+      </w:r>
+      <w:r>
+        <w:rPr>
+          <w:lang w:val="en-US"/>
+        </w:rPr>
+        <w:t xml:space="preserve"> </w:t>
+      </w:r>
+      <w:r>
+        <w:rPr>
+          <w:lang w:val="en-US"/>
+        </w:rPr>
+        <w:t xml:space="preserve">conditions. </w:t>
+      </w:r>
+      <w:r>
+        <w:rPr>
+          <w:lang w:val="en-US"/>
+        </w:rPr>
+        <w:t>Prices</w:t>
+      </w:r>
+      <w:r>
+        <w:rPr>
+          <w:lang w:val="en-US"/>
+        </w:rPr>
+        <w:t xml:space="preserve"> are also dependent on consumer-sector-producer specific characteristics </w:t>
+      </w:r>
+      <w:r>
+        <w:rPr>
+          <w:lang w:val="en-US"/>
+        </w:rPr>
+        <w:t>${{z}_{k,ij,t}}$</w:t>
       </w:r>
       <w:r>
         <w:rPr>
@@ -12498,71 +12454,41 @@
         <w:rPr>
           <w:lang w:val="en-US"/>
         </w:rPr>
-        <w:t xml:space="preserve">where </w:t>
-      </w:r>
-      <w:r>
-        <w:rPr>
-          <w:position w:val="-14"/>
-          <w:lang w:val="en-US"/>
-        </w:rPr>
-        <w:object w:dxaOrig="1160" w:dyaOrig="420" w14:anchorId="052CAB96">
-          <v:shape id="_x0000_i1074" type="#_x0000_t75" style="width:58pt;height:21pt" o:ole="">
-            <v:imagedata r:id="rId110" o:title=""/>
-          </v:shape>
-          <o:OLEObject Type="Embed" ProgID="Equation.DSMT4" ShapeID="_x0000_i1074" DrawAspect="Content" ObjectID="_1408023346" r:id="rId111"/>
-        </w:object>
-      </w:r>
-      <w:r>
-        <w:rPr>
-          <w:lang w:val="en-US"/>
-        </w:rPr>
-        <w:t xml:space="preserve">. Prices are a more or less sensitive to costs, depending on the </w:t>
-      </w:r>
-      <w:r>
-        <w:rPr>
-          <w:lang w:val="en-US"/>
-        </w:rPr>
-        <w:lastRenderedPageBreak/>
-        <w:t>competition conditions in each sector.</w:t>
-      </w:r>
-      <w:r>
-        <w:rPr>
-          <w:lang w:val="en-US"/>
-        </w:rPr>
-        <w:t xml:space="preserve"> The elasticity of prices to costs is </w:t>
-      </w:r>
-      <w:r>
-        <w:rPr>
-          <w:position w:val="-16"/>
-          <w:lang w:val="en-US"/>
-        </w:rPr>
-        <w:object w:dxaOrig="400" w:dyaOrig="420" w14:anchorId="26DDC418">
-          <v:shape id="_x0000_i1075" type="#_x0000_t75" style="width:20pt;height:21pt" o:ole="">
-            <v:imagedata r:id="rId112" o:title=""/>
-          </v:shape>
-          <o:OLEObject Type="Embed" ProgID="Equation.DSMT4" ShapeID="_x0000_i1075" DrawAspect="Content" ObjectID="_1408023347" r:id="rId113"/>
-        </w:object>
-      </w:r>
-      <w:r>
-        <w:rPr>
-          <w:lang w:val="en-US"/>
-        </w:rPr>
-        <w:t xml:space="preserve"> (&gt;0).</w:t>
-      </w:r>
-      <w:r>
-        <w:rPr>
-          <w:lang w:val="en-US"/>
-        </w:rPr>
-        <w:t xml:space="preserve"> It is a measure of the path-through that depends on specific </w:t>
-      </w:r>
-      <w:r>
-        <w:rPr>
-          <w:lang w:val="en-US"/>
-        </w:rPr>
-        <w:t>sector</w:t>
-      </w:r>
-      <w:r>
-        <w:rPr>
+        <w:t xml:space="preserve">(&gt; 0) </w:t>
+      </w:r>
+      <w:r>
+        <w:rPr>
+          <w:lang w:val="en-US"/>
+        </w:rPr>
+        <w:t>that capture</w:t>
+      </w:r>
+      <w:r>
+        <w:rPr>
+          <w:lang w:val="en-US"/>
+        </w:rPr>
+        <w:t xml:space="preserve">, for example, shocks to demand in </w:t>
+      </w:r>
+      <w:r>
+        <w:rPr>
+          <w:lang w:val="en-US"/>
+        </w:rPr>
+        <w:t>$j$</w:t>
+      </w:r>
+      <w:r>
+        <w:rPr>
+          <w:lang w:val="en-US"/>
+        </w:rPr>
+        <w:t xml:space="preserve"> for products from </w:t>
+      </w:r>
+      <w:r>
+        <w:rPr>
+          <w:lang w:val="en-US"/>
+        </w:rPr>
+        <w:t>$i$</w:t>
+      </w:r>
+      <w:r>
+        <w:rPr>
+          <w:position w:val="-4"/>
           <w:lang w:val="en-US"/>
         </w:rPr>
         <w:t xml:space="preserve"> </w:t>
@@ -12571,111 +12497,13 @@
         <w:rPr>
           <w:lang w:val="en-US"/>
         </w:rPr>
-        <w:t xml:space="preserve">conditions. </w:t>
-      </w:r>
-      <w:r>
-        <w:rPr>
-          <w:lang w:val="en-US"/>
-        </w:rPr>
-        <w:t>Prices</w:t>
-      </w:r>
-      <w:r>
-        <w:rPr>
-          <w:lang w:val="en-US"/>
-        </w:rPr>
-        <w:t xml:space="preserve"> are also dependent on consumer-sector-producer specific characteristics </w:t>
-      </w:r>
-      <w:r>
-        <w:rPr>
-          <w:position w:val="-16"/>
-          <w:lang w:val="en-US"/>
-        </w:rPr>
-        <w:object w:dxaOrig="460" w:dyaOrig="420" w14:anchorId="06BB7158">
-          <v:shape id="_x0000_i1076" type="#_x0000_t75" style="width:23pt;height:21pt" o:ole="">
-            <v:imagedata r:id="rId114" o:title=""/>
-          </v:shape>
-          <o:OLEObject Type="Embed" ProgID="Equation.DSMT4" ShapeID="_x0000_i1076" DrawAspect="Content" ObjectID="_1408023348" r:id="rId115"/>
-        </w:object>
-      </w:r>
-      <w:r>
-        <w:rPr>
-          <w:position w:val="-16"/>
-          <w:lang w:val="en-US"/>
-        </w:rPr>
-        <w:t xml:space="preserve"> </w:t>
-      </w:r>
-      <w:r>
-        <w:rPr>
-          <w:lang w:val="en-US"/>
-        </w:rPr>
-        <w:t xml:space="preserve">(&gt; 0) </w:t>
-      </w:r>
-      <w:r>
-        <w:rPr>
-          <w:lang w:val="en-US"/>
-        </w:rPr>
-        <w:t>that capture</w:t>
-      </w:r>
-      <w:r>
-        <w:rPr>
-          <w:lang w:val="en-US"/>
-        </w:rPr>
-        <w:t xml:space="preserve">, for example, shocks to demand in </w:t>
-      </w:r>
-      <w:r>
-        <w:rPr>
-          <w:position w:val="-10"/>
-          <w:lang w:val="en-US"/>
-        </w:rPr>
-        <w:object w:dxaOrig="200" w:dyaOrig="300" w14:anchorId="5FF7FC5B">
-          <v:shape id="_x0000_i1077" type="#_x0000_t75" style="width:10pt;height:15pt" o:ole="">
-            <v:imagedata r:id="rId116" o:title=""/>
-          </v:shape>
-          <o:OLEObject Type="Embed" ProgID="Equation.DSMT4" ShapeID="_x0000_i1077" DrawAspect="Content" ObjectID="_1408023349" r:id="rId117"/>
-        </w:object>
-      </w:r>
-      <w:r>
-        <w:rPr>
-          <w:lang w:val="en-US"/>
-        </w:rPr>
-        <w:t xml:space="preserve"> for products from </w:t>
-      </w:r>
-      <w:r>
-        <w:rPr>
-          <w:position w:val="-4"/>
-          <w:lang w:val="en-US"/>
-        </w:rPr>
-        <w:object w:dxaOrig="140" w:dyaOrig="240" w14:anchorId="47992286">
-          <v:shape id="_x0000_i1078" type="#_x0000_t75" style="width:7pt;height:12pt" o:ole="">
-            <v:imagedata r:id="rId118" o:title=""/>
-          </v:shape>
-          <o:OLEObject Type="Embed" ProgID="Equation.DSMT4" ShapeID="_x0000_i1078" DrawAspect="Content" ObjectID="_1408023350" r:id="rId119"/>
-        </w:object>
-      </w:r>
-      <w:r>
-        <w:rPr>
-          <w:position w:val="-4"/>
-          <w:lang w:val="en-US"/>
-        </w:rPr>
-        <w:t xml:space="preserve"> </w:t>
-      </w:r>
-      <w:r>
-        <w:rPr>
-          <w:lang w:val="en-US"/>
-        </w:rPr>
         <w:t xml:space="preserve">in sector </w:t>
       </w:r>
       <w:r>
         <w:rPr>
-          <w:position w:val="-4"/>
-          <w:lang w:val="en-US"/>
-        </w:rPr>
-        <w:object w:dxaOrig="200" w:dyaOrig="260" w14:anchorId="58CE44FF">
-          <v:shape id="_x0000_i1079" type="#_x0000_t75" style="width:10pt;height:13pt" o:ole="">
-            <v:imagedata r:id="rId120" o:title=""/>
-          </v:shape>
-          <o:OLEObject Type="Embed" ProgID="Equation.DSMT4" ShapeID="_x0000_i1079" DrawAspect="Content" ObjectID="_1408023351" r:id="rId121"/>
-        </w:object>
+          <w:lang w:val="en-US"/>
+        </w:rPr>
+        <w:t>$k$</w:t>
       </w:r>
       <w:r>
         <w:rPr>
@@ -12689,15 +12517,7 @@
         <w:pStyle w:val="Equation"/>
       </w:pPr>
       <w:r>
-        <w:rPr>
-          <w:position w:val="-18"/>
-        </w:rPr>
-        <w:object w:dxaOrig="2660" w:dyaOrig="540" w14:anchorId="0E05AAEF">
-          <v:shape id="_x0000_i1080" type="#_x0000_t75" style="width:133pt;height:27pt" o:ole="">
-            <v:imagedata r:id="rId122" o:title=""/>
-          </v:shape>
-          <o:OLEObject Type="Embed" ProgID="Equation.DSMT4" ShapeID="_x0000_i1080" DrawAspect="Content" ObjectID="_1408023352" r:id="rId123"/>
-        </w:object>
+        <w:t>\[{{p}_{k,ij,t}}={{\left( P_{i,t}^{\nu }.{{z}_{k,i,t}}.{{z}_{ij,t}} \right)}^{{{\alpha }_{k,t}}}}.{{z}_{k,ij,t}}\]</w:t>
       </w:r>
     </w:p>
     <w:p>
@@ -12737,15 +12557,9 @@
       </w:r>
       <w:r>
         <w:rPr>
-          <w:position w:val="-4"/>
-          <w:lang w:val="en-US"/>
-        </w:rPr>
-        <w:object w:dxaOrig="160" w:dyaOrig="260" w14:anchorId="6924EB00">
-          <v:shape id="_x0000_i1081" type="#_x0000_t75" style="width:8pt;height:13pt" o:ole="">
-            <v:imagedata r:id="rId124" o:title=""/>
-          </v:shape>
-          <o:OLEObject Type="Embed" ProgID="Equation.DSMT4" ShapeID="_x0000_i1081" DrawAspect="Content" ObjectID="_1408023353" r:id="rId125"/>
-        </w:object>
+          <w:lang w:val="en-US"/>
+        </w:rPr>
+        <w:t>$l$</w:t>
       </w:r>
       <w:r>
         <w:rPr>
@@ -12779,15 +12593,9 @@
       </w:r>
       <w:r>
         <w:rPr>
-          <w:position w:val="-16"/>
-          <w:lang w:val="en-US"/>
-        </w:rPr>
-        <w:object w:dxaOrig="400" w:dyaOrig="420" w14:anchorId="1653522A">
-          <v:shape id="_x0000_i1082" type="#_x0000_t75" style="width:20pt;height:21pt" o:ole="">
-            <v:imagedata r:id="rId126" o:title=""/>
-          </v:shape>
-          <o:OLEObject Type="Embed" ProgID="Equation.DSMT4" ShapeID="_x0000_i1082" DrawAspect="Content" ObjectID="_1408023354" r:id="rId127"/>
-        </w:object>
+          <w:lang w:val="en-US"/>
+        </w:rPr>
+        <w:t>\[{{\alpha }_{k,t}}\]</w:t>
       </w:r>
       <w:r>
         <w:rPr>
@@ -12797,15 +12605,9 @@
       </w:r>
       <w:r>
         <w:rPr>
-          <w:position w:val="-4"/>
-          <w:lang w:val="en-US"/>
-        </w:rPr>
-        <w:object w:dxaOrig="440" w:dyaOrig="260" w14:anchorId="5E9ADC13">
-          <v:shape id="_x0000_i1083" type="#_x0000_t75" style="width:22pt;height:13pt" o:ole="">
-            <v:imagedata r:id="rId128" o:title=""/>
-          </v:shape>
-          <o:OLEObject Type="Embed" ProgID="Equation.DSMT4" ShapeID="_x0000_i1083" DrawAspect="Content" ObjectID="_1408023355" r:id="rId129"/>
-        </w:object>
+          <w:lang w:val="en-US"/>
+        </w:rPr>
+        <w:t>$t-l$</w:t>
       </w:r>
       <w:r>
         <w:rPr>
@@ -12815,15 +12617,9 @@
       </w:r>
       <w:r>
         <w:rPr>
-          <w:position w:val="-4"/>
-          <w:lang w:val="en-US"/>
-        </w:rPr>
-        <w:object w:dxaOrig="140" w:dyaOrig="220" w14:anchorId="1A43C506">
-          <v:shape id="_x0000_i1084" type="#_x0000_t75" style="width:7pt;height:11pt" o:ole="">
-            <v:imagedata r:id="rId130" o:title=""/>
-          </v:shape>
-          <o:OLEObject Type="Embed" ProgID="Equation.DSMT4" ShapeID="_x0000_i1084" DrawAspect="Content" ObjectID="_1408023356" r:id="rId131"/>
-        </w:object>
+          <w:lang w:val="en-US"/>
+        </w:rPr>
+        <w:t>$t$</w:t>
       </w:r>
       <w:r>
         <w:rPr>
@@ -12849,15 +12645,39 @@
         <w:pStyle w:val="Equation"/>
       </w:pPr>
       <w:r>
-        <w:rPr>
-          <w:position w:val="-94"/>
-        </w:rPr>
-        <w:object w:dxaOrig="7900" w:dyaOrig="2100" w14:anchorId="425832AB">
-          <v:shape id="_x0000_i1085" type="#_x0000_t75" style="width:395pt;height:105pt" o:ole="">
-            <v:imagedata r:id="rId132" o:title=""/>
-          </v:shape>
-          <o:OLEObject Type="Embed" ProgID="Equation.DSMT4" ShapeID="_x0000_i1085" DrawAspect="Content" ObjectID="_1408023357" r:id="rId133"/>
-        </w:object>
+        <w:t>\[\begin{align}</w:t>
+      </w:r>
+    </w:p>
+    <w:p>
+      <w:pPr>
+        <w:pStyle w:val="Equation"/>
+      </w:pPr>
+      <w:r>
+        <w:t xml:space="preserve">  &amp; {{p}_{k,ij,t}}={{p}_{k,ij,t-l}}{{\left( \frac{P_{i,t-l}^{v}}{P_{i,t-l}^{v}}.\frac{{{z}_{k,i,t}}}{{{z}_{k,i,t-l}}}.\frac{{{z}_{ij,t}}}{{{z}_{ij,t-l}}} \right)}^{{{\alpha }_{k,t}}}}.\frac{{{z}_{k,ij,t}}}{{{z}_{k,ij,t}}} \\ </w:t>
+      </w:r>
+    </w:p>
+    <w:p>
+      <w:pPr>
+        <w:pStyle w:val="Equation"/>
+      </w:pPr>
+      <w:r>
+        <w:t xml:space="preserve"> &amp; \Leftrightarrow  \\ </w:t>
+      </w:r>
+    </w:p>
+    <w:p>
+      <w:pPr>
+        <w:pStyle w:val="Equation"/>
+      </w:pPr>
+      <w:r>
+        <w:t xml:space="preserve"> &amp; \ln \left( {{p}_{k,ij,t}} \right)=\ln \left( {{p}_{k,ij,t-l}} \right)+{{\alpha }_{k,t}}.\ln \left( \frac{P_{i,t}^{v}}{P_{i,t-l}^{v}} \right)+{{\alpha }_{k,t}}.\ln \left( \frac{{{z}_{k,i,t}}}{{{z}_{k,i,t-l}}} \right)+{{\alpha }_{k,t}}.\ln \left( \frac{{{z}_{ij,t}}}{{{z}_{ij,t-l}}} \right)+\ln \left( \frac{{{z}_{k,ij,t}}}{{{z}_{k,ij,t}}} \right) \\ </w:t>
+      </w:r>
+    </w:p>
+    <w:p>
+      <w:pPr>
+        <w:pStyle w:val="Equation"/>
+      </w:pPr>
+      <w:r>
+        <w:t>\end{align}\]</w:t>
       </w:r>
     </w:p>
     <w:p>
@@ -12950,15 +12770,7 @@
         <w:tab/>
       </w:r>
       <w:r>
-        <w:rPr>
-          <w:position w:val="-36"/>
-        </w:rPr>
-        <w:object w:dxaOrig="3960" w:dyaOrig="840" w14:anchorId="7E9ECA3A">
-          <v:shape id="_x0000_i1086" type="#_x0000_t75" style="width:198pt;height:42pt" o:ole="">
-            <v:imagedata r:id="rId134" o:title=""/>
-          </v:shape>
-          <o:OLEObject Type="Embed" ProgID="Equation.DSMT4" ShapeID="_x0000_i1086" DrawAspect="Content" ObjectID="_1408023358" r:id="rId135"/>
-        </w:object>
+        <w:t>\[\ln {{p}_{k,ij,t}}-\ln {{p}_{k,ij,t-l}}={{\alpha }_{k,t}}\ln \left( \frac{P_{i,t}^{v}}{P_{i,t-l}^{v}} \right)+{{\varepsilon }_{k,ij,t,l}}\]</w:t>
       </w:r>
       <w:r>
         <w:t xml:space="preserve"> </w:t>
@@ -12981,7 +12793,310 @@
       <w:r>
         <w:fldChar w:fldCharType="end"/>
       </w:r>
-      <w:bookmarkStart w:id="39" w:name="ZEqnNum513947"/>
+      <w:bookmarkStart w:id="40" w:name="ZEqnNum513947"/>
+      <w:r>
+        <w:instrText>(</w:instrText>
+      </w:r>
+      <w:r>
+        <w:fldChar w:fldCharType="begin"/>
+      </w:r>
+      <w:r>
+        <w:instrText xml:space="preserve"> SEQ MTEqn \c \* Arabic \* MERGEFORMAT </w:instrText>
+      </w:r>
+      <w:r>
+        <w:fldChar w:fldCharType="separate"/>
+      </w:r>
+      <w:r>
+        <w:rPr>
+          <w:noProof/>
+        </w:rPr>
+        <w:instrText>5</w:instrText>
+      </w:r>
+      <w:r>
+        <w:rPr>
+          <w:noProof/>
+        </w:rPr>
+        <w:fldChar w:fldCharType="end"/>
+      </w:r>
+      <w:r>
+        <w:instrText>)</w:instrText>
+      </w:r>
+      <w:bookmarkEnd w:id="40"/>
+      <w:r>
+        <w:fldChar w:fldCharType="end"/>
+      </w:r>
+    </w:p>
+    <w:p>
+      <w:pPr>
+        <w:widowControl w:val="0"/>
+        <w:autoSpaceDE w:val="0"/>
+        <w:autoSpaceDN w:val="0"/>
+        <w:adjustRightInd w:val="0"/>
+        <w:ind w:firstLine="360"/>
+        <w:rPr>
+          <w:lang w:val="en-US"/>
+        </w:rPr>
+      </w:pPr>
+      <w:r>
+        <w:rPr>
+          <w:lang w:val="en-US"/>
+        </w:rPr>
+        <w:t xml:space="preserve">We estimate this equation separately for each year of the sample. Hence, we allow the estimated coefficients to be year-specific. The identification assumption is that current </w:t>
+      </w:r>
+      <w:r>
+        <w:rPr>
+          <w:lang w:val="en-US"/>
+        </w:rPr>
+        <w:t>shocks specific to the sector and to the pair (</w:t>
+      </w:r>
+      <w:r>
+        <w:rPr>
+          <w:lang w:val="en-US"/>
+        </w:rPr>
+        <w:t>${{\varepsilon }_{k,ij,t-l}}$</w:t>
+      </w:r>
+      <w:r>
+        <w:rPr>
+          <w:lang w:val="en-US"/>
+        </w:rPr>
+        <w:t xml:space="preserve">) </w:t>
+      </w:r>
+      <w:r>
+        <w:rPr>
+          <w:lang w:val="en-US"/>
+        </w:rPr>
+        <w:t xml:space="preserve">that may simultaneously drive up price and expenditure in year </w:t>
+      </w:r>
+      <w:r>
+        <w:rPr>
+          <w:i/>
+          <w:iCs/>
+          <w:lang w:val="en-US"/>
+        </w:rPr>
+        <w:t>t</w:t>
+      </w:r>
+      <w:r>
+        <w:rPr>
+          <w:lang w:val="en-US"/>
+        </w:rPr>
+        <w:t xml:space="preserve"> a</w:t>
+      </w:r>
+      <w:r>
+        <w:rPr>
+          <w:lang w:val="en-US"/>
+        </w:rPr>
+        <w:t>r</w:t>
+      </w:r>
+      <w:r>
+        <w:rPr>
+          <w:lang w:val="en-US"/>
+        </w:rPr>
+        <w:t xml:space="preserve">e independent of lagged prices and </w:t>
+      </w:r>
+      <w:r>
+        <w:rPr>
+          <w:lang w:val="en-US"/>
+        </w:rPr>
+        <w:t xml:space="preserve">changes in </w:t>
+      </w:r>
+      <w:r>
+        <w:rPr>
+          <w:lang w:val="en-US"/>
+        </w:rPr>
+        <w:t xml:space="preserve">producer </w:t>
+      </w:r>
+      <w:r>
+        <w:rPr>
+          <w:lang w:val="en-US"/>
+        </w:rPr>
+        <w:t>cost component</w:t>
+      </w:r>
+      <w:r>
+        <w:rPr>
+          <w:lang w:val="en-US"/>
+        </w:rPr>
+        <w:t xml:space="preserve">. </w:t>
+      </w:r>
+    </w:p>
+    <w:p>
+      <w:pPr>
+        <w:widowControl w:val="0"/>
+        <w:autoSpaceDE w:val="0"/>
+        <w:autoSpaceDN w:val="0"/>
+        <w:adjustRightInd w:val="0"/>
+        <w:ind w:firstLine="360"/>
+        <w:rPr>
+          <w:lang w:val="en-US"/>
+        </w:rPr>
+      </w:pPr>
+      <w:r>
+        <w:rPr>
+          <w:lang w:val="en-US"/>
+        </w:rPr>
+        <w:t>The choice of the lag is associated with a trade</w:t>
+      </w:r>
+      <w:r>
+        <w:rPr>
+          <w:lang w:val="en-US"/>
+        </w:rPr>
+        <w:t>-</w:t>
+      </w:r>
+      <w:r>
+        <w:rPr>
+          <w:lang w:val="en-US"/>
+        </w:rPr>
+        <w:t xml:space="preserve">off. </w:t>
+      </w:r>
+      <w:r>
+        <w:rPr>
+          <w:lang w:val="en-US"/>
+        </w:rPr>
+        <w:t xml:space="preserve">The shorter the lag, the more data we can use. </w:t>
+      </w:r>
+      <w:r>
+        <w:rPr>
+          <w:lang w:val="en-US"/>
+        </w:rPr>
+        <w:t xml:space="preserve">However, if demand shocks in the destination are persistent, the covariance between the lagged price and the demand shock in the error term may remain positive if the first lag is used. Hence, we use </w:t>
+      </w:r>
+      <w:r>
+        <w:rPr>
+          <w:lang w:val="en-US"/>
+        </w:rPr>
+        <w:t xml:space="preserve">a three-year lag </w:t>
+      </w:r>
+      <w:r>
+        <w:rPr>
+          <w:lang w:val="en-US"/>
+        </w:rPr>
+        <w:t>in the baseline specifications.</w:t>
+      </w:r>
+    </w:p>
+    <w:p>
+      <w:pPr>
+        <w:widowControl w:val="0"/>
+        <w:autoSpaceDE w:val="0"/>
+        <w:autoSpaceDN w:val="0"/>
+        <w:adjustRightInd w:val="0"/>
+        <w:ind w:firstLine="360"/>
+        <w:rPr>
+          <w:lang w:val="en-US"/>
+        </w:rPr>
+      </w:pPr>
+      <w:r>
+        <w:rPr>
+          <w:lang w:val="en-US"/>
+        </w:rPr>
+        <w:t xml:space="preserve">For almost all years, and all specifications (there are a few exceptions at the beginning of the period) the path-through estimated in equation </w:t>
+      </w:r>
+      <w:r>
+        <w:rPr>
+          <w:lang w:val="en-US"/>
+        </w:rPr>
+        <w:fldChar w:fldCharType="begin"/>
+      </w:r>
+      <w:r>
+        <w:rPr>
+          <w:lang w:val="en-US"/>
+        </w:rPr>
+        <w:instrText xml:space="preserve"> GOTOBUTTON ZEqnNum513947  \* MERGEFORMAT </w:instrText>
+      </w:r>
+      <w:r>
+        <w:rPr>
+          <w:lang w:val="en-US"/>
+        </w:rPr>
+        <w:fldChar w:fldCharType="begin"/>
+      </w:r>
+      <w:r>
+        <w:rPr>
+          <w:lang w:val="en-US"/>
+        </w:rPr>
+        <w:instrText xml:space="preserve"> REF ZEqnNum513947 \* Charformat \! \* MERGEFORMAT </w:instrText>
+      </w:r>
+      <w:r>
+        <w:rPr>
+          <w:lang w:val="en-US"/>
+        </w:rPr>
+        <w:fldChar w:fldCharType="separate"/>
+      </w:r>
+      <w:r>
+        <w:rPr>
+          <w:lang w:val="en-US"/>
+        </w:rPr>
+        <w:instrText>(5)</w:instrText>
+      </w:r>
+      <w:r>
+        <w:rPr>
+          <w:lang w:val="en-US"/>
+        </w:rPr>
+        <w:fldChar w:fldCharType="end"/>
+      </w:r>
+      <w:r>
+        <w:rPr>
+          <w:lang w:val="en-US"/>
+        </w:rPr>
+        <w:fldChar w:fldCharType="end"/>
+      </w:r>
+      <w:r>
+        <w:rPr>
+          <w:lang w:val="en-US"/>
+        </w:rPr>
+        <w:t xml:space="preserve"> is statistically significant and positive. The R² is very small. That suggests that economy-wide domestic conditions explain a very small share of price and sector-specific price variations. Considering the dimension of the data, this is perhaps not surprising. Still, this may worry us as to the weakness of our instrument. Recall however that the instrument is actually the adjusted past unit value. Past unit values have a very strong correlation with present unit values. The correlation between adjusted past unit values and current unit values is slightly higher.</w:t>
+      </w:r>
+    </w:p>
+    <w:p>
+      <w:pPr>
+        <w:widowControl w:val="0"/>
+        <w:autoSpaceDE w:val="0"/>
+        <w:autoSpaceDN w:val="0"/>
+        <w:adjustRightInd w:val="0"/>
+        <w:ind w:firstLine="360"/>
+        <w:rPr>
+          <w:lang w:val="en-US"/>
+        </w:rPr>
+      </w:pPr>
+      <w:r>
+        <w:rPr>
+          <w:lang w:val="en-US"/>
+        </w:rPr>
+        <w:t>As a falsification test, we verify that variations of the unit price are not explained by past or future variations of domestic costs. We thus estimate the following equation:</w:t>
+      </w:r>
+    </w:p>
+    <w:p>
+      <w:pPr>
+        <w:pStyle w:val="Equation"/>
+        <w:tabs>
+          <w:tab w:val="clear" w:pos="9072"/>
+          <w:tab w:val="right" w:pos="8505"/>
+        </w:tabs>
+      </w:pPr>
+      <w:r>
+        <w:tab/>
+      </w:r>
+      <w:r>
+        <w:t>\[\ln {{p}_{k,ij,t}}-\ln {{p}_{k,ij,t-l}}={{\alpha }_{k,t}}\ln \left( \frac{P_{i,t}^{v}}{P_{i,t-l}^{v}} \right)+{{\beta }_{k,t}}\ln \left( \frac{P_{i,t+2}^{v}}{P_{i,t+1}^{v}} \right)+\gamma \ln \left( \frac{P_{i,t-3}^{v}}{P_{i,t-4}^{v}} \right)+{{\varepsilon }_{k,ij,t,l}}\]</w:t>
+      </w:r>
+      <w:r>
+        <w:t xml:space="preserve"> </w:t>
+      </w:r>
+      <w:r>
+        <w:tab/>
+      </w:r>
+      <w:r>
+        <w:fldChar w:fldCharType="begin"/>
+      </w:r>
+      <w:r>
+        <w:instrText xml:space="preserve"> MACROBUTTON MTPlaceRef \* MERGEFORMAT </w:instrText>
+      </w:r>
+      <w:r>
+        <w:fldChar w:fldCharType="begin"/>
+      </w:r>
+      <w:r>
+        <w:instrText xml:space="preserve"> SEQ MTEqn \h \* MERGEFORMAT </w:instrText>
+      </w:r>
+      <w:r>
+        <w:fldChar w:fldCharType="end"/>
+      </w:r>
       <w:r>
         <w:instrText>(</w:instrText>
       </w:r>
@@ -12990,13 +13105,12 @@
           <w:rPr>
             <w:noProof/>
           </w:rPr>
-          <w:instrText>5</w:instrText>
+          <w:instrText>6</w:instrText>
         </w:r>
       </w:fldSimple>
       <w:r>
         <w:instrText>)</w:instrText>
       </w:r>
-      <w:bookmarkEnd w:id="39"/>
       <w:r>
         <w:fldChar w:fldCharType="end"/>
       </w:r>
@@ -13012,91 +13126,21 @@
           <w:lang w:val="en-US"/>
         </w:rPr>
       </w:pPr>
-      <w:r>
-        <w:rPr>
-          <w:lang w:val="en-US"/>
-        </w:rPr>
-        <w:t xml:space="preserve">We estimate this equation separately for each year of the sample. Hence, we allow the estimated coefficients to be year-specific. The identification assumption is that current </w:t>
-      </w:r>
-      <w:r>
-        <w:rPr>
-          <w:lang w:val="en-US"/>
-        </w:rPr>
-        <w:t>shocks specific to the sector and to the pair (</w:t>
-      </w:r>
-      <w:r>
-        <w:rPr>
-          <w:position w:val="-16"/>
-          <w:lang w:val="en-US"/>
-        </w:rPr>
-        <w:object w:dxaOrig="600" w:dyaOrig="420" w14:anchorId="6A4023DD">
-          <v:shape id="_x0000_i1087" type="#_x0000_t75" style="width:30pt;height:21pt" o:ole="">
-            <v:imagedata r:id="rId136" o:title=""/>
-          </v:shape>
-          <o:OLEObject Type="Embed" ProgID="Equation.DSMT4" ShapeID="_x0000_i1087" DrawAspect="Content" ObjectID="_1408023359" r:id="rId137"/>
-        </w:object>
-      </w:r>
-      <w:r>
-        <w:rPr>
-          <w:lang w:val="en-US"/>
-        </w:rPr>
-        <w:t xml:space="preserve">) </w:t>
-      </w:r>
-      <w:r>
-        <w:rPr>
-          <w:lang w:val="en-US"/>
-        </w:rPr>
-        <w:t xml:space="preserve">that may simultaneously drive up price and expenditure in year </w:t>
-      </w:r>
-      <w:r>
-        <w:rPr>
-          <w:i/>
-          <w:iCs/>
-          <w:lang w:val="en-US"/>
-        </w:rPr>
-        <w:t>t</w:t>
-      </w:r>
-      <w:r>
-        <w:rPr>
-          <w:lang w:val="en-US"/>
-        </w:rPr>
-        <w:t xml:space="preserve"> a</w:t>
-      </w:r>
-      <w:r>
-        <w:rPr>
-          <w:lang w:val="en-US"/>
-        </w:rPr>
-        <w:t>r</w:t>
-      </w:r>
-      <w:r>
-        <w:rPr>
-          <w:lang w:val="en-US"/>
-        </w:rPr>
-        <w:t xml:space="preserve">e independent of lagged prices and </w:t>
-      </w:r>
-      <w:r>
-        <w:rPr>
-          <w:lang w:val="en-US"/>
-        </w:rPr>
-        <w:t xml:space="preserve">changes in </w:t>
-      </w:r>
-      <w:r>
-        <w:rPr>
-          <w:lang w:val="en-US"/>
-        </w:rPr>
-        <w:t xml:space="preserve">producer </w:t>
-      </w:r>
-      <w:r>
-        <w:rPr>
-          <w:lang w:val="en-US"/>
-        </w:rPr>
-        <w:t>cost component</w:t>
-      </w:r>
-      <w:r>
-        <w:rPr>
-          <w:lang w:val="en-US"/>
-        </w:rPr>
-        <w:t xml:space="preserve">. </w:t>
+    </w:p>
+    <w:p>
+      <w:pPr>
+        <w:spacing w:line="240" w:lineRule="auto"/>
+        <w:ind w:firstLine="0"/>
+        <w:jc w:val="left"/>
+        <w:rPr>
+          <w:lang w:val="en-US"/>
+        </w:rPr>
+      </w:pPr>
+      <w:r>
+        <w:rPr>
+          <w:lang w:val="en-US"/>
+        </w:rPr>
+        <w:br w:type="page"/>
       </w:r>
     </w:p>
     <w:p>
@@ -13110,62 +13154,93 @@
           <w:lang w:val="en-US"/>
         </w:rPr>
       </w:pPr>
-      <w:r>
-        <w:rPr>
-          <w:lang w:val="en-US"/>
-        </w:rPr>
-        <w:t>The choice of the lag is associated with a trade</w:t>
-      </w:r>
-      <w:r>
-        <w:rPr>
-          <w:lang w:val="en-US"/>
-        </w:rPr>
-        <w:t>-</w:t>
-      </w:r>
-      <w:r>
-        <w:rPr>
-          <w:lang w:val="en-US"/>
-        </w:rPr>
-        <w:t xml:space="preserve">off. </w:t>
-      </w:r>
-      <w:r>
-        <w:rPr>
-          <w:lang w:val="en-US"/>
-        </w:rPr>
-        <w:t xml:space="preserve">The shorter the lag, the more data we can use. </w:t>
-      </w:r>
-      <w:r>
-        <w:rPr>
-          <w:lang w:val="en-US"/>
-        </w:rPr>
-        <w:t xml:space="preserve">However, if demand shocks in the destination are persistent, the covariance between the lagged price and the demand shock in the error term may remain positive if the first lag is used. </w:t>
-      </w:r>
-      <w:r>
-        <w:rPr>
-          <w:lang w:val="en-US"/>
-        </w:rPr>
-        <w:lastRenderedPageBreak/>
-        <w:t xml:space="preserve">Hence, we use </w:t>
-      </w:r>
-      <w:r>
-        <w:rPr>
-          <w:lang w:val="en-US"/>
-        </w:rPr>
-        <w:t xml:space="preserve">a three-year lag </w:t>
-      </w:r>
-      <w:r>
-        <w:rPr>
-          <w:lang w:val="en-US"/>
-        </w:rPr>
-        <w:t>in the baseline specifications.</w:t>
-      </w:r>
-    </w:p>
-    <w:p>
-      <w:pPr>
-        <w:widowControl w:val="0"/>
-        <w:autoSpaceDE w:val="0"/>
-        <w:autoSpaceDN w:val="0"/>
-        <w:adjustRightInd w:val="0"/>
+    </w:p>
+    <w:p>
+      <w:pPr>
+        <w:pStyle w:val="Titre3"/>
+        <w:rPr>
+          <w:lang w:val="en-US"/>
+        </w:rPr>
+      </w:pPr>
+      <w:r>
+        <w:rPr>
+          <w:lang w:val="en-US"/>
+        </w:rPr>
+        <w:t>Instrumenting: motivation and results</w:t>
+      </w:r>
+      <w:r>
+        <w:rPr>
+          <w:lang w:val="en-US"/>
+        </w:rPr>
+        <w:t xml:space="preserve"> (old)</w:t>
+      </w:r>
+    </w:p>
+    <w:p>
+      <w:pPr>
+        <w:spacing w:before="60"/>
+        <w:rPr>
+          <w:lang w:val="en-US"/>
+        </w:rPr>
+      </w:pPr>
+      <w:r>
+        <w:rPr>
+          <w:lang w:val="en-US"/>
+        </w:rPr>
+        <w:t>The results just presented are subject to caution if supply schedules are not horizontal.</w:t>
+      </w:r>
+      <w:r>
+        <w:rPr>
+          <w:rStyle w:val="Marquenotebasdepage"/>
+          <w:lang w:val="en-US"/>
+        </w:rPr>
+        <w:footnoteReference w:id="33"/>
+      </w:r>
+      <w:r>
+        <w:rPr>
+          <w:lang w:val="en-US"/>
+        </w:rPr>
+        <w:t xml:space="preserve"> The demand elasticity parameter estimated in the market share equation would then be subject to attenuation bias due to not controlling for potentially positive and finite supply elasticities. This attenuation bias would not be problematic for analyzing the evolution of the substitutability parameter if only the level of the parameter were affected. The problem arises because, as shown by </w:t>
+      </w:r>
+      <w:r>
+        <w:rPr>
+          <w:lang w:val="en-US"/>
+        </w:rPr>
+        <w:fldChar w:fldCharType="begin"/>
+      </w:r>
+      <w:r>
+        <w:rPr>
+          <w:lang w:val="en-US"/>
+        </w:rPr>
+        <w:instrText xml:space="preserve"> ADDIN ZOTERO_ITEM CSL_CITATION {"citationID":"B7AHFY1G","properties":{"formattedCitation":"(R. Feenstra 1994)","plainCitation":"(R. Feenstra 1994)"},"citationItems":[{"id":430,"uris":["http://zotero.org/groups/351962/items/EBDB24W7"],"uri":["http://zotero.org/groups/351962/items/EBDB24W7"],"itemData":{"id":430,"type":"article-journal","title":"New Product Varieties and the Measurement of International Prices","container-title":"The American Economic Review","page":"157-177","volume":"84","issue":"1","author":[{"family":"Feenstra","given":"Robert"}],"issued":{"date-parts":[["1994"]]}}}],"schema":"https://github.com/citation-style-language/schema/raw/master/csl-citation.json"} </w:instrText>
+      </w:r>
+      <w:r>
+        <w:rPr>
+          <w:lang w:val="en-US"/>
+        </w:rPr>
+        <w:fldChar w:fldCharType="separate"/>
+      </w:r>
+      <w:r>
+        <w:rPr>
+          <w:noProof/>
+          <w:lang w:val="en-US"/>
+        </w:rPr>
+        <w:t>(R. Feenstra 1994)</w:t>
+      </w:r>
+      <w:r>
+        <w:rPr>
+          <w:lang w:val="en-US"/>
+        </w:rPr>
+        <w:fldChar w:fldCharType="end"/>
+      </w:r>
+      <w:r>
+        <w:rPr>
+          <w:lang w:val="en-US"/>
+        </w:rPr>
+        <w:t>, the attenuation bias also impacts the evolution of the parameter.</w:t>
+      </w:r>
+    </w:p>
+    <w:p>
+      <w:pPr>
         <w:ind w:firstLine="360"/>
         <w:rPr>
           <w:lang w:val="en-US"/>
@@ -13175,7 +13250,7 @@
         <w:rPr>
           <w:lang w:val="en-US"/>
         </w:rPr>
-        <w:t xml:space="preserve">For almost all years, and all specifications (there are a few exceptions at the beginning of the period) the path-through estimated in equation </w:t>
+        <w:t xml:space="preserve">As explained in </w:t>
       </w:r>
       <w:r>
         <w:rPr>
@@ -13187,7 +13262,87 @@
         <w:rPr>
           <w:lang w:val="en-US"/>
         </w:rPr>
-        <w:instrText xml:space="preserve"> GOTOBUTTON ZEqnNum513947  \* MERGEFORMAT </w:instrText>
+        <w:instrText xml:space="preserve"> REF _Ref295556219 \r \h </w:instrText>
+      </w:r>
+      <w:r>
+        <w:rPr>
+          <w:lang w:val="en-US"/>
+        </w:rPr>
+      </w:r>
+      <w:r>
+        <w:rPr>
+          <w:lang w:val="en-US"/>
+        </w:rPr>
+        <w:fldChar w:fldCharType="separate"/>
+      </w:r>
+      <w:r>
+        <w:rPr>
+          <w:lang w:val="en-US"/>
+        </w:rPr>
+        <w:t>2.3</w:t>
+      </w:r>
+      <w:r>
+        <w:rPr>
+          <w:lang w:val="en-US"/>
+        </w:rPr>
+        <w:fldChar w:fldCharType="end"/>
+      </w:r>
+      <w:r>
+        <w:rPr>
+          <w:lang w:val="en-US"/>
+        </w:rPr>
+        <w:t>, our approach is different from the canonical one as we are keen on preserving</w:t>
+      </w:r>
+      <w:r>
+        <w:rPr>
+          <w:lang w:val="en-US"/>
+        </w:rPr>
+        <w:t xml:space="preserve"> the time dimension </w:t>
+      </w:r>
+      <w:r>
+        <w:rPr>
+          <w:lang w:val="en-US"/>
+        </w:rPr>
+        <w:t>that</w:t>
+      </w:r>
+      <w:r>
+        <w:rPr>
+          <w:lang w:val="en-US"/>
+        </w:rPr>
+        <w:t xml:space="preserve"> is central to our analysis. We need an instrument </w:t>
+      </w:r>
+      <w:r>
+        <w:rPr>
+          <w:lang w:val="en-US"/>
+        </w:rPr>
+        <w:t>that</w:t>
+      </w:r>
+      <w:r>
+        <w:rPr>
+          <w:lang w:val="en-US"/>
+        </w:rPr>
+        <w:t xml:space="preserve"> adequately captures exporter-specific shocks to the price of the composite good which are not demand-driven, such as exogenous shocks to inputs’ prices. We would like to use changes in the bilateral-specific real exchange rate. One possibility would be to use Producer Price Index (PPI) since it captures the evolution of prices faced by producers on the inputs’ side. Unfortunately, we do not have PPI data for most countries and years in our sample. We therefore settle for an alternative exporter-specific price level indicator: the GDP price level in current US dollars as reported in the Penn World Tables for 189 countries in 1950-2009.</w:t>
+      </w:r>
+      <w:r>
+        <w:rPr>
+          <w:rStyle w:val="Marquenotebasdepage"/>
+          <w:lang w:val="en-US"/>
+        </w:rPr>
+        <w:footnoteReference w:id="34"/>
+      </w:r>
+    </w:p>
+    <w:p>
+      <w:pPr>
+        <w:ind w:firstLine="360"/>
+        <w:rPr>
+          <w:lang w:val="en-US"/>
+        </w:rPr>
+      </w:pPr>
+      <w:r>
+        <w:rPr>
+          <w:lang w:val="en-US"/>
+        </w:rPr>
+        <w:t xml:space="preserve">The instrumenting procedure is the following. First, we compute relative prices for exporter-specific composite goods in each destination market using the stepwise price imputation procedure (see </w:t>
       </w:r>
       <w:r>
         <w:rPr>
@@ -13199,7 +13354,12 @@
         <w:rPr>
           <w:lang w:val="en-US"/>
         </w:rPr>
-        <w:instrText xml:space="preserve"> REF ZEqnNum513947 \* Charformat \! \* MERGEFORMAT </w:instrText>
+        <w:instrText xml:space="preserve"> REF _Ref295556384 \r \h </w:instrText>
+      </w:r>
+      <w:r>
+        <w:rPr>
+          <w:lang w:val="en-US"/>
+        </w:rPr>
       </w:r>
       <w:r>
         <w:rPr>
@@ -13211,7 +13371,7 @@
         <w:rPr>
           <w:lang w:val="en-US"/>
         </w:rPr>
-        <w:instrText>(5)</w:instrText>
+        <w:t>3.1</w:t>
       </w:r>
       <w:r>
         <w:rPr>
@@ -13223,374 +13383,6 @@
         <w:rPr>
           <w:lang w:val="en-US"/>
         </w:rPr>
-        <w:fldChar w:fldCharType="end"/>
-      </w:r>
-      <w:r>
-        <w:rPr>
-          <w:lang w:val="en-US"/>
-        </w:rPr>
-        <w:t xml:space="preserve"> is statistically significant and positive. The R² is very small. That suggests that economy-wide domestic conditions explain a very small share of price and sector-specific price variations. Considering the dimension of the data, this is perhaps not surprising. Still, this may worry us as to the weakness of our instrument. Recall however that the instrument is actually the adjusted past unit value. Past unit values have a very strong correlation with present unit values. The correlation between adjusted past unit values and current unit values is slightly higher.</w:t>
-      </w:r>
-    </w:p>
-    <w:p>
-      <w:pPr>
-        <w:widowControl w:val="0"/>
-        <w:autoSpaceDE w:val="0"/>
-        <w:autoSpaceDN w:val="0"/>
-        <w:adjustRightInd w:val="0"/>
-        <w:ind w:firstLine="360"/>
-        <w:rPr>
-          <w:lang w:val="en-US"/>
-        </w:rPr>
-      </w:pPr>
-      <w:r>
-        <w:rPr>
-          <w:lang w:val="en-US"/>
-        </w:rPr>
-        <w:t>As a falsification test, we verify that variations of the unit price are not explained by past or future variations of domestic costs. We thus estimate the following equation:</w:t>
-      </w:r>
-    </w:p>
-    <w:p>
-      <w:pPr>
-        <w:pStyle w:val="Equation"/>
-        <w:tabs>
-          <w:tab w:val="clear" w:pos="9072"/>
-          <w:tab w:val="right" w:pos="8505"/>
-        </w:tabs>
-      </w:pPr>
-      <w:r>
-        <w:tab/>
-      </w:r>
-      <w:bookmarkStart w:id="40" w:name="_GoBack"/>
-      <w:r>
-        <w:rPr>
-          <w:position w:val="-36"/>
-        </w:rPr>
-        <w:object w:dxaOrig="6740" w:dyaOrig="840" w14:anchorId="2FEEB616">
-          <v:shape id="_x0000_i1309" type="#_x0000_t75" style="width:337pt;height:42pt" o:ole="">
-            <v:imagedata r:id="rId138" o:title=""/>
-          </v:shape>
-          <o:OLEObject Type="Embed" ProgID="Equation.DSMT4" ShapeID="_x0000_i1309" DrawAspect="Content" ObjectID="_1408023360" r:id="rId139"/>
-        </w:object>
-      </w:r>
-      <w:bookmarkEnd w:id="40"/>
-      <w:r>
-        <w:t xml:space="preserve"> </w:t>
-      </w:r>
-      <w:r>
-        <w:tab/>
-      </w:r>
-      <w:r>
-        <w:fldChar w:fldCharType="begin"/>
-      </w:r>
-      <w:r>
-        <w:instrText xml:space="preserve"> MACROBUTTON MTPlaceRef \* MERGEFORMAT </w:instrText>
-      </w:r>
-      <w:r>
-        <w:fldChar w:fldCharType="begin"/>
-      </w:r>
-      <w:r>
-        <w:instrText xml:space="preserve"> SEQ MTEqn \h \* MERGEFORMAT </w:instrText>
-      </w:r>
-      <w:r>
-        <w:fldChar w:fldCharType="end"/>
-      </w:r>
-      <w:r>
-        <w:instrText>(</w:instrText>
-      </w:r>
-      <w:r>
-        <w:fldChar w:fldCharType="begin"/>
-      </w:r>
-      <w:r>
-        <w:instrText xml:space="preserve"> SEQ MTEqn \c \* Arabic \* MERGEFORMAT </w:instrText>
-      </w:r>
-      <w:r>
-        <w:fldChar w:fldCharType="separate"/>
-      </w:r>
-      <w:r>
-        <w:rPr>
-          <w:noProof/>
-        </w:rPr>
-        <w:instrText>6</w:instrText>
-      </w:r>
-      <w:r>
-        <w:fldChar w:fldCharType="end"/>
-      </w:r>
-      <w:r>
-        <w:instrText>)</w:instrText>
-      </w:r>
-      <w:r>
-        <w:fldChar w:fldCharType="end"/>
-      </w:r>
-    </w:p>
-    <w:p>
-      <w:pPr>
-        <w:widowControl w:val="0"/>
-        <w:autoSpaceDE w:val="0"/>
-        <w:autoSpaceDN w:val="0"/>
-        <w:adjustRightInd w:val="0"/>
-        <w:ind w:firstLine="360"/>
-        <w:rPr>
-          <w:lang w:val="en-US"/>
-        </w:rPr>
-      </w:pPr>
-    </w:p>
-    <w:p>
-      <w:pPr>
-        <w:spacing w:line="240" w:lineRule="auto"/>
-        <w:ind w:firstLine="0"/>
-        <w:jc w:val="left"/>
-        <w:rPr>
-          <w:lang w:val="en-US"/>
-        </w:rPr>
-      </w:pPr>
-      <w:r>
-        <w:rPr>
-          <w:lang w:val="en-US"/>
-        </w:rPr>
-        <w:br w:type="page"/>
-      </w:r>
-    </w:p>
-    <w:p>
-      <w:pPr>
-        <w:widowControl w:val="0"/>
-        <w:autoSpaceDE w:val="0"/>
-        <w:autoSpaceDN w:val="0"/>
-        <w:adjustRightInd w:val="0"/>
-        <w:ind w:firstLine="360"/>
-        <w:rPr>
-          <w:lang w:val="en-US"/>
-        </w:rPr>
-      </w:pPr>
-    </w:p>
-    <w:p>
-      <w:pPr>
-        <w:pStyle w:val="Titre3"/>
-        <w:rPr>
-          <w:lang w:val="en-US"/>
-        </w:rPr>
-      </w:pPr>
-      <w:r>
-        <w:rPr>
-          <w:lang w:val="en-US"/>
-        </w:rPr>
-        <w:t>Instrumenting: motivation and results</w:t>
-      </w:r>
-      <w:r>
-        <w:rPr>
-          <w:lang w:val="en-US"/>
-        </w:rPr>
-        <w:t xml:space="preserve"> (old)</w:t>
-      </w:r>
-    </w:p>
-    <w:p>
-      <w:pPr>
-        <w:spacing w:before="60"/>
-        <w:rPr>
-          <w:lang w:val="en-US"/>
-        </w:rPr>
-      </w:pPr>
-      <w:r>
-        <w:rPr>
-          <w:lang w:val="en-US"/>
-        </w:rPr>
-        <w:t>The results just presented are subject to caution if supply schedules are not horizontal.</w:t>
-      </w:r>
-      <w:r>
-        <w:rPr>
-          <w:rStyle w:val="Marquenotebasdepage"/>
-          <w:lang w:val="en-US"/>
-        </w:rPr>
-        <w:footnoteReference w:id="33"/>
-      </w:r>
-      <w:r>
-        <w:rPr>
-          <w:lang w:val="en-US"/>
-        </w:rPr>
-        <w:t xml:space="preserve"> The demand elasticity parameter estimated in the market share equation would then be subject to attenuation bias due to not controlling for potentially positive and finite supply elasticities. This attenuation bias would not be problematic for analyzing the evolution of the substitutability parameter if only the level of the parameter were affected. The problem arises because, as shown by </w:t>
-      </w:r>
-      <w:r>
-        <w:rPr>
-          <w:lang w:val="en-US"/>
-        </w:rPr>
-        <w:fldChar w:fldCharType="begin"/>
-      </w:r>
-      <w:r>
-        <w:rPr>
-          <w:lang w:val="en-US"/>
-        </w:rPr>
-        <w:instrText xml:space="preserve"> ADDIN ZOTERO_ITEM CSL_CITATION {"citationID":"B7AHFY1G","properties":{"formattedCitation":"(R. Feenstra 1994)","plainCitation":"(R. Feenstra 1994)"},"citationItems":[{"id":430,"uris":["http://zotero.org/groups/351962/items/EBDB24W7"],"uri":["http://zotero.org/groups/351962/items/EBDB24W7"],"itemData":{"id":430,"type":"article-journal","title":"New Product Varieties and the Measurement of International Prices","container-title":"The American Economic Review","page":"157-177","volume":"84","issue":"1","author":[{"family":"Feenstra","given":"Robert"}],"issued":{"date-parts":[["1994"]]}}}],"schema":"https://github.com/citation-style-language/schema/raw/master/csl-citation.json"} </w:instrText>
-      </w:r>
-      <w:r>
-        <w:rPr>
-          <w:lang w:val="en-US"/>
-        </w:rPr>
-        <w:fldChar w:fldCharType="separate"/>
-      </w:r>
-      <w:r>
-        <w:rPr>
-          <w:noProof/>
-          <w:lang w:val="en-US"/>
-        </w:rPr>
-        <w:t>(R. Feenstra 1994)</w:t>
-      </w:r>
-      <w:r>
-        <w:rPr>
-          <w:lang w:val="en-US"/>
-        </w:rPr>
-        <w:fldChar w:fldCharType="end"/>
-      </w:r>
-      <w:r>
-        <w:rPr>
-          <w:lang w:val="en-US"/>
-        </w:rPr>
-        <w:t>, the attenuation bias also impacts the evolution of the parameter.</w:t>
-      </w:r>
-    </w:p>
-    <w:p>
-      <w:pPr>
-        <w:ind w:firstLine="360"/>
-        <w:rPr>
-          <w:lang w:val="en-US"/>
-        </w:rPr>
-      </w:pPr>
-      <w:r>
-        <w:rPr>
-          <w:lang w:val="en-US"/>
-        </w:rPr>
-        <w:t xml:space="preserve">As explained in </w:t>
-      </w:r>
-      <w:r>
-        <w:rPr>
-          <w:lang w:val="en-US"/>
-        </w:rPr>
-        <w:fldChar w:fldCharType="begin"/>
-      </w:r>
-      <w:r>
-        <w:rPr>
-          <w:lang w:val="en-US"/>
-        </w:rPr>
-        <w:instrText xml:space="preserve"> REF _Ref295556219 \r \h </w:instrText>
-      </w:r>
-      <w:r>
-        <w:rPr>
-          <w:lang w:val="en-US"/>
-        </w:rPr>
-      </w:r>
-      <w:r>
-        <w:rPr>
-          <w:lang w:val="en-US"/>
-        </w:rPr>
-        <w:fldChar w:fldCharType="separate"/>
-      </w:r>
-      <w:r>
-        <w:rPr>
-          <w:lang w:val="en-US"/>
-        </w:rPr>
-        <w:t>2.3</w:t>
-      </w:r>
-      <w:r>
-        <w:rPr>
-          <w:lang w:val="en-US"/>
-        </w:rPr>
-        <w:fldChar w:fldCharType="end"/>
-      </w:r>
-      <w:r>
-        <w:rPr>
-          <w:lang w:val="en-US"/>
-        </w:rPr>
-        <w:t>, our approach is different from the canonical one as we are keen on preserving</w:t>
-      </w:r>
-      <w:r>
-        <w:rPr>
-          <w:lang w:val="en-US"/>
-        </w:rPr>
-        <w:t xml:space="preserve"> the time dimension </w:t>
-      </w:r>
-      <w:r>
-        <w:rPr>
-          <w:lang w:val="en-US"/>
-        </w:rPr>
-        <w:t>that</w:t>
-      </w:r>
-      <w:r>
-        <w:rPr>
-          <w:lang w:val="en-US"/>
-        </w:rPr>
-        <w:t xml:space="preserve"> is central to our analysis. We need an instrument </w:t>
-      </w:r>
-      <w:r>
-        <w:rPr>
-          <w:lang w:val="en-US"/>
-        </w:rPr>
-        <w:t>that</w:t>
-      </w:r>
-      <w:r>
-        <w:rPr>
-          <w:lang w:val="en-US"/>
-        </w:rPr>
-        <w:t xml:space="preserve"> adequately captures exporter-specific shocks to the price of the composite good which are not demand-driven, such as exogenous shocks to inputs’ prices. We would like to use changes in the bilateral-specific real exchange rate. One possibility would be to use Producer Price Index (PPI) since it captures the evolution of prices faced by producers on the inputs’ side. Unfortunately, we do not have PPI data for most countries and years in our sample. We therefore settle for an alternative exporter-specific price level indicator: the GDP price level in current US dollars as reported in the Penn World Tables for 189 countries in 1950-2009.</w:t>
-      </w:r>
-      <w:r>
-        <w:rPr>
-          <w:rStyle w:val="Marquenotebasdepage"/>
-          <w:lang w:val="en-US"/>
-        </w:rPr>
-        <w:footnoteReference w:id="34"/>
-      </w:r>
-    </w:p>
-    <w:p>
-      <w:pPr>
-        <w:ind w:firstLine="360"/>
-        <w:rPr>
-          <w:lang w:val="en-US"/>
-        </w:rPr>
-      </w:pPr>
-      <w:r>
-        <w:rPr>
-          <w:lang w:val="en-US"/>
-        </w:rPr>
-        <w:t xml:space="preserve">The instrumenting procedure is the following. First, we compute relative prices for exporter-specific composite goods in each destination market using the stepwise price imputation procedure (see </w:t>
-      </w:r>
-      <w:r>
-        <w:rPr>
-          <w:lang w:val="en-US"/>
-        </w:rPr>
-        <w:fldChar w:fldCharType="begin"/>
-      </w:r>
-      <w:r>
-        <w:rPr>
-          <w:lang w:val="en-US"/>
-        </w:rPr>
-        <w:instrText xml:space="preserve"> REF _Ref295556384 \r \h </w:instrText>
-      </w:r>
-      <w:r>
-        <w:rPr>
-          <w:lang w:val="en-US"/>
-        </w:rPr>
-      </w:r>
-      <w:r>
-        <w:rPr>
-          <w:lang w:val="en-US"/>
-        </w:rPr>
-        <w:fldChar w:fldCharType="separate"/>
-      </w:r>
-      <w:r>
-        <w:rPr>
-          <w:lang w:val="en-US"/>
-        </w:rPr>
-        <w:t>3.1</w:t>
-      </w:r>
-      <w:r>
-        <w:rPr>
-          <w:lang w:val="en-US"/>
-        </w:rPr>
-        <w:fldChar w:fldCharType="end"/>
-      </w:r>
-      <w:r>
-        <w:rPr>
-          <w:lang w:val="en-US"/>
-        </w:rPr>
         <w:t xml:space="preserve">). Second, for each destination market, we compute the mean evolution of GDP price levels in current US dollars of its trading partners, weighted by their market shares in this destination. This amounts to computing the evolution of the relevant real exchange rate for each specific bilateral trade relation. Third, we compute a hypothetical relative price at time </w:t>
       </w:r>
       <w:r>
@@ -13605,14 +13397,7 @@
         <w:rPr>
           <w:lang w:val="en-US"/>
         </w:rPr>
-        <w:t xml:space="preserve"> for </w:t>
-      </w:r>
-      <w:r>
-        <w:rPr>
-          <w:lang w:val="en-US"/>
-        </w:rPr>
-        <w:lastRenderedPageBreak/>
-        <w:t>each exporter in each market as the product of its relative price at time (</w:t>
+        <w:t xml:space="preserve"> for each exporter in each market as the product of its relative price at time (</w:t>
       </w:r>
       <w:r>
         <w:rPr>
@@ -14113,7 +13898,7 @@
                     </pic:cNvPicPr>
                   </pic:nvPicPr>
                   <pic:blipFill>
-                    <a:blip r:embed="rId140">
+                    <a:blip r:embed="rId32">
                       <a:extLst>
                         <a:ext uri="{28A0092B-C50C-407E-A947-70E740481C1C}">
                           <a14:useLocalDpi xmlns:a14="http://schemas.microsoft.com/office/drawing/2010/main" val="0"/>
@@ -14367,14 +14152,7 @@
         <w:rPr>
           <w:lang w:val="en-US"/>
         </w:rPr>
-        <w:t xml:space="preserve">, this period is characterized by a new phenomenon: the fact that air transportation starts playing a substantial role in world trade. The instrumented Armington elasticity increases by 19% in this period while the evolution of the distance elasticity </w:t>
-      </w:r>
-      <w:r>
-        <w:rPr>
-          <w:lang w:val="en-US"/>
-        </w:rPr>
-        <w:lastRenderedPageBreak/>
-        <w:t xml:space="preserve">is best described as flat. It follows that the elasticity of trade costs to distance has decreased by at least 17% in 1970-2009. </w:t>
+        <w:t xml:space="preserve">, this period is characterized by a new phenomenon: the fact that air transportation starts playing a substantial role in world trade. The instrumented Armington elasticity increases by 19% in this period while the evolution of the distance elasticity is best described as flat. It follows that the elasticity of trade costs to distance has decreased by at least 17% in 1970-2009. </w:t>
       </w:r>
     </w:p>
     <w:p>
@@ -14571,7 +14349,6 @@
         <w:rPr>
           <w:lang w:val="en-US"/>
         </w:rPr>
-        <w:lastRenderedPageBreak/>
         <w:t>Conclusion</w:t>
       </w:r>
     </w:p>
@@ -14644,14 +14421,7 @@
         <w:rPr>
           <w:lang w:val="en-US"/>
         </w:rPr>
-        <w:t xml:space="preserve">Third, the paper estimates the evolution of the trade elasticity in the Armington framework, i.e. the substitution elasticity between country composite goods. It uses 4-digit unit values as proxies for sectoral prices. In our method, unobserved unit values for zero trade flows lead to an overestimation bias that is reduced over time. As the estimated elasticity still increases in absolute </w:t>
-      </w:r>
-      <w:r>
-        <w:rPr>
-          <w:lang w:val="en-US"/>
-        </w:rPr>
-        <w:lastRenderedPageBreak/>
-        <w:t xml:space="preserve">value </w:t>
+        <w:t xml:space="preserve">Third, the paper estimates the evolution of the trade elasticity in the Armington framework, i.e. the substitution elasticity between country composite goods. It uses 4-digit unit values as proxies for sectoral prices. In our method, unobserved unit values for zero trade flows lead to an overestimation bias that is reduced over time. As the estimated elasticity still increases in absolute value </w:t>
       </w:r>
       <w:commentRangeStart w:id="45"/>
       <w:r>
@@ -16939,9 +16709,10 @@
         <w:fldChar w:fldCharType="end"/>
       </w:r>
     </w:p>
+    <w:bookmarkEnd w:id="0"/>
     <w:sectPr>
-      <w:footerReference w:type="even" r:id="rId141"/>
-      <w:footerReference w:type="default" r:id="rId142"/>
+      <w:footerReference w:type="even" r:id="rId33"/>
+      <w:footerReference w:type="default" r:id="rId34"/>
       <w:pgSz w:w="11960" w:h="16900"/>
       <w:pgMar w:top="1422" w:right="1422" w:bottom="1422" w:left="1422" w:header="720" w:footer="720" w:gutter="0"/>
       <w:cols w:space="720"/>
@@ -16953,7 +16724,7 @@
 
 <file path=word/comments.xml><?xml version="1.0" encoding="utf-8"?>
 <w:comments xmlns:wpc="http://schemas.microsoft.com/office/word/2010/wordprocessingCanvas" xmlns:mo="http://schemas.microsoft.com/office/mac/office/2008/main" xmlns:mc="http://schemas.openxmlformats.org/markup-compatibility/2006" xmlns:mv="urn:schemas-microsoft-com:mac:vml" xmlns:o="urn:schemas-microsoft-com:office:office" xmlns:r="http://schemas.openxmlformats.org/officeDocument/2006/relationships" xmlns:m="http://schemas.openxmlformats.org/officeDocument/2006/math" xmlns:v="urn:schemas-microsoft-com:vml" xmlns:wp14="http://schemas.microsoft.com/office/word/2010/wordprocessingDrawing" xmlns:wp="http://schemas.openxmlformats.org/drawingml/2006/wordprocessingDrawing" xmlns:w10="urn:schemas-microsoft-com:office:word" xmlns:w="http://schemas.openxmlformats.org/wordprocessingml/2006/main" xmlns:w14="http://schemas.microsoft.com/office/word/2010/wordml" xmlns:wpg="http://schemas.microsoft.com/office/word/2010/wordprocessingGroup" xmlns:wpi="http://schemas.microsoft.com/office/word/2010/wordprocessingInk" xmlns:wne="http://schemas.microsoft.com/office/word/2006/wordml" xmlns:wps="http://schemas.microsoft.com/office/word/2010/wordprocessingShape" mc:Ignorable="w14 wp14">
-  <w:comment w:id="0" w:author="Guillaume Daudin" w:date="2016-04-20T14:47:00Z" w:initials="GD">
+  <w:comment w:id="1" w:author="Guillaume Daudin" w:date="2016-04-20T14:47:00Z" w:initials="GD">
     <w:p>
       <w:pPr>
         <w:pStyle w:val="author"/>
@@ -16982,7 +16753,7 @@
       </w:pPr>
     </w:p>
   </w:comment>
-  <w:comment w:id="1" w:author="Guillaume Daudin" w:date="2016-04-20T14:47:00Z" w:initials="GD">
+  <w:comment w:id="2" w:author="Guillaume Daudin" w:date="2016-04-20T14:47:00Z" w:initials="GD">
     <w:p>
       <w:pPr>
         <w:pStyle w:val="Commentaire"/>
@@ -17005,7 +16776,7 @@
       </w:r>
     </w:p>
   </w:comment>
-  <w:comment w:id="2" w:author="Guillaume Daudin" w:date="2016-04-20T14:47:00Z" w:initials="GD">
+  <w:comment w:id="3" w:author="Guillaume Daudin" w:date="2016-04-20T14:47:00Z" w:initials="GD">
     <w:p>
       <w:pPr>
         <w:pStyle w:val="Commentaire"/>
@@ -17028,7 +16799,7 @@
       </w:r>
     </w:p>
   </w:comment>
-  <w:comment w:id="3" w:author="Guillaume Daudin" w:date="2016-04-20T14:47:00Z" w:initials="GD">
+  <w:comment w:id="4" w:author="Guillaume Daudin" w:date="2016-04-20T14:47:00Z" w:initials="GD">
     <w:p>
       <w:pPr>
         <w:pStyle w:val="Commentaire"/>
@@ -17054,7 +16825,7 @@
       </w:r>
     </w:p>
   </w:comment>
-  <w:comment w:id="4" w:author="Guillaume Daudin" w:date="2016-04-20T14:47:00Z" w:initials="GD">
+  <w:comment w:id="5" w:author="Guillaume Daudin" w:date="2016-04-20T14:47:00Z" w:initials="GD">
     <w:p>
       <w:pPr>
         <w:pStyle w:val="Commentaire"/>
@@ -17076,7 +16847,7 @@
       </w:pPr>
     </w:p>
   </w:comment>
-  <w:comment w:id="22" w:author="Guillaume Daudin" w:date="2016-08-30T17:46:00Z" w:initials="GD">
+  <w:comment w:id="23" w:author="Guillaume Daudin" w:date="2016-08-30T17:46:00Z" w:initials="GD">
     <w:p>
       <w:pPr>
         <w:ind w:firstLine="360"/>
@@ -17579,11 +17350,11 @@
         <w:tab/>
         <w:t>(</w:t>
       </w:r>
-      <w:bookmarkStart w:id="23" w:name="BMeqn_nl"/>
+      <w:bookmarkStart w:id="24" w:name="BMeqn_nl"/>
       <w:r>
         <w:t>5</w:t>
       </w:r>
-      <w:bookmarkEnd w:id="23"/>
+      <w:bookmarkEnd w:id="24"/>
       <w:r>
         <w:t>)</w:t>
       </w:r>
@@ -17737,11 +17508,21 @@
       <w:r>
         <w:t xml:space="preserve">Even assuming equality of sector-specific trade elasticities, equation </w:t>
       </w:r>
-      <w:fldSimple w:instr="REF BMeqn_nl \* MERGEFORMAT ">
-        <w:r>
-          <w:t>5</w:t>
-        </w:r>
-      </w:fldSimple>
+      <w:r>
+        <w:fldChar w:fldCharType="begin"/>
+      </w:r>
+      <w:r>
+        <w:instrText xml:space="preserve">REF BMeqn_nl \* MERGEFORMAT </w:instrText>
+      </w:r>
+      <w:r>
+        <w:fldChar w:fldCharType="separate"/>
+      </w:r>
+      <w:r>
+        <w:t>5</w:t>
+      </w:r>
+      <w:r>
+        <w:fldChar w:fldCharType="end"/>
+      </w:r>
       <w:r>
         <w:t xml:space="preserve"> cannot be estimated with linear methods. Following an age-old tradition in the gravity equation literature, we use an </w:t>
       </w:r>
@@ -17992,11 +17773,11 @@
         <w:tab/>
         <w:t>(</w:t>
       </w:r>
-      <w:bookmarkStart w:id="24" w:name="BMeqn_p3"/>
+      <w:bookmarkStart w:id="25" w:name="BMeqn_p3"/>
       <w:r>
         <w:t>6</w:t>
       </w:r>
-      <w:bookmarkEnd w:id="24"/>
+      <w:bookmarkEnd w:id="25"/>
       <w:r>
         <w:t>)</w:t>
       </w:r>
@@ -18265,11 +18046,11 @@
         <w:tab/>
         <w:t>(</w:t>
       </w:r>
-      <w:bookmarkStart w:id="25" w:name="BMeqn_15"/>
+      <w:bookmarkStart w:id="26" w:name="BMeqn_15"/>
       <w:r>
         <w:t>7</w:t>
       </w:r>
-      <w:bookmarkEnd w:id="25"/>
+      <w:bookmarkEnd w:id="26"/>
       <w:r>
         <w:t>)</w:t>
       </w:r>
@@ -30945,7 +30726,7 @@
       </w:pPr>
     </w:p>
   </w:comment>
-  <w:comment w:id="29" w:author="Guillaume Daudin" w:date="2016-04-20T14:47:00Z" w:initials="GD">
+  <w:comment w:id="30" w:author="Guillaume Daudin" w:date="2016-04-20T14:47:00Z" w:initials="GD">
     <w:p>
       <w:pPr>
         <w:pStyle w:val="Commentaire"/>
@@ -30958,22 +30739,6 @@
       </w:r>
       <w:r>
         <w:t>0 There is a low of 82% in 1969 and 1984, and another low of 83% in 2000.</w:t>
-      </w:r>
-    </w:p>
-  </w:comment>
-  <w:comment w:id="30" w:author="Guillaume Daudin" w:date="2016-04-20T14:47:00Z" w:initials="GD">
-    <w:p>
-      <w:pPr>
-        <w:pStyle w:val="Commentaire"/>
-      </w:pPr>
-      <w:r>
-        <w:rPr>
-          <w:rStyle w:val="Marquedannotation"/>
-        </w:rPr>
-        <w:annotationRef/>
-      </w:r>
-      <w:r>
-        <w:t>Enlevé : The weighted average price at a higher aggregation level for this sector and source will be used for the unobserved price. An alternative procedure consists in imputing the relative price observed at the same disaggregation level for another source with a similar market share in this sector and destination. Results are not sensitive to the procedure used.</w:t>
       </w:r>
     </w:p>
   </w:comment>
@@ -30989,11 +30754,27 @@
         <w:annotationRef/>
       </w:r>
       <w:r>
-        <w:t>Given relative prices constructed at the 4-digit level, destination-specific weights are used to aggregate these up to the 3-digit level, and so on until the relative price for the composite good is constructed using relative prices at the 1-digit level.</w:t>
+        <w:t>Enlevé : The weighted average price at a higher aggregation level for this sector and source will be used for the unobserved price. An alternative procedure consists in imputing the relative price observed at the same disaggregation level for another source with a similar market share in this sector and destination. Results are not sensitive to the procedure used.</w:t>
       </w:r>
     </w:p>
   </w:comment>
   <w:comment w:id="32" w:author="Guillaume Daudin" w:date="2016-04-20T14:47:00Z" w:initials="GD">
+    <w:p>
+      <w:pPr>
+        <w:pStyle w:val="Commentaire"/>
+      </w:pPr>
+      <w:r>
+        <w:rPr>
+          <w:rStyle w:val="Marquedannotation"/>
+        </w:rPr>
+        <w:annotationRef/>
+      </w:r>
+      <w:r>
+        <w:t>Given relative prices constructed at the 4-digit level, destination-specific weights are used to aggregate these up to the 3-digit level, and so on until the relative price for the composite good is constructed using relative prices at the 1-digit level.</w:t>
+      </w:r>
+    </w:p>
+  </w:comment>
+  <w:comment w:id="33" w:author="Guillaume Daudin" w:date="2016-04-20T14:47:00Z" w:initials="GD">
     <w:p>
       <w:pPr>
         <w:ind w:firstLine="360"/>
@@ -31024,7 +30805,7 @@
       </w:pPr>
     </w:p>
   </w:comment>
-  <w:comment w:id="36" w:author="Guillaume Daudin" w:date="2016-04-20T14:47:00Z" w:initials="GD">
+  <w:comment w:id="37" w:author="Guillaume Daudin" w:date="2016-04-20T14:47:00Z" w:initials="GD">
     <w:p>
       <w:pPr>
         <w:pStyle w:val="Commentaire"/>
@@ -31095,7 +30876,7 @@
       </w:pPr>
     </w:p>
   </w:comment>
-  <w:comment w:id="38" w:author="Guillaume Daudin" w:date="2016-07-27T17:19:00Z" w:initials="GD">
+  <w:comment w:id="39" w:author="Guillaume Daudin" w:date="2016-07-27T17:19:00Z" w:initials="GD">
     <w:p>
       <w:pPr>
         <w:pStyle w:val="Commentaire"/>
@@ -31406,11 +31187,21 @@
       <w:r>
         <w:t xml:space="preserve"> presents the results on the evolution of (1−σ) obtained when (</w:t>
       </w:r>
-      <w:fldSimple w:instr="REF BMeqn_15 \* MERGEFORMAT ">
-        <w:r>
-          <w:t>7</w:t>
-        </w:r>
-      </w:fldSimple>
+      <w:r>
+        <w:fldChar w:fldCharType="begin"/>
+      </w:r>
+      <w:r>
+        <w:instrText xml:space="preserve">REF BMeqn_15 \* MERGEFORMAT </w:instrText>
+      </w:r>
+      <w:r>
+        <w:fldChar w:fldCharType="separate"/>
+      </w:r>
+      <w:r>
+        <w:t>7</w:t>
+      </w:r>
+      <w:r>
+        <w:fldChar w:fldCharType="end"/>
+      </w:r>
       <w:r>
         <w:t>) is estimated on annual crossections of the COMTRADE dataset. The absolute value of trade elasticity has increased by 33% from 1962 to 2009. This corresponds to an annual increase of .6% per year.</w:t>
       </w:r>
@@ -31859,8 +31650,9 @@
     <w:r>
       <w:rPr>
         <w:rStyle w:val="Numrodepage"/>
+        <w:noProof/>
       </w:rPr>
-      <w:t>26</w:t>
+      <w:t>32</w:t>
     </w:r>
     <w:r>
       <w:rPr>
@@ -31909,8 +31701,9 @@
     <w:r>
       <w:rPr>
         <w:rStyle w:val="Numrodepage"/>
+        <w:noProof/>
       </w:rPr>
-      <w:t>27</w:t>
+      <w:t>1</w:t>
     </w:r>
     <w:r>
       <w:rPr>
@@ -32940,7 +32733,7 @@
           <v:shape id="_x0000_i1090" type="#_x0000_t75" style="width:42pt;height:34pt" o:ole="">
             <v:imagedata r:id="rId3" o:title=""/>
           </v:shape>
-          <o:OLEObject Type="Embed" ProgID="Equation.DSMT4" ShapeID="_x0000_i1090" DrawAspect="Content" ObjectID="_1408023361" r:id="rId4"/>
+          <o:OLEObject Type="Embed" ProgID="Equation.DSMT4" ShapeID="_x0000_i1090" DrawAspect="Content" ObjectID="_1450756304" r:id="rId4"/>
         </w:object>
       </w:r>
       <w:r>
@@ -32956,7 +32749,7 @@
           <v:shape id="_x0000_i1092" type="#_x0000_t75" style="width:55pt;height:34pt" o:ole="">
             <v:imagedata r:id="rId5" o:title=""/>
           </v:shape>
-          <o:OLEObject Type="Embed" ProgID="Equation.DSMT4" ShapeID="_x0000_i1092" DrawAspect="Content" ObjectID="_1408023362" r:id="rId6"/>
+          <o:OLEObject Type="Embed" ProgID="Equation.DSMT4" ShapeID="_x0000_i1092" DrawAspect="Content" ObjectID="_1450756305" r:id="rId6"/>
         </w:object>
       </w:r>
       <w:r>
@@ -32972,7 +32765,7 @@
           <v:shape id="_x0000_i1094" type="#_x0000_t75" style="width:14pt;height:21pt" o:ole="">
             <v:imagedata r:id="rId7" o:title=""/>
           </v:shape>
-          <o:OLEObject Type="Embed" ProgID="Equation.DSMT4" ShapeID="_x0000_i1094" DrawAspect="Content" ObjectID="_1408023363" r:id="rId8"/>
+          <o:OLEObject Type="Embed" ProgID="Equation.DSMT4" ShapeID="_x0000_i1094" DrawAspect="Content" ObjectID="_1450756306" r:id="rId8"/>
         </w:object>
       </w:r>
       <w:r>
@@ -32988,7 +32781,7 @@
           <v:shape id="_x0000_i1096" type="#_x0000_t75" style="width:7pt;height:12pt" o:ole="">
             <v:imagedata r:id="rId9" o:title=""/>
           </v:shape>
-          <o:OLEObject Type="Embed" ProgID="Equation.DSMT4" ShapeID="_x0000_i1096" DrawAspect="Content" ObjectID="_1408023364" r:id="rId10"/>
+          <o:OLEObject Type="Embed" ProgID="Equation.DSMT4" ShapeID="_x0000_i1096" DrawAspect="Content" ObjectID="_1450756307" r:id="rId10"/>
         </w:object>
       </w:r>
       <w:r>
@@ -33004,7 +32797,7 @@
           <v:shape id="_x0000_i1098" type="#_x0000_t75" style="width:10pt;height:15pt" o:ole="">
             <v:imagedata r:id="rId11" o:title=""/>
           </v:shape>
-          <o:OLEObject Type="Embed" ProgID="Equation.DSMT4" ShapeID="_x0000_i1098" DrawAspect="Content" ObjectID="_1408023365" r:id="rId12"/>
+          <o:OLEObject Type="Embed" ProgID="Equation.DSMT4" ShapeID="_x0000_i1098" DrawAspect="Content" ObjectID="_1450756308" r:id="rId12"/>
         </w:object>
       </w:r>
       <w:r>
@@ -33020,7 +32813,7 @@
           <v:shape id="_x0000_i1100" type="#_x0000_t75" style="width:30pt;height:21pt" o:ole="">
             <v:imagedata r:id="rId13" o:title=""/>
           </v:shape>
-          <o:OLEObject Type="Embed" ProgID="Equation.DSMT4" ShapeID="_x0000_i1100" DrawAspect="Content" ObjectID="_1408023366" r:id="rId14"/>
+          <o:OLEObject Type="Embed" ProgID="Equation.DSMT4" ShapeID="_x0000_i1100" DrawAspect="Content" ObjectID="_1450756309" r:id="rId14"/>
         </w:object>
       </w:r>
       <w:r>
@@ -38065,7 +37858,7 @@
 </file>
 
 <file path=customXml/itemProps1.xml><?xml version="1.0" encoding="utf-8"?>
-<ds:datastoreItem xmlns:ds="http://schemas.openxmlformats.org/officeDocument/2006/customXml" ds:itemID="{E6B89AB4-4DB7-D344-BC40-4065AF160954}">
+<ds:datastoreItem xmlns:ds="http://schemas.openxmlformats.org/officeDocument/2006/customXml" ds:itemID="{AD743467-D342-074B-B15A-E0E2764D8A27}">
   <ds:schemaRefs>
     <ds:schemaRef ds:uri="http://schemas.openxmlformats.org/officeDocument/2006/bibliography"/>
   </ds:schemaRefs>

</xml_diff>

<commit_message>
Start of the conversion
RQ : Intro + 1st part in paper are fine
</commit_message>
<xml_diff>
--- a/Rédaction/Papier_avec 2013_travail.docx
+++ b/Rédaction/Papier_avec 2013_travail.docx
@@ -1895,6 +1895,12 @@
           <w:lang w:val="en-US"/>
         </w:rPr>
         <w:t xml:space="preserve">Appendix </w:t>
+      </w:r>
+      <w:r>
+        <w:rPr>
+          <w:lang w:val="en-US"/>
+        </w:rPr>
+        <w:t xml:space="preserve">A </w:t>
       </w:r>
       <w:r>
         <w:rPr>
@@ -2434,7 +2440,7 @@
           <v:shape id="_x0000_i1025" type="#_x0000_t75" style="width:14pt;height:21pt" o:ole="">
             <v:imagedata r:id="rId11" o:title=""/>
           </v:shape>
-          <o:OLEObject Type="Embed" ProgID="Equation.DSMT4" ShapeID="_x0000_i1025" DrawAspect="Content" ObjectID="_1452452034" r:id="rId12"/>
+          <o:OLEObject Type="Embed" ProgID="Equation.DSMT4" ShapeID="_x0000_i1025" DrawAspect="Content" ObjectID="_1452453196" r:id="rId12"/>
         </w:object>
       </w:r>
       <w:r>
@@ -6010,7 +6016,15 @@
         <w:rPr>
           <w:lang w:val="en-US"/>
         </w:rPr>
-        <w:t>Interpreting the distance coefficient</w:t>
+        <w:t>Interpreting the distance coeff</w:t>
+      </w:r>
+      <w:bookmarkStart w:id="21" w:name="_GoBack"/>
+      <w:bookmarkEnd w:id="21"/>
+      <w:r>
+        <w:rPr>
+          <w:lang w:val="en-US"/>
+        </w:rPr>
+        <w:t>icient</w:t>
       </w:r>
     </w:p>
     <w:p>
@@ -6458,14 +6472,14 @@
           <w:lang w:val="en-US"/>
         </w:rPr>
       </w:pPr>
-      <w:bookmarkStart w:id="21" w:name="_Ref295556219"/>
+      <w:bookmarkStart w:id="22" w:name="_Ref295556219"/>
       <w:r>
         <w:rPr>
           <w:lang w:val="en-US"/>
         </w:rPr>
         <w:t>A method to measure trade elasticity in the Armington framework</w:t>
       </w:r>
-      <w:bookmarkEnd w:id="21"/>
+      <w:bookmarkEnd w:id="22"/>
     </w:p>
     <w:p>
       <w:pPr>
@@ -6731,8 +6745,6 @@
         </w:rPr>
         <w:t>$k$</w:t>
       </w:r>
-      <w:bookmarkStart w:id="22" w:name="_GoBack"/>
-      <w:bookmarkEnd w:id="22"/>
       <w:r>
         <w:rPr>
           <w:lang w:val="en-US"/>
@@ -31393,7 +31405,7 @@
         <w:rStyle w:val="Numrodepage"/>
         <w:noProof/>
       </w:rPr>
-      <w:t>12</w:t>
+      <w:t>16</w:t>
     </w:r>
     <w:r>
       <w:rPr>
@@ -37539,7 +37551,7 @@
 </file>
 
 <file path=customXml/itemProps1.xml><?xml version="1.0" encoding="utf-8"?>
-<ds:datastoreItem xmlns:ds="http://schemas.openxmlformats.org/officeDocument/2006/customXml" ds:itemID="{B468D49E-C39C-E140-A0E8-DD1ED7FFA049}">
+<ds:datastoreItem xmlns:ds="http://schemas.openxmlformats.org/officeDocument/2006/customXml" ds:itemID="{5BBF43C2-20AC-8C4B-9E17-6794F09162FB}">
   <ds:schemaRefs>
     <ds:schemaRef ds:uri="http://schemas.openxmlformats.org/officeDocument/2006/bibliography"/>
   </ds:schemaRefs>

</xml_diff>